<commit_message>
Modifica al Requirements Analysis Document
</commit_message>
<xml_diff>
--- a/DocumentiDiProgettazione/Requirements Analysis Document.docx
+++ b/DocumentiDiProgettazione/Requirements Analysis Document.docx
@@ -48,7 +48,6 @@
           <w:szCs w:val="44"/>
         </w:rPr>
       </w:pPr>
-      <w:proofErr w:type="spellStart"/>
       <w:r>
         <w:rPr>
           <w:rFonts w:ascii="Arial" w:hAnsi="Arial" w:cs="Arial"/>
@@ -56,22 +55,16 @@
           <w:sz w:val="44"/>
           <w:szCs w:val="44"/>
         </w:rPr>
-        <w:t>Proposed</w:t>
-      </w:r>
-      <w:proofErr w:type="spellEnd"/>
-      <w:r>
-        <w:rPr>
-          <w:rFonts w:ascii="Arial" w:hAnsi="Arial" w:cs="Arial"/>
-          <w:b/>
-          <w:sz w:val="44"/>
-          <w:szCs w:val="44"/>
-        </w:rPr>
-        <w:t xml:space="preserve"> System</w:t>
+        <w:t>Sistema Proposto</w:t>
       </w:r>
     </w:p>
     <w:p>
       <w:pPr>
         <w:pStyle w:val="Paragrafoelenco"/>
+        <w:numPr>
+          <w:ilvl w:val="1"/>
+          <w:numId w:val="14"/>
+        </w:numPr>
         <w:spacing w:line="360" w:lineRule="auto"/>
         <w:rPr>
           <w:rFonts w:cstheme="minorHAnsi"/>
@@ -82,24 +75,13 @@
       </w:pPr>
       <w:r>
         <w:rPr>
-          <w:rFonts w:cstheme="minorHAnsi"/>
+          <w:rFonts w:ascii="Arial" w:hAnsi="Arial" w:cs="Arial"/>
           <w:b/>
           <w:sz w:val="36"/>
           <w:szCs w:val="36"/>
         </w:rPr>
-        <w:t xml:space="preserve">3.1 </w:t>
-      </w:r>
-      <w:proofErr w:type="spellStart"/>
-      <w:r>
-        <w:rPr>
-          <w:rFonts w:ascii="Arial" w:hAnsi="Arial" w:cs="Arial"/>
-          <w:b/>
-          <w:sz w:val="36"/>
-          <w:szCs w:val="36"/>
-        </w:rPr>
-        <w:t>Overview</w:t>
-      </w:r>
-      <w:proofErr w:type="spellEnd"/>
+        <w:t>Panoramica</w:t>
+      </w:r>
     </w:p>
     <w:p>
       <w:pPr>
@@ -107,26 +89,23 @@
         <w:spacing w:line="360" w:lineRule="auto"/>
         <w:rPr>
           <w:rFonts w:ascii="Arial" w:hAnsi="Arial" w:cs="Arial"/>
-          <w:bCs/>
-          <w:sz w:val="20"/>
-          <w:szCs w:val="20"/>
-        </w:rPr>
-      </w:pPr>
-      <w:r>
-        <w:rPr>
-          <w:rFonts w:ascii="Arial" w:hAnsi="Arial" w:cs="Arial"/>
-          <w:bCs/>
-          <w:sz w:val="20"/>
-          <w:szCs w:val="20"/>
+          <w:sz w:val="24"/>
+          <w:szCs w:val="24"/>
+        </w:rPr>
+      </w:pPr>
+      <w:r>
+        <w:rPr>
+          <w:rFonts w:ascii="Arial" w:hAnsi="Arial" w:cs="Arial"/>
+          <w:sz w:val="24"/>
+          <w:szCs w:val="24"/>
         </w:rPr>
         <w:t>L</w:t>
       </w:r>
       <w:r>
         <w:rPr>
           <w:rFonts w:ascii="Arial" w:hAnsi="Arial" w:cs="Arial"/>
-          <w:bCs/>
-          <w:sz w:val="20"/>
-          <w:szCs w:val="20"/>
+          <w:sz w:val="24"/>
+          <w:szCs w:val="24"/>
         </w:rPr>
         <w:t xml:space="preserve">’applicazione </w:t>
       </w:r>
@@ -134,9 +113,8 @@
       <w:r>
         <w:rPr>
           <w:rFonts w:ascii="Arial" w:hAnsi="Arial" w:cs="Arial"/>
-          <w:bCs/>
-          <w:sz w:val="20"/>
-          <w:szCs w:val="20"/>
+          <w:sz w:val="24"/>
+          <w:szCs w:val="24"/>
         </w:rPr>
         <w:t>RecipeManager</w:t>
       </w:r>
@@ -144,9 +122,8 @@
       <w:r>
         <w:rPr>
           <w:rFonts w:ascii="Arial" w:hAnsi="Arial" w:cs="Arial"/>
-          <w:bCs/>
-          <w:sz w:val="20"/>
-          <w:szCs w:val="20"/>
+          <w:sz w:val="24"/>
+          <w:szCs w:val="24"/>
         </w:rPr>
         <w:t xml:space="preserve"> risolve alcune problematiche che caratterizzano i raccoglitori cartacei di ricette:</w:t>
       </w:r>
@@ -161,17 +138,15 @@
         <w:spacing w:line="360" w:lineRule="auto"/>
         <w:rPr>
           <w:rFonts w:ascii="Arial" w:hAnsi="Arial" w:cs="Arial"/>
-          <w:bCs/>
-          <w:sz w:val="20"/>
-          <w:szCs w:val="20"/>
-        </w:rPr>
-      </w:pPr>
-      <w:r>
-        <w:rPr>
-          <w:rFonts w:ascii="Arial" w:hAnsi="Arial" w:cs="Arial"/>
-          <w:bCs/>
-          <w:sz w:val="20"/>
-          <w:szCs w:val="20"/>
+          <w:sz w:val="24"/>
+          <w:szCs w:val="24"/>
+        </w:rPr>
+      </w:pPr>
+      <w:r>
+        <w:rPr>
+          <w:rFonts w:ascii="Arial" w:hAnsi="Arial" w:cs="Arial"/>
+          <w:sz w:val="24"/>
+          <w:szCs w:val="24"/>
         </w:rPr>
         <w:t>Ordine</w:t>
       </w:r>
@@ -186,17 +161,15 @@
         <w:spacing w:line="360" w:lineRule="auto"/>
         <w:rPr>
           <w:rFonts w:ascii="Arial" w:hAnsi="Arial" w:cs="Arial"/>
-          <w:bCs/>
-          <w:sz w:val="20"/>
-          <w:szCs w:val="20"/>
-        </w:rPr>
-      </w:pPr>
-      <w:r>
-        <w:rPr>
-          <w:rFonts w:ascii="Arial" w:hAnsi="Arial" w:cs="Arial"/>
-          <w:bCs/>
-          <w:sz w:val="20"/>
-          <w:szCs w:val="20"/>
+          <w:sz w:val="24"/>
+          <w:szCs w:val="24"/>
+        </w:rPr>
+      </w:pPr>
+      <w:r>
+        <w:rPr>
+          <w:rFonts w:ascii="Arial" w:hAnsi="Arial" w:cs="Arial"/>
+          <w:sz w:val="24"/>
+          <w:szCs w:val="24"/>
         </w:rPr>
         <w:t>Completezza</w:t>
       </w:r>
@@ -211,248 +184,811 @@
         <w:spacing w:line="360" w:lineRule="auto"/>
         <w:rPr>
           <w:rFonts w:ascii="Arial" w:hAnsi="Arial" w:cs="Arial"/>
+          <w:sz w:val="24"/>
+          <w:szCs w:val="24"/>
+        </w:rPr>
+      </w:pPr>
+      <w:r>
+        <w:rPr>
+          <w:rFonts w:ascii="Arial" w:hAnsi="Arial" w:cs="Arial"/>
+          <w:sz w:val="24"/>
+          <w:szCs w:val="24"/>
+        </w:rPr>
+        <w:t>Accuratezza</w:t>
+      </w:r>
+    </w:p>
+    <w:p>
+      <w:pPr>
+        <w:spacing w:line="360" w:lineRule="auto"/>
+        <w:ind w:left="708"/>
+        <w:rPr>
+          <w:rFonts w:ascii="Arial" w:hAnsi="Arial" w:cs="Arial"/>
+          <w:sz w:val="24"/>
+          <w:szCs w:val="24"/>
+        </w:rPr>
+      </w:pPr>
+      <w:r>
+        <w:rPr>
+          <w:rFonts w:ascii="Arial" w:hAnsi="Arial" w:cs="Arial"/>
+          <w:sz w:val="24"/>
+          <w:szCs w:val="24"/>
+        </w:rPr>
+        <w:t>Il problema dell’ordine è dovuto principalmente all’archiviazione delle ricette su fogli bianchi che sono meno idonei di modelli creati appositamente per accogliere determinati tipi di informazione.</w:t>
+      </w:r>
+    </w:p>
+    <w:p>
+      <w:pPr>
+        <w:spacing w:line="360" w:lineRule="auto"/>
+        <w:ind w:left="708"/>
+        <w:rPr>
+          <w:rFonts w:ascii="Arial" w:hAnsi="Arial" w:cs="Arial"/>
+          <w:sz w:val="24"/>
+          <w:szCs w:val="24"/>
+        </w:rPr>
+      </w:pPr>
+      <w:r>
+        <w:rPr>
+          <w:rFonts w:ascii="Arial" w:hAnsi="Arial" w:cs="Arial"/>
+          <w:sz w:val="24"/>
+          <w:szCs w:val="24"/>
+        </w:rPr>
+        <w:t xml:space="preserve">I raccoglitori cartacei contengono ricette che il più delle volte mancano del procedimento, si tratta di ricette non idonee ad una buona esecuzione perché incomplete. </w:t>
+      </w:r>
+    </w:p>
+    <w:p>
+      <w:pPr>
+        <w:spacing w:line="360" w:lineRule="auto"/>
+        <w:ind w:left="708"/>
+        <w:rPr>
+          <w:rFonts w:ascii="Arial" w:hAnsi="Arial" w:cs="Arial"/>
+          <w:sz w:val="24"/>
+          <w:szCs w:val="24"/>
+        </w:rPr>
+      </w:pPr>
+      <w:r>
+        <w:rPr>
+          <w:rFonts w:ascii="Arial" w:hAnsi="Arial" w:cs="Arial"/>
+          <w:sz w:val="24"/>
+          <w:szCs w:val="24"/>
+        </w:rPr>
+        <w:t>Il motivo per cui manca una descrizione dettagliata è il contesto in cui</w:t>
+      </w:r>
+      <w:r>
+        <w:rPr>
+          <w:rFonts w:ascii="Arial" w:hAnsi="Arial" w:cs="Arial"/>
+          <w:sz w:val="24"/>
+          <w:szCs w:val="24"/>
+        </w:rPr>
+        <w:t xml:space="preserve"> tale ricetta si recepisce. Un contesto poco favorevole potrebbe essere per esempio: ci troviamo ad appuntare frettolosamente una ricetta su un pezzo di carta che ci viene trasmessa oralmente da un amico/a.</w:t>
+      </w:r>
+    </w:p>
+    <w:p>
+      <w:pPr>
+        <w:spacing w:line="360" w:lineRule="auto"/>
+        <w:ind w:left="708"/>
+        <w:rPr>
+          <w:rFonts w:ascii="Arial" w:hAnsi="Arial" w:cs="Arial"/>
+          <w:sz w:val="24"/>
+          <w:szCs w:val="24"/>
+        </w:rPr>
+      </w:pPr>
+      <w:r>
+        <w:rPr>
+          <w:rFonts w:ascii="Arial" w:hAnsi="Arial" w:cs="Arial"/>
+          <w:sz w:val="24"/>
+          <w:szCs w:val="24"/>
+        </w:rPr>
+        <w:t>Tutto ciò comporta che la nostra raccolta delle ricette contiene ricette inaccurate e incomplete con la conseguenza di fallire durante l’esecuzione.</w:t>
+      </w:r>
+    </w:p>
+    <w:p>
+      <w:pPr>
+        <w:ind w:left="708"/>
+        <w:rPr>
+          <w:rFonts w:ascii="Arial" w:hAnsi="Arial" w:cs="Arial"/>
           <w:bCs/>
           <w:sz w:val="20"/>
           <w:szCs w:val="20"/>
         </w:rPr>
       </w:pPr>
-      <w:r>
-        <w:rPr>
-          <w:rFonts w:ascii="Arial" w:hAnsi="Arial" w:cs="Arial"/>
-          <w:bCs/>
-          <w:sz w:val="20"/>
-          <w:szCs w:val="20"/>
-        </w:rPr>
-        <w:t>Accuratezza</w:t>
-      </w:r>
-    </w:p>
-    <w:p>
-      <w:pPr>
-        <w:spacing w:line="360" w:lineRule="auto"/>
-        <w:ind w:left="708"/>
-        <w:rPr>
-          <w:rFonts w:ascii="Arial" w:hAnsi="Arial" w:cs="Arial"/>
-          <w:bCs/>
-          <w:sz w:val="20"/>
-          <w:szCs w:val="20"/>
-        </w:rPr>
-      </w:pPr>
-      <w:r>
-        <w:rPr>
-          <w:rFonts w:ascii="Arial" w:hAnsi="Arial" w:cs="Arial"/>
-          <w:bCs/>
-          <w:sz w:val="20"/>
-          <w:szCs w:val="20"/>
-        </w:rPr>
-        <w:t>Il problema dell’ordine è dovuto principalmente all’archiviazione delle ricette su fogli bianchi che sono meno idonei di modelli creati appositamente per accogliere determinati tipi di informazione.</w:t>
-      </w:r>
-    </w:p>
-    <w:p>
-      <w:pPr>
-        <w:spacing w:line="360" w:lineRule="auto"/>
-        <w:ind w:left="708"/>
-        <w:rPr>
-          <w:rFonts w:ascii="Arial" w:hAnsi="Arial" w:cs="Arial"/>
-          <w:bCs/>
-          <w:sz w:val="20"/>
-          <w:szCs w:val="20"/>
-        </w:rPr>
-      </w:pPr>
-      <w:bookmarkStart w:id="0" w:name="_GoBack"/>
-      <w:bookmarkEnd w:id="0"/>
-      <w:r>
-        <w:rPr>
-          <w:rFonts w:ascii="Arial" w:hAnsi="Arial" w:cs="Arial"/>
-          <w:bCs/>
-          <w:sz w:val="20"/>
-          <w:szCs w:val="20"/>
-        </w:rPr>
-        <w:t>I raccoglitori cartacei contengono ricette che il più delle volte mancano del procedimento</w:t>
-      </w:r>
-      <w:r>
-        <w:rPr>
-          <w:rFonts w:ascii="Arial" w:hAnsi="Arial" w:cs="Arial"/>
-          <w:bCs/>
-          <w:sz w:val="20"/>
-          <w:szCs w:val="20"/>
-        </w:rPr>
-        <w:t xml:space="preserve">, si tratta di ricette non idonee ad una buona esecuzione perché </w:t>
-      </w:r>
-      <w:r>
-        <w:rPr>
-          <w:rFonts w:ascii="Arial" w:hAnsi="Arial" w:cs="Arial"/>
-          <w:b/>
-          <w:sz w:val="20"/>
-          <w:szCs w:val="20"/>
-        </w:rPr>
-        <w:t>incomplete</w:t>
-      </w:r>
-      <w:r>
-        <w:rPr>
-          <w:rFonts w:ascii="Arial" w:hAnsi="Arial" w:cs="Arial"/>
-          <w:bCs/>
-          <w:sz w:val="20"/>
-          <w:szCs w:val="20"/>
-        </w:rPr>
-        <w:t xml:space="preserve">. </w:t>
-      </w:r>
-    </w:p>
-    <w:p>
-      <w:pPr>
-        <w:spacing w:line="360" w:lineRule="auto"/>
-        <w:ind w:left="708"/>
-        <w:rPr>
-          <w:rFonts w:ascii="Arial" w:hAnsi="Arial" w:cs="Arial"/>
-          <w:bCs/>
-          <w:sz w:val="20"/>
-          <w:szCs w:val="20"/>
-        </w:rPr>
-      </w:pPr>
-      <w:r>
-        <w:rPr>
-          <w:rFonts w:ascii="Arial" w:hAnsi="Arial" w:cs="Arial"/>
-          <w:bCs/>
-          <w:sz w:val="20"/>
-          <w:szCs w:val="20"/>
-        </w:rPr>
-        <w:t>Il motivo per cui manca una descrizione dettagliata è il contesto in cui</w:t>
-      </w:r>
-      <w:r>
-        <w:rPr>
-          <w:rFonts w:ascii="Arial" w:hAnsi="Arial" w:cs="Arial"/>
-          <w:bCs/>
-          <w:sz w:val="20"/>
-          <w:szCs w:val="20"/>
-        </w:rPr>
-        <w:t xml:space="preserve"> tale ricetta si recepisce. Un contesto poco favorevole potrebbe essere per esempio: ci troviamo ad appuntare frettolosamente una ricetta su un pezzo di carta che ci viene trasmessa oralmente da un amico/a.</w:t>
-      </w:r>
-    </w:p>
-    <w:p>
-      <w:pPr>
-        <w:spacing w:line="360" w:lineRule="auto"/>
-        <w:ind w:left="708"/>
-        <w:rPr>
-          <w:rFonts w:ascii="Arial" w:hAnsi="Arial" w:cs="Arial"/>
-          <w:bCs/>
-          <w:sz w:val="20"/>
-          <w:szCs w:val="20"/>
-        </w:rPr>
-      </w:pPr>
-      <w:r>
-        <w:rPr>
-          <w:rFonts w:ascii="Arial" w:hAnsi="Arial" w:cs="Arial"/>
-          <w:bCs/>
-          <w:sz w:val="20"/>
-          <w:szCs w:val="20"/>
-        </w:rPr>
-        <w:t>Tutto ciò comporta che la nostra raccolta delle ricette contiene ricette inaccurate e incomplete con la conseguenza di fallire durante l’esecuzione.</w:t>
-      </w:r>
-    </w:p>
-    <w:p>
-      <w:pPr>
-        <w:ind w:left="708"/>
-        <w:rPr>
-          <w:rFonts w:ascii="Arial" w:hAnsi="Arial" w:cs="Arial"/>
-          <w:bCs/>
-          <w:sz w:val="20"/>
-          <w:szCs w:val="20"/>
-        </w:rPr>
-      </w:pPr>
     </w:p>
     <w:p>
       <w:pPr>
         <w:pStyle w:val="Paragrafoelenco"/>
         <w:numPr>
           <w:ilvl w:val="1"/>
-          <w:numId w:val="9"/>
+          <w:numId w:val="14"/>
         </w:numPr>
         <w:shd w:val="clear" w:color="auto" w:fill="FFFFFF"/>
         <w:spacing w:before="160" w:after="0" w:line="360" w:lineRule="auto"/>
-        <w:jc w:val="both"/>
-        <w:rPr>
+        <w:rPr>
+          <w:rFonts w:ascii="Arial" w:hAnsi="Arial" w:cs="Arial"/>
           <w:b/>
           <w:sz w:val="36"/>
           <w:szCs w:val="36"/>
         </w:rPr>
       </w:pPr>
-      <w:proofErr w:type="spellStart"/>
-      <w:r>
-        <w:rPr>
+      <w:r>
+        <w:rPr>
+          <w:rFonts w:ascii="Arial" w:hAnsi="Arial" w:cs="Arial"/>
           <w:b/>
           <w:sz w:val="36"/>
           <w:szCs w:val="36"/>
         </w:rPr>
-        <w:t>Functional</w:t>
+        <w:t>Requisiti Funzionali</w:t>
+      </w:r>
+    </w:p>
+    <w:p>
+      <w:pPr>
+        <w:pStyle w:val="Paragrafoelenco"/>
+        <w:numPr>
+          <w:ilvl w:val="0"/>
+          <w:numId w:val="10"/>
+        </w:numPr>
+        <w:rPr>
+          <w:rFonts w:ascii="Arial" w:hAnsi="Arial" w:cs="Arial"/>
+          <w:b/>
+          <w:sz w:val="28"/>
+          <w:szCs w:val="28"/>
+        </w:rPr>
+      </w:pPr>
+      <w:r>
+        <w:rPr>
+          <w:rFonts w:ascii="Arial" w:hAnsi="Arial" w:cs="Arial"/>
+          <w:b/>
+          <w:sz w:val="28"/>
+          <w:szCs w:val="28"/>
+        </w:rPr>
+        <w:t>Registrare ed autenticare un utente</w:t>
+      </w:r>
+    </w:p>
+    <w:p>
+      <w:pPr>
+        <w:spacing w:line="360" w:lineRule="auto"/>
+        <w:ind w:left="1068"/>
+        <w:jc w:val="both"/>
+        <w:rPr>
+          <w:rFonts w:ascii="Arial" w:hAnsi="Arial" w:cs="Arial"/>
+          <w:sz w:val="24"/>
+          <w:szCs w:val="24"/>
+        </w:rPr>
+      </w:pPr>
+      <w:r>
+        <w:rPr>
+          <w:rFonts w:ascii="Arial" w:hAnsi="Arial" w:cs="Arial"/>
+          <w:sz w:val="24"/>
+          <w:szCs w:val="24"/>
+        </w:rPr>
+        <w:t>Il sito fornirà un’area in cui saranno presenti i campi utili alla registrazione ed al login e l’utente potrà scegliere quale delle due operazioni eseguire.</w:t>
+      </w:r>
+    </w:p>
+    <w:p>
+      <w:pPr>
+        <w:pStyle w:val="Paragrafoelenco"/>
+        <w:numPr>
+          <w:ilvl w:val="0"/>
+          <w:numId w:val="10"/>
+        </w:numPr>
+        <w:rPr>
+          <w:rFonts w:ascii="Arial" w:hAnsi="Arial" w:cs="Arial"/>
+          <w:b/>
+          <w:sz w:val="28"/>
+          <w:szCs w:val="28"/>
+        </w:rPr>
+      </w:pPr>
+      <w:r>
+        <w:rPr>
+          <w:rFonts w:ascii="Arial" w:hAnsi="Arial" w:cs="Arial"/>
+          <w:b/>
+          <w:sz w:val="28"/>
+          <w:szCs w:val="28"/>
+        </w:rPr>
+        <w:t>Creare una ricetta</w:t>
+      </w:r>
+    </w:p>
+    <w:p>
+      <w:pPr>
+        <w:spacing w:line="360" w:lineRule="auto"/>
+        <w:ind w:left="1068"/>
+        <w:jc w:val="both"/>
+        <w:rPr>
+          <w:rFonts w:ascii="Arial" w:hAnsi="Arial" w:cs="Arial"/>
+          <w:sz w:val="24"/>
+          <w:szCs w:val="24"/>
+        </w:rPr>
+      </w:pPr>
+      <w:r>
+        <w:rPr>
+          <w:rFonts w:ascii="Arial" w:hAnsi="Arial" w:cs="Arial"/>
+          <w:sz w:val="24"/>
+          <w:szCs w:val="24"/>
+        </w:rPr>
+        <w:t>Verrà fornita una pagina con tutti gli elementi utili alla creazione di una ricetta, quali il titolo, gli ingredienti e la modalità di preparazione.</w:t>
+      </w:r>
+    </w:p>
+    <w:p>
+      <w:pPr>
+        <w:pStyle w:val="Paragrafoelenco"/>
+        <w:numPr>
+          <w:ilvl w:val="0"/>
+          <w:numId w:val="10"/>
+        </w:numPr>
+        <w:rPr>
+          <w:b/>
+          <w:sz w:val="24"/>
+          <w:szCs w:val="24"/>
+        </w:rPr>
+      </w:pPr>
+      <w:r>
+        <w:rPr>
+          <w:rFonts w:ascii="Arial" w:hAnsi="Arial" w:cs="Arial"/>
+          <w:b/>
+          <w:sz w:val="28"/>
+          <w:szCs w:val="28"/>
+        </w:rPr>
+        <w:t>Consultare una lista delle ricette caricate</w:t>
+      </w:r>
+      <w:r>
+        <w:rPr>
+          <w:b/>
+          <w:sz w:val="24"/>
+          <w:szCs w:val="24"/>
+        </w:rPr>
+        <w:tab/>
+      </w:r>
+    </w:p>
+    <w:p>
+      <w:pPr>
+        <w:spacing w:line="360" w:lineRule="auto"/>
+        <w:ind w:left="1068"/>
+        <w:jc w:val="both"/>
+        <w:rPr>
+          <w:rFonts w:ascii="Arial" w:hAnsi="Arial" w:cs="Arial"/>
+          <w:sz w:val="24"/>
+          <w:szCs w:val="24"/>
+        </w:rPr>
+      </w:pPr>
+      <w:r>
+        <w:rPr>
+          <w:rFonts w:ascii="Arial" w:hAnsi="Arial" w:cs="Arial"/>
+          <w:sz w:val="24"/>
+          <w:szCs w:val="24"/>
+        </w:rPr>
+        <w:lastRenderedPageBreak/>
+        <w:t>Sarà possibile potrà visionare tutte le ricette aggiunte da lui stesso in un’unica, comoda lista.</w:t>
+      </w:r>
+    </w:p>
+    <w:p>
+      <w:pPr>
+        <w:pStyle w:val="Paragrafoelenco"/>
+        <w:numPr>
+          <w:ilvl w:val="0"/>
+          <w:numId w:val="10"/>
+        </w:numPr>
+        <w:rPr>
+          <w:rFonts w:ascii="Arial" w:hAnsi="Arial" w:cs="Arial"/>
+          <w:b/>
+          <w:sz w:val="28"/>
+          <w:szCs w:val="28"/>
+        </w:rPr>
+      </w:pPr>
+      <w:r>
+        <w:rPr>
+          <w:rFonts w:ascii="Arial" w:hAnsi="Arial" w:cs="Arial"/>
+          <w:b/>
+          <w:sz w:val="28"/>
+          <w:szCs w:val="28"/>
+        </w:rPr>
+        <w:t>Modificare il testo di una ricetta</w:t>
+      </w:r>
+    </w:p>
+    <w:p>
+      <w:pPr>
+        <w:spacing w:line="360" w:lineRule="auto"/>
+        <w:ind w:left="1020"/>
+        <w:jc w:val="both"/>
+        <w:rPr>
+          <w:rFonts w:ascii="Arial" w:hAnsi="Arial" w:cs="Arial"/>
+          <w:sz w:val="24"/>
+          <w:szCs w:val="24"/>
+        </w:rPr>
+      </w:pPr>
+      <w:r>
+        <w:rPr>
+          <w:rFonts w:ascii="Arial" w:hAnsi="Arial" w:cs="Arial"/>
+          <w:sz w:val="24"/>
+          <w:szCs w:val="24"/>
+        </w:rPr>
+        <w:t>L’utente dovrà essere in grado di poter modificare il testo di una ricetta, qualora avesse fatto errori di sintassi o volesse aggiungere qualche dettaglio.</w:t>
+      </w:r>
+    </w:p>
+    <w:p>
+      <w:pPr>
+        <w:pStyle w:val="Paragrafoelenco"/>
+        <w:numPr>
+          <w:ilvl w:val="0"/>
+          <w:numId w:val="10"/>
+        </w:numPr>
+        <w:rPr>
+          <w:rFonts w:ascii="Arial" w:hAnsi="Arial" w:cs="Arial"/>
+          <w:b/>
+          <w:sz w:val="28"/>
+          <w:szCs w:val="28"/>
+        </w:rPr>
+      </w:pPr>
+      <w:r>
+        <w:rPr>
+          <w:rFonts w:ascii="Arial" w:hAnsi="Arial" w:cs="Arial"/>
+          <w:b/>
+          <w:sz w:val="28"/>
+          <w:szCs w:val="28"/>
+        </w:rPr>
+        <w:t>Scegliere se impostarla pubblica o privata</w:t>
+      </w:r>
+    </w:p>
+    <w:p>
+      <w:pPr>
+        <w:spacing w:line="360" w:lineRule="auto"/>
+        <w:ind w:left="1068"/>
+        <w:rPr>
+          <w:rFonts w:ascii="Arial" w:hAnsi="Arial" w:cs="Arial"/>
+          <w:sz w:val="24"/>
+          <w:szCs w:val="24"/>
+        </w:rPr>
+      </w:pPr>
+      <w:r>
+        <w:rPr>
+          <w:rFonts w:ascii="Arial" w:hAnsi="Arial" w:cs="Arial"/>
+          <w:sz w:val="24"/>
+          <w:szCs w:val="24"/>
+        </w:rPr>
+        <w:t xml:space="preserve">All’utente dovrà essere fornito un modo per poter impostare la propria ricetta come “Pubblica” o “Privata”. Qualora dovesse scegliere di impostarla come “Pubblica”, la proprietà della ricetta passerà a </w:t>
+      </w:r>
+      <w:proofErr w:type="spellStart"/>
+      <w:r>
+        <w:rPr>
+          <w:rFonts w:ascii="Arial" w:hAnsi="Arial" w:cs="Arial"/>
+          <w:sz w:val="24"/>
+          <w:szCs w:val="24"/>
+        </w:rPr>
+        <w:t>Recipe</w:t>
       </w:r>
       <w:proofErr w:type="spellEnd"/>
       <w:r>
+        <w:rPr>
+          <w:rFonts w:ascii="Arial" w:hAnsi="Arial" w:cs="Arial"/>
+          <w:sz w:val="24"/>
+          <w:szCs w:val="24"/>
+        </w:rPr>
+        <w:t xml:space="preserve"> Manager, e l’utente dovrà opportunamente essere informato di tale cambiamento.</w:t>
+      </w:r>
+    </w:p>
+    <w:p>
+      <w:pPr>
+        <w:pStyle w:val="Paragrafoelenco"/>
+        <w:numPr>
+          <w:ilvl w:val="0"/>
+          <w:numId w:val="10"/>
+        </w:numPr>
+        <w:rPr>
+          <w:rFonts w:ascii="Arial" w:hAnsi="Arial" w:cs="Arial"/>
+          <w:b/>
+          <w:sz w:val="28"/>
+          <w:szCs w:val="28"/>
+        </w:rPr>
+      </w:pPr>
+      <w:r>
+        <w:rPr>
+          <w:rFonts w:ascii="Arial" w:hAnsi="Arial" w:cs="Arial"/>
+          <w:b/>
+          <w:sz w:val="28"/>
+          <w:szCs w:val="28"/>
+        </w:rPr>
+        <w:t>Fornire funzionalità uniche agli editori</w:t>
+      </w:r>
+    </w:p>
+    <w:p>
+      <w:pPr>
+        <w:spacing w:line="360" w:lineRule="auto"/>
+        <w:ind w:left="1068"/>
+        <w:rPr>
+          <w:rFonts w:ascii="Arial" w:hAnsi="Arial" w:cs="Arial"/>
+          <w:sz w:val="24"/>
+          <w:szCs w:val="24"/>
+        </w:rPr>
+      </w:pPr>
+      <w:r>
+        <w:rPr>
+          <w:rFonts w:ascii="Arial" w:hAnsi="Arial" w:cs="Arial"/>
+          <w:sz w:val="24"/>
+          <w:szCs w:val="24"/>
+        </w:rPr>
+        <w:t>Il sito dovrà prevedere un metodo unico di riconoscimento degli editori, ovvero un particolare tipo di utente che, oltre a poter caricare ricette come tutti gli altri utenti, potrà anche essere.</w:t>
+      </w:r>
+    </w:p>
+    <w:p>
+      <w:pPr>
+        <w:pStyle w:val="Paragrafoelenco"/>
+        <w:numPr>
+          <w:ilvl w:val="0"/>
+          <w:numId w:val="10"/>
+        </w:numPr>
+        <w:jc w:val="both"/>
+        <w:rPr>
+          <w:rFonts w:ascii="Arial" w:hAnsi="Arial" w:cs="Arial"/>
+          <w:b/>
+          <w:sz w:val="28"/>
+          <w:szCs w:val="28"/>
+        </w:rPr>
+      </w:pPr>
+      <w:r>
+        <w:rPr>
+          <w:rFonts w:ascii="Arial" w:hAnsi="Arial" w:cs="Arial"/>
+          <w:b/>
+          <w:sz w:val="28"/>
+          <w:szCs w:val="28"/>
+        </w:rPr>
+        <w:t>L’utente potrà commentare e/o votare una ricetta</w:t>
+      </w:r>
+    </w:p>
+    <w:p>
+      <w:pPr>
+        <w:spacing w:line="360" w:lineRule="auto"/>
+        <w:ind w:left="1068"/>
+        <w:jc w:val="both"/>
+        <w:rPr>
+          <w:rFonts w:ascii="Arial" w:hAnsi="Arial" w:cs="Arial"/>
+          <w:sz w:val="24"/>
+          <w:szCs w:val="24"/>
+        </w:rPr>
+      </w:pPr>
+      <w:r>
+        <w:rPr>
+          <w:rFonts w:ascii="Arial" w:hAnsi="Arial" w:cs="Arial"/>
+          <w:sz w:val="24"/>
+          <w:szCs w:val="24"/>
+        </w:rPr>
+        <w:t>Ogni ricetta sul sito sarà dotata di un campo di testo ed un sistema di votazione che permetterà all’utente di esprimere un parere sulla ricetta che ha appena visitato.</w:t>
+      </w:r>
+      <w:r>
+        <w:rPr>
+          <w:rFonts w:ascii="Arial" w:hAnsi="Arial" w:cs="Arial"/>
+          <w:sz w:val="24"/>
+          <w:szCs w:val="24"/>
+        </w:rPr>
+        <w:br/>
+      </w:r>
+    </w:p>
+    <w:p>
+      <w:pPr>
+        <w:pStyle w:val="Paragrafoelenco"/>
+        <w:jc w:val="both"/>
+        <w:rPr>
+          <w:sz w:val="24"/>
+          <w:szCs w:val="24"/>
+        </w:rPr>
+      </w:pPr>
+    </w:p>
+    <w:p>
+      <w:pPr>
+        <w:pStyle w:val="Paragrafoelenco"/>
+        <w:jc w:val="both"/>
+        <w:rPr>
+          <w:sz w:val="24"/>
+          <w:szCs w:val="24"/>
+        </w:rPr>
+      </w:pPr>
+    </w:p>
+    <w:p>
+      <w:pPr>
+        <w:pStyle w:val="Paragrafoelenco"/>
+        <w:numPr>
+          <w:ilvl w:val="1"/>
+          <w:numId w:val="14"/>
+        </w:numPr>
+        <w:spacing w:line="360" w:lineRule="auto"/>
+        <w:jc w:val="both"/>
         <w:rPr>
           <w:b/>
           <w:sz w:val="36"/>
           <w:szCs w:val="36"/>
         </w:rPr>
-        <w:t xml:space="preserve"> </w:t>
-      </w:r>
-      <w:proofErr w:type="spellStart"/>
+      </w:pPr>
       <w:r>
         <w:rPr>
           <w:b/>
           <w:sz w:val="36"/>
           <w:szCs w:val="36"/>
         </w:rPr>
-        <w:t>Requirements</w:t>
-      </w:r>
-      <w:proofErr w:type="spellEnd"/>
+        <w:t>Requisiti non funzionali</w:t>
+      </w:r>
     </w:p>
     <w:p>
       <w:pPr>
         <w:pStyle w:val="Paragrafoelenco"/>
+        <w:numPr>
+          <w:ilvl w:val="0"/>
+          <w:numId w:val="13"/>
+        </w:numPr>
+        <w:spacing w:line="360" w:lineRule="auto"/>
         <w:jc w:val="both"/>
         <w:rPr>
+          <w:rFonts w:ascii="Arial" w:hAnsi="Arial" w:cs="Arial"/>
+          <w:b/>
+          <w:sz w:val="28"/>
+          <w:szCs w:val="28"/>
+        </w:rPr>
+      </w:pPr>
+      <w:r>
+        <w:rPr>
+          <w:rFonts w:ascii="Arial" w:hAnsi="Arial" w:cs="Arial"/>
+          <w:b/>
+          <w:sz w:val="28"/>
+          <w:szCs w:val="28"/>
+        </w:rPr>
+        <w:t>Usabili</w:t>
+      </w:r>
+      <w:r>
+        <w:rPr>
+          <w:rFonts w:ascii="Arial" w:hAnsi="Arial" w:cs="Arial"/>
+          <w:b/>
+          <w:sz w:val="28"/>
+          <w:szCs w:val="28"/>
+        </w:rPr>
+        <w:t>tà</w:t>
+      </w:r>
+    </w:p>
+    <w:p>
+      <w:pPr>
+        <w:spacing w:line="360" w:lineRule="auto"/>
+        <w:ind w:left="1068"/>
+        <w:jc w:val="both"/>
+        <w:rPr>
+          <w:rFonts w:ascii="Arial" w:hAnsi="Arial" w:cs="Arial"/>
           <w:sz w:val="24"/>
           <w:szCs w:val="24"/>
-        </w:rPr>
-      </w:pPr>
+          <w:lang w:val="en-US"/>
+        </w:rPr>
+      </w:pPr>
+      <w:r>
+        <w:rPr>
+          <w:rFonts w:ascii="Arial" w:hAnsi="Arial" w:cs="Arial"/>
+          <w:sz w:val="24"/>
+          <w:szCs w:val="24"/>
+        </w:rPr>
+        <w:t xml:space="preserve">Il sito prevedrà un’interfaccia molto semplice, </w:t>
+      </w:r>
+      <w:r>
+        <w:rPr>
+          <w:rFonts w:ascii="Arial" w:hAnsi="Arial" w:cs="Arial"/>
+          <w:sz w:val="24"/>
+          <w:szCs w:val="24"/>
+        </w:rPr>
+        <w:t xml:space="preserve">con pulsanti, immagini e link, </w:t>
+      </w:r>
+      <w:r>
+        <w:rPr>
+          <w:rFonts w:ascii="Arial" w:hAnsi="Arial" w:cs="Arial"/>
+          <w:sz w:val="24"/>
+          <w:szCs w:val="24"/>
+        </w:rPr>
+        <w:t>che non richiederà nessuna conoscenza specifica da parte dell’utente</w:t>
+      </w:r>
+      <w:r>
+        <w:rPr>
+          <w:rFonts w:ascii="Arial" w:hAnsi="Arial" w:cs="Arial"/>
+          <w:sz w:val="24"/>
+          <w:szCs w:val="24"/>
+        </w:rPr>
+        <w:t>. Pertanto, non sarà necessario fornire all’utente nessun tipo di documentazione per la navigazione del sito.</w:t>
+      </w:r>
+      <w:r>
+        <w:rPr>
+          <w:rFonts w:ascii="Arial" w:hAnsi="Arial" w:cs="Arial"/>
+          <w:sz w:val="24"/>
+          <w:szCs w:val="24"/>
+        </w:rPr>
+        <w:t xml:space="preserve"> </w:t>
+      </w:r>
     </w:p>
     <w:p>
       <w:pPr>
         <w:pStyle w:val="Paragrafoelenco"/>
+        <w:numPr>
+          <w:ilvl w:val="0"/>
+          <w:numId w:val="13"/>
+        </w:numPr>
+        <w:spacing w:line="360" w:lineRule="auto"/>
         <w:jc w:val="both"/>
         <w:rPr>
-          <w:sz w:val="24"/>
-          <w:szCs w:val="24"/>
-        </w:rPr>
-      </w:pPr>
+          <w:rFonts w:ascii="Arial" w:hAnsi="Arial" w:cs="Arial"/>
+          <w:b/>
+          <w:sz w:val="28"/>
+          <w:szCs w:val="28"/>
+        </w:rPr>
+      </w:pPr>
+      <w:r>
+        <w:rPr>
+          <w:rFonts w:ascii="Arial" w:hAnsi="Arial" w:cs="Arial"/>
+          <w:b/>
+          <w:sz w:val="28"/>
+          <w:szCs w:val="28"/>
+        </w:rPr>
+        <w:t>Affidabilità</w:t>
+      </w:r>
     </w:p>
     <w:p>
       <w:pPr>
-        <w:pStyle w:val="Paragrafoelenco"/>
+        <w:spacing w:line="360" w:lineRule="auto"/>
+        <w:ind w:left="1068"/>
         <w:jc w:val="both"/>
         <w:rPr>
-          <w:sz w:val="24"/>
-          <w:szCs w:val="24"/>
-        </w:rPr>
-      </w:pPr>
+          <w:rFonts w:ascii="Arial" w:hAnsi="Arial" w:cs="Arial"/>
+        </w:rPr>
+      </w:pPr>
+      <w:r>
+        <w:rPr>
+          <w:rFonts w:ascii="Arial" w:hAnsi="Arial" w:cs="Arial"/>
+        </w:rPr>
+        <w:t>Il sistema dovrà essere accessibile dall’utente in qualsiasi momento</w:t>
+      </w:r>
+      <w:r>
+        <w:rPr>
+          <w:rFonts w:ascii="Arial" w:hAnsi="Arial" w:cs="Arial"/>
+        </w:rPr>
+        <w:t xml:space="preserve"> ed in qualsiasi luogo, purché sia dotato di connessione stabile ad internet.</w:t>
+      </w:r>
+      <w:r>
+        <w:rPr>
+          <w:rFonts w:ascii="Arial" w:hAnsi="Arial" w:cs="Arial"/>
+        </w:rPr>
+        <w:t xml:space="preserve"> </w:t>
+      </w:r>
+      <w:r>
+        <w:rPr>
+          <w:rFonts w:ascii="Arial" w:hAnsi="Arial" w:cs="Arial"/>
+        </w:rPr>
+        <w:t xml:space="preserve"> </w:t>
+      </w:r>
+      <w:r>
+        <w:rPr>
+          <w:rFonts w:ascii="Arial" w:hAnsi="Arial" w:cs="Arial"/>
+        </w:rPr>
+        <w:t xml:space="preserve">Tutti i dati sensibili dell’utente </w:t>
+      </w:r>
+      <w:r>
+        <w:rPr>
+          <w:rFonts w:ascii="Arial" w:hAnsi="Arial" w:cs="Arial"/>
+        </w:rPr>
+        <w:lastRenderedPageBreak/>
+        <w:t xml:space="preserve">saranno protetti grazie ad una crittografia a singola via, dotata di funzione di </w:t>
+      </w:r>
+      <w:proofErr w:type="spellStart"/>
+      <w:r>
+        <w:rPr>
+          <w:rFonts w:ascii="Arial" w:hAnsi="Arial" w:cs="Arial"/>
+        </w:rPr>
+        <w:t>hashing</w:t>
+      </w:r>
+      <w:proofErr w:type="spellEnd"/>
+      <w:r>
+        <w:rPr>
+          <w:rFonts w:ascii="Arial" w:hAnsi="Arial" w:cs="Arial"/>
+        </w:rPr>
+        <w:t xml:space="preserve"> che renderà i dati illeggibili sia dai gestori del sito, che da eventuali entità esterne.</w:t>
+      </w:r>
     </w:p>
     <w:p>
       <w:pPr>
         <w:pStyle w:val="Paragrafoelenco"/>
+        <w:numPr>
+          <w:ilvl w:val="0"/>
+          <w:numId w:val="13"/>
+        </w:numPr>
+        <w:spacing w:line="360" w:lineRule="auto"/>
         <w:jc w:val="both"/>
         <w:rPr>
-          <w:sz w:val="24"/>
-          <w:szCs w:val="24"/>
-        </w:rPr>
-      </w:pPr>
+          <w:rFonts w:ascii="Arial" w:hAnsi="Arial" w:cs="Arial"/>
+          <w:b/>
+          <w:sz w:val="28"/>
+          <w:szCs w:val="28"/>
+        </w:rPr>
+      </w:pPr>
+      <w:r>
+        <w:rPr>
+          <w:rFonts w:ascii="Arial" w:hAnsi="Arial" w:cs="Arial"/>
+          <w:b/>
+          <w:sz w:val="28"/>
+          <w:szCs w:val="28"/>
+        </w:rPr>
+        <w:t>Prestazioni</w:t>
+      </w:r>
+    </w:p>
+    <w:p>
+      <w:pPr>
+        <w:spacing w:line="360" w:lineRule="auto"/>
+        <w:ind w:left="1068"/>
+        <w:jc w:val="both"/>
+        <w:rPr>
+          <w:rFonts w:ascii="Arial" w:hAnsi="Arial" w:cs="Arial"/>
+        </w:rPr>
+      </w:pPr>
+      <w:r>
+        <w:rPr>
+          <w:rFonts w:ascii="Arial" w:hAnsi="Arial" w:cs="Arial"/>
+        </w:rPr>
+        <w:t xml:space="preserve">Tutte le operazioni del sito dovranno essere eseguibili nel minor tempo possibile. La tolleranza ad eventuali rallentamenti sarà abbastanza alta, in quanto, nella maggior parte dei casi, l’utente </w:t>
+      </w:r>
+      <w:r>
+        <w:rPr>
+          <w:rFonts w:ascii="Arial" w:hAnsi="Arial" w:cs="Arial"/>
+        </w:rPr>
+        <w:t xml:space="preserve">si ritroverà a passare più tempo su una stessa pagina (ricetta). </w:t>
+      </w:r>
+    </w:p>
+    <w:p>
+      <w:pPr>
+        <w:spacing w:line="360" w:lineRule="auto"/>
+        <w:ind w:left="1068"/>
+        <w:jc w:val="both"/>
+        <w:rPr>
+          <w:rFonts w:ascii="Arial" w:hAnsi="Arial" w:cs="Arial"/>
+        </w:rPr>
+      </w:pPr>
+    </w:p>
+    <w:p>
+      <w:pPr>
+        <w:spacing w:line="360" w:lineRule="auto"/>
+        <w:ind w:left="1068"/>
+        <w:jc w:val="both"/>
+        <w:rPr>
+          <w:rFonts w:ascii="Arial" w:hAnsi="Arial" w:cs="Arial"/>
+        </w:rPr>
+      </w:pPr>
+      <w:r>
+        <w:rPr>
+          <w:rFonts w:ascii="Arial" w:hAnsi="Arial" w:cs="Arial"/>
+        </w:rPr>
+        <w:t>Tutti i dati verranno depositati in un database, che dovrà essere abbastanza grande e performante da conservare e fornire tutti i dettagli relativi agli utenti ed alle ricette, quest’ultime comprensive di titolo, ingredienti e modalità di preparazione.</w:t>
+      </w:r>
     </w:p>
     <w:p>
       <w:pPr>
         <w:pStyle w:val="Paragrafoelenco"/>
         <w:numPr>
           <w:ilvl w:val="1"/>
-          <w:numId w:val="9"/>
+          <w:numId w:val="14"/>
         </w:numPr>
-        <w:spacing w:line="360" w:lineRule="auto"/>
-        <w:jc w:val="both"/>
+        <w:rPr>
+          <w:b/>
+          <w:sz w:val="44"/>
+          <w:szCs w:val="44"/>
+        </w:rPr>
+      </w:pPr>
+      <w:r>
+        <w:rPr>
+          <w:b/>
+          <w:sz w:val="44"/>
+          <w:szCs w:val="44"/>
+        </w:rPr>
+        <w:t>Modelli di Sistema</w:t>
+      </w:r>
+    </w:p>
+    <w:p>
+      <w:pPr>
+        <w:pStyle w:val="Paragrafoelenco"/>
+        <w:ind w:left="1260"/>
+        <w:rPr>
+          <w:b/>
+          <w:sz w:val="44"/>
+          <w:szCs w:val="44"/>
+        </w:rPr>
+      </w:pPr>
+    </w:p>
+    <w:p>
+      <w:pPr>
+        <w:pStyle w:val="Paragrafoelenco"/>
+        <w:ind w:left="1260"/>
         <w:rPr>
           <w:b/>
           <w:sz w:val="36"/>
@@ -465,116 +1001,24 @@
           <w:sz w:val="36"/>
           <w:szCs w:val="36"/>
         </w:rPr>
-        <w:t>Non-</w:t>
-      </w:r>
-      <w:proofErr w:type="spellStart"/>
+        <w:t>3.4.1</w:t>
+      </w:r>
       <w:r>
         <w:rPr>
           <w:b/>
           <w:sz w:val="36"/>
           <w:szCs w:val="36"/>
         </w:rPr>
-        <w:t>Functional</w:t>
-      </w:r>
-      <w:proofErr w:type="spellEnd"/>
+        <w:t xml:space="preserve"> S</w:t>
+      </w:r>
       <w:r>
         <w:rPr>
           <w:b/>
           <w:sz w:val="36"/>
           <w:szCs w:val="36"/>
         </w:rPr>
-        <w:t xml:space="preserve"> </w:t>
-      </w:r>
-      <w:proofErr w:type="spellStart"/>
-      <w:r>
-        <w:rPr>
-          <w:b/>
-          <w:sz w:val="36"/>
-          <w:szCs w:val="36"/>
-        </w:rPr>
-        <w:t>Requirements</w:t>
-      </w:r>
-      <w:proofErr w:type="spellEnd"/>
-    </w:p>
-    <w:p>
-      <w:pPr>
-        <w:pStyle w:val="Paragrafoelenco"/>
-        <w:numPr>
-          <w:ilvl w:val="1"/>
-          <w:numId w:val="9"/>
-        </w:numPr>
-        <w:rPr>
-          <w:b/>
-          <w:sz w:val="44"/>
-          <w:szCs w:val="44"/>
-        </w:rPr>
-      </w:pPr>
-      <w:r>
-        <w:rPr>
-          <w:b/>
-          <w:sz w:val="44"/>
-          <w:szCs w:val="44"/>
-        </w:rPr>
-        <w:t xml:space="preserve">System </w:t>
-      </w:r>
-      <w:proofErr w:type="spellStart"/>
-      <w:r>
-        <w:rPr>
-          <w:b/>
-          <w:sz w:val="44"/>
-          <w:szCs w:val="44"/>
-        </w:rPr>
-        <w:t>Models</w:t>
-      </w:r>
-      <w:proofErr w:type="spellEnd"/>
-    </w:p>
-    <w:p>
-      <w:pPr>
-        <w:pStyle w:val="Paragrafoelenco"/>
-        <w:ind w:left="1260"/>
-        <w:rPr>
-          <w:b/>
-          <w:sz w:val="44"/>
-          <w:szCs w:val="44"/>
-        </w:rPr>
-      </w:pPr>
-    </w:p>
-    <w:p>
-      <w:pPr>
-        <w:pStyle w:val="Paragrafoelenco"/>
-        <w:ind w:left="1260"/>
-        <w:rPr>
-          <w:b/>
-          <w:sz w:val="36"/>
-          <w:szCs w:val="36"/>
-        </w:rPr>
-      </w:pPr>
-      <w:r>
-        <w:rPr>
-          <w:b/>
-          <w:sz w:val="36"/>
-          <w:szCs w:val="36"/>
-        </w:rPr>
-        <w:t>3.4.1</w:t>
-      </w:r>
-      <w:r>
-        <w:rPr>
-          <w:b/>
-          <w:sz w:val="36"/>
-          <w:szCs w:val="36"/>
-        </w:rPr>
-        <w:t xml:space="preserve"> </w:t>
-      </w:r>
-      <w:proofErr w:type="spellStart"/>
-      <w:r>
-        <w:rPr>
-          <w:b/>
-          <w:sz w:val="36"/>
-          <w:szCs w:val="36"/>
-        </w:rPr>
-        <w:t>Scenarios</w:t>
-      </w:r>
-      <w:proofErr w:type="spellEnd"/>
+        <w:t>cenari</w:t>
+      </w:r>
     </w:p>
     <w:tbl>
       <w:tblPr>
@@ -606,36 +1050,14 @@
             </w:pPr>
             <w:r>
               <w:rPr>
-                <w:rStyle w:val="word"/>
-                <w:rFonts w:ascii="Arial" w:hAnsi="Arial" w:cs="Arial"/>
+                <w:rFonts w:ascii="Arial" w:eastAsia="Times New Roman" w:hAnsi="Arial" w:cs="Arial"/>
                 <w:b/>
                 <w:bCs/>
-                <w:spacing w:val="1"/>
-                <w:shd w:val="clear" w:color="auto" w:fill="FFFFFF"/>
-              </w:rPr>
-              <w:t>Scenario</w:t>
-            </w:r>
-            <w:r>
-              <w:rPr>
-                <w:rStyle w:val="whitespace"/>
-                <w:rFonts w:ascii="Arial" w:hAnsi="Arial" w:cs="Arial"/>
-                <w:b/>
-                <w:bCs/>
-                <w:spacing w:val="-1"/>
-                <w:shd w:val="clear" w:color="auto" w:fill="FFFFFF"/>
-              </w:rPr>
-              <w:t xml:space="preserve"> </w:t>
-            </w:r>
-            <w:r>
-              <w:rPr>
-                <w:rStyle w:val="word"/>
-                <w:rFonts w:ascii="Arial" w:hAnsi="Arial" w:cs="Arial"/>
-                <w:b/>
-                <w:bCs/>
-                <w:spacing w:val="-1"/>
-                <w:shd w:val="clear" w:color="auto" w:fill="FFFFFF"/>
-              </w:rPr>
-              <w:t>name</w:t>
+                <w:sz w:val="20"/>
+                <w:szCs w:val="20"/>
+                <w:lang w:eastAsia="it-IT"/>
+              </w:rPr>
+              <w:t>Nome Scenario</w:t>
             </w:r>
           </w:p>
         </w:tc>
@@ -658,6 +1080,7 @@
                 <w:lang w:val="en-GB"/>
               </w:rPr>
             </w:pPr>
+            <w:proofErr w:type="spellStart"/>
             <w:r>
               <w:rPr>
                 <w:rFonts w:ascii="Arial" w:hAnsi="Arial" w:cs="Arial"/>
@@ -669,8 +1092,9 @@
                 <w:u w:val="single"/>
                 <w:lang w:val="en-GB"/>
               </w:rPr>
-              <w:t>Add new recipe to catalog</w:t>
-            </w:r>
+              <w:t>Aggiungere</w:t>
+            </w:r>
+            <w:proofErr w:type="spellEnd"/>
             <w:r>
               <w:rPr>
                 <w:rFonts w:ascii="Arial" w:hAnsi="Arial" w:cs="Arial"/>
@@ -682,8 +1106,51 @@
                 <w:u w:val="single"/>
                 <w:lang w:val="en-GB"/>
               </w:rPr>
-              <w:t>.</w:t>
-            </w:r>
+              <w:t xml:space="preserve"> una </w:t>
+            </w:r>
+            <w:proofErr w:type="spellStart"/>
+            <w:r>
+              <w:rPr>
+                <w:rFonts w:ascii="Arial" w:hAnsi="Arial" w:cs="Arial"/>
+                <w:bCs/>
+                <w:i/>
+                <w:iCs/>
+                <w:sz w:val="20"/>
+                <w:szCs w:val="20"/>
+                <w:u w:val="single"/>
+                <w:lang w:val="en-GB"/>
+              </w:rPr>
+              <w:t>nuova</w:t>
+            </w:r>
+            <w:proofErr w:type="spellEnd"/>
+            <w:r>
+              <w:rPr>
+                <w:rFonts w:ascii="Arial" w:hAnsi="Arial" w:cs="Arial"/>
+                <w:bCs/>
+                <w:i/>
+                <w:iCs/>
+                <w:sz w:val="20"/>
+                <w:szCs w:val="20"/>
+                <w:u w:val="single"/>
+                <w:lang w:val="en-GB"/>
+              </w:rPr>
+              <w:t xml:space="preserve"> </w:t>
+            </w:r>
+            <w:proofErr w:type="spellStart"/>
+            <w:r>
+              <w:rPr>
+                <w:rFonts w:ascii="Arial" w:hAnsi="Arial" w:cs="Arial"/>
+                <w:bCs/>
+                <w:i/>
+                <w:iCs/>
+                <w:sz w:val="20"/>
+                <w:szCs w:val="20"/>
+                <w:u w:val="single"/>
+                <w:lang w:val="en-GB"/>
+              </w:rPr>
+              <w:t>ricetta</w:t>
+            </w:r>
+            <w:proofErr w:type="spellEnd"/>
           </w:p>
         </w:tc>
       </w:tr>
@@ -706,7 +1173,6 @@
                 <w:lang w:eastAsia="it-IT"/>
               </w:rPr>
             </w:pPr>
-            <w:proofErr w:type="spellStart"/>
             <w:r>
               <w:rPr>
                 <w:rFonts w:ascii="Arial" w:eastAsia="Times New Roman" w:hAnsi="Arial" w:cs="Arial"/>
@@ -717,46 +1183,7 @@
                 <w:szCs w:val="20"/>
                 <w:lang w:eastAsia="it-IT"/>
               </w:rPr>
-              <w:t>Participating</w:t>
-            </w:r>
-            <w:proofErr w:type="spellEnd"/>
-            <w:r>
-              <w:rPr>
-                <w:rFonts w:ascii="Arial" w:eastAsia="Times New Roman" w:hAnsi="Arial" w:cs="Arial"/>
-                <w:b/>
-                <w:bCs/>
-                <w:spacing w:val="-25"/>
-                <w:sz w:val="20"/>
-                <w:szCs w:val="20"/>
-                <w:lang w:eastAsia="it-IT"/>
-              </w:rPr>
-              <w:t xml:space="preserve"> </w:t>
-            </w:r>
-            <w:proofErr w:type="spellStart"/>
-            <w:r>
-              <w:rPr>
-                <w:rFonts w:ascii="Arial" w:eastAsia="Times New Roman" w:hAnsi="Arial" w:cs="Arial"/>
-                <w:b/>
-                <w:bCs/>
-                <w:spacing w:val="2"/>
-                <w:sz w:val="20"/>
-                <w:szCs w:val="20"/>
-                <w:lang w:eastAsia="it-IT"/>
-              </w:rPr>
-              <w:t>actor</w:t>
-            </w:r>
-            <w:proofErr w:type="spellEnd"/>
-            <w:r>
-              <w:rPr>
-                <w:rFonts w:ascii="Arial" w:eastAsia="Times New Roman" w:hAnsi="Arial" w:cs="Arial"/>
-                <w:b/>
-                <w:bCs/>
-                <w:spacing w:val="-1"/>
-                <w:sz w:val="20"/>
-                <w:szCs w:val="20"/>
-                <w:lang w:eastAsia="it-IT"/>
-              </w:rPr>
-              <w:t xml:space="preserve"> </w:t>
+              <w:t>Attori Partecipanti</w:t>
             </w:r>
           </w:p>
           <w:p>
@@ -783,7 +1210,7 @@
                 <w:szCs w:val="20"/>
                 <w:lang w:eastAsia="it-IT"/>
               </w:rPr>
-              <w:t>instances</w:t>
+              <w:t>Istanze</w:t>
             </w:r>
             <w:r>
               <w:rPr>
@@ -822,6 +1249,7 @@
               <w:spacing w:line="360" w:lineRule="auto"/>
               <w:ind w:left="0"/>
               <w:rPr>
+                <w:rFonts w:ascii="Arial" w:hAnsi="Arial" w:cs="Arial"/>
                 <w:bCs/>
                 <w:i/>
                 <w:iCs/>
@@ -833,6 +1261,7 @@
             </w:pPr>
             <w:r>
               <w:rPr>
+                <w:rFonts w:ascii="Arial" w:hAnsi="Arial" w:cs="Arial"/>
                 <w:b/>
                 <w:i/>
                 <w:iCs/>
@@ -841,11 +1270,11 @@
                 <w:u w:val="single"/>
                 <w:lang w:val="en-GB"/>
               </w:rPr>
-              <w:lastRenderedPageBreak/>
               <w:t>Bob</w:t>
             </w:r>
             <w:r>
               <w:rPr>
+                <w:rFonts w:ascii="Arial" w:hAnsi="Arial" w:cs="Arial"/>
                 <w:b/>
                 <w:i/>
                 <w:iCs/>
@@ -854,11 +1283,11 @@
                 <w:u w:val="single"/>
                 <w:lang w:val="en-GB"/>
               </w:rPr>
-              <w:t xml:space="preserve">: </w:t>
-            </w:r>
-            <w:r>
-              <w:rPr>
-                <w:bCs/>
+              <w:t>:</w:t>
+            </w:r>
+            <w:r>
+              <w:rPr>
+                <w:b/>
                 <w:i/>
                 <w:iCs/>
                 <w:sz w:val="20"/>
@@ -866,7 +1295,173 @@
                 <w:u w:val="single"/>
                 <w:lang w:val="en-GB"/>
               </w:rPr>
-              <w:t xml:space="preserve"> registered user of RecipeManager Application.</w:t>
+              <w:t xml:space="preserve"> </w:t>
+            </w:r>
+            <w:r>
+              <w:rPr>
+                <w:bCs/>
+                <w:i/>
+                <w:iCs/>
+                <w:sz w:val="20"/>
+                <w:szCs w:val="20"/>
+                <w:u w:val="single"/>
+                <w:lang w:val="en-GB"/>
+              </w:rPr>
+              <w:t xml:space="preserve"> </w:t>
+            </w:r>
+            <w:proofErr w:type="spellStart"/>
+            <w:r>
+              <w:rPr>
+                <w:rFonts w:ascii="Arial" w:hAnsi="Arial" w:cs="Arial"/>
+                <w:bCs/>
+                <w:i/>
+                <w:iCs/>
+                <w:sz w:val="20"/>
+                <w:szCs w:val="20"/>
+                <w:u w:val="single"/>
+                <w:lang w:val="en-GB"/>
+              </w:rPr>
+              <w:t>utente</w:t>
+            </w:r>
+            <w:proofErr w:type="spellEnd"/>
+            <w:r>
+              <w:rPr>
+                <w:rFonts w:ascii="Arial" w:hAnsi="Arial" w:cs="Arial"/>
+                <w:bCs/>
+                <w:i/>
+                <w:iCs/>
+                <w:sz w:val="20"/>
+                <w:szCs w:val="20"/>
+                <w:u w:val="single"/>
+                <w:lang w:val="en-GB"/>
+              </w:rPr>
+              <w:t xml:space="preserve"> </w:t>
+            </w:r>
+            <w:proofErr w:type="spellStart"/>
+            <w:r>
+              <w:rPr>
+                <w:rFonts w:ascii="Arial" w:hAnsi="Arial" w:cs="Arial"/>
+                <w:bCs/>
+                <w:i/>
+                <w:iCs/>
+                <w:sz w:val="20"/>
+                <w:szCs w:val="20"/>
+                <w:u w:val="single"/>
+                <w:lang w:val="en-GB"/>
+              </w:rPr>
+              <w:t>registrato</w:t>
+            </w:r>
+            <w:proofErr w:type="spellEnd"/>
+            <w:r>
+              <w:rPr>
+                <w:rFonts w:ascii="Arial" w:hAnsi="Arial" w:cs="Arial"/>
+                <w:bCs/>
+                <w:i/>
+                <w:iCs/>
+                <w:sz w:val="20"/>
+                <w:szCs w:val="20"/>
+                <w:u w:val="single"/>
+                <w:lang w:val="en-GB"/>
+              </w:rPr>
+              <w:t xml:space="preserve"> di Recipe Manager</w:t>
+            </w:r>
+          </w:p>
+          <w:p>
+            <w:pPr>
+              <w:pStyle w:val="Paragrafoelenco"/>
+              <w:spacing w:line="360" w:lineRule="auto"/>
+              <w:ind w:left="0"/>
+              <w:rPr>
+                <w:bCs/>
+                <w:i/>
+                <w:iCs/>
+                <w:sz w:val="20"/>
+                <w:szCs w:val="20"/>
+                <w:u w:val="single"/>
+                <w:lang w:val="en-GB"/>
+              </w:rPr>
+            </w:pPr>
+            <w:r>
+              <w:rPr>
+                <w:rFonts w:ascii="Arial" w:hAnsi="Arial" w:cs="Arial"/>
+                <w:b/>
+                <w:bCs/>
+                <w:i/>
+                <w:iCs/>
+                <w:sz w:val="20"/>
+                <w:szCs w:val="20"/>
+                <w:u w:val="single"/>
+                <w:lang w:val="en-GB"/>
+              </w:rPr>
+              <w:t>Alice:</w:t>
+            </w:r>
+            <w:r>
+              <w:rPr>
+                <w:bCs/>
+                <w:i/>
+                <w:iCs/>
+                <w:sz w:val="20"/>
+                <w:szCs w:val="20"/>
+                <w:u w:val="single"/>
+                <w:lang w:val="en-GB"/>
+              </w:rPr>
+              <w:t xml:space="preserve"> </w:t>
+            </w:r>
+            <w:proofErr w:type="spellStart"/>
+            <w:r>
+              <w:rPr>
+                <w:rFonts w:ascii="Arial" w:hAnsi="Arial" w:cs="Arial"/>
+                <w:bCs/>
+                <w:i/>
+                <w:iCs/>
+                <w:sz w:val="20"/>
+                <w:szCs w:val="20"/>
+                <w:u w:val="single"/>
+                <w:lang w:val="en-GB"/>
+              </w:rPr>
+              <w:t>utente</w:t>
+            </w:r>
+            <w:proofErr w:type="spellEnd"/>
+            <w:r>
+              <w:rPr>
+                <w:rFonts w:ascii="Arial" w:hAnsi="Arial" w:cs="Arial"/>
+                <w:bCs/>
+                <w:i/>
+                <w:iCs/>
+                <w:sz w:val="20"/>
+                <w:szCs w:val="20"/>
+                <w:u w:val="single"/>
+                <w:lang w:val="en-GB"/>
+              </w:rPr>
+              <w:t xml:space="preserve"> </w:t>
+            </w:r>
+            <w:proofErr w:type="spellStart"/>
+            <w:r>
+              <w:rPr>
+                <w:rFonts w:ascii="Arial" w:hAnsi="Arial" w:cs="Arial"/>
+                <w:bCs/>
+                <w:i/>
+                <w:iCs/>
+                <w:sz w:val="20"/>
+                <w:szCs w:val="20"/>
+                <w:u w:val="single"/>
+                <w:lang w:val="en-GB"/>
+              </w:rPr>
+              <w:t>registrato</w:t>
+            </w:r>
+            <w:proofErr w:type="spellEnd"/>
+            <w:r>
+              <w:rPr>
+                <w:rFonts w:ascii="Arial" w:hAnsi="Arial" w:cs="Arial"/>
+                <w:bCs/>
+                <w:i/>
+                <w:iCs/>
+                <w:sz w:val="20"/>
+                <w:szCs w:val="20"/>
+                <w:u w:val="single"/>
+                <w:lang w:val="en-GB"/>
+              </w:rPr>
+              <w:t xml:space="preserve"> di Recipe Manager</w:t>
             </w:r>
           </w:p>
         </w:tc>
@@ -901,60 +1496,21 @@
                 <w:szCs w:val="20"/>
                 <w:shd w:val="clear" w:color="auto" w:fill="FFFFFF"/>
               </w:rPr>
-              <w:t>Flow</w:t>
-            </w:r>
-            <w:r>
-              <w:rPr>
-                <w:rStyle w:val="whitespace"/>
+              <w:t>Fl</w:t>
+            </w:r>
+            <w:r>
+              <w:rPr>
+                <w:rStyle w:val="word"/>
                 <w:rFonts w:ascii="Arial" w:hAnsi="Arial" w:cs="Arial"/>
                 <w:b/>
                 <w:bCs/>
+                <w:spacing w:val="3"/>
                 <w:sz w:val="20"/>
                 <w:szCs w:val="20"/>
                 <w:shd w:val="clear" w:color="auto" w:fill="FFFFFF"/>
               </w:rPr>
-              <w:t xml:space="preserve"> </w:t>
-            </w:r>
-            <w:r>
-              <w:rPr>
-                <w:rStyle w:val="word"/>
-                <w:rFonts w:ascii="Arial" w:hAnsi="Arial" w:cs="Arial"/>
-                <w:b/>
-                <w:bCs/>
-                <w:spacing w:val="-5"/>
-                <w:sz w:val="20"/>
-                <w:szCs w:val="20"/>
-                <w:shd w:val="clear" w:color="auto" w:fill="FFFFFF"/>
-              </w:rPr>
-              <w:t>of</w:t>
-            </w:r>
-            <w:r>
-              <w:rPr>
-                <w:rStyle w:val="whitespace"/>
-                <w:rFonts w:ascii="Arial" w:hAnsi="Arial" w:cs="Arial"/>
-                <w:b/>
-                <w:bCs/>
-                <w:spacing w:val="2"/>
-                <w:sz w:val="20"/>
-                <w:szCs w:val="20"/>
-                <w:shd w:val="clear" w:color="auto" w:fill="FFFFFF"/>
-              </w:rPr>
-              <w:t xml:space="preserve"> </w:t>
-            </w:r>
-            <w:proofErr w:type="spellStart"/>
-            <w:r>
-              <w:rPr>
-                <w:rStyle w:val="word"/>
-                <w:rFonts w:ascii="Arial" w:hAnsi="Arial" w:cs="Arial"/>
-                <w:b/>
-                <w:bCs/>
-                <w:sz w:val="20"/>
-                <w:szCs w:val="20"/>
-                <w:shd w:val="clear" w:color="auto" w:fill="FFFFFF"/>
-              </w:rPr>
-              <w:t>events</w:t>
-            </w:r>
-            <w:proofErr w:type="spellEnd"/>
+              <w:t>usso degli eventi</w:t>
+            </w:r>
           </w:p>
         </w:tc>
         <w:tc>
@@ -1040,7 +1596,27 @@
                 <w:sz w:val="20"/>
                 <w:szCs w:val="20"/>
               </w:rPr>
-              <w:t>Alice e Bob, moglie e marito, si cimentano in una loro versione e il risultato e ottimo allora, decidono di aggiungere la ricetta al catalogo digitale RecipeManager, servizio a cui Bob si era iscritto precedentemente.</w:t>
+              <w:t xml:space="preserve">Alice e Bob, moglie e marito, si cimentano in una loro versione e il risultato e ottimo allora, decidono di aggiungere la ricetta al catalogo digitale </w:t>
+            </w:r>
+            <w:proofErr w:type="spellStart"/>
+            <w:r>
+              <w:rPr>
+                <w:rFonts w:ascii="Arial" w:hAnsi="Arial" w:cs="Arial"/>
+                <w:bCs/>
+                <w:sz w:val="20"/>
+                <w:szCs w:val="20"/>
+              </w:rPr>
+              <w:t>RecipeManager</w:t>
+            </w:r>
+            <w:proofErr w:type="spellEnd"/>
+            <w:r>
+              <w:rPr>
+                <w:rFonts w:ascii="Arial" w:hAnsi="Arial" w:cs="Arial"/>
+                <w:bCs/>
+                <w:sz w:val="20"/>
+                <w:szCs w:val="20"/>
+              </w:rPr>
+              <w:t>, servizio a cui Bob si era iscritto precedentemente.</w:t>
             </w:r>
           </w:p>
           <w:p>
@@ -1135,7 +1711,65 @@
                 <w:sz w:val="20"/>
                 <w:szCs w:val="20"/>
               </w:rPr>
-              <w:t xml:space="preserve"> A questo punto Bob visualizza la pagina di benvenuto di RecipeManager dove nella parte destra vede il form per loggarsi che consta di due campi, </w:t>
+              <w:t xml:space="preserve"> A questo punto Bob visualizza la pagina di benvenuto di </w:t>
+            </w:r>
+            <w:proofErr w:type="spellStart"/>
+            <w:r>
+              <w:rPr>
+                <w:rFonts w:ascii="Arial" w:hAnsi="Arial" w:cs="Arial"/>
+                <w:bCs/>
+                <w:sz w:val="20"/>
+                <w:szCs w:val="20"/>
+              </w:rPr>
+              <w:t>RecipeManager</w:t>
+            </w:r>
+            <w:proofErr w:type="spellEnd"/>
+            <w:r>
+              <w:rPr>
+                <w:rFonts w:ascii="Arial" w:hAnsi="Arial" w:cs="Arial"/>
+                <w:bCs/>
+                <w:sz w:val="20"/>
+                <w:szCs w:val="20"/>
+              </w:rPr>
+              <w:t xml:space="preserve"> dove nella parte destra vede il </w:t>
+            </w:r>
+            <w:proofErr w:type="spellStart"/>
+            <w:r>
+              <w:rPr>
+                <w:rFonts w:ascii="Arial" w:hAnsi="Arial" w:cs="Arial"/>
+                <w:bCs/>
+                <w:sz w:val="20"/>
+                <w:szCs w:val="20"/>
+              </w:rPr>
+              <w:t>form</w:t>
+            </w:r>
+            <w:proofErr w:type="spellEnd"/>
+            <w:r>
+              <w:rPr>
+                <w:rFonts w:ascii="Arial" w:hAnsi="Arial" w:cs="Arial"/>
+                <w:bCs/>
+                <w:sz w:val="20"/>
+                <w:szCs w:val="20"/>
+              </w:rPr>
+              <w:t xml:space="preserve"> per loggarsi che consta di </w:t>
+            </w:r>
+            <w:r>
+              <w:rPr>
+                <w:rFonts w:ascii="Arial" w:hAnsi="Arial" w:cs="Arial"/>
+                <w:bCs/>
+                <w:sz w:val="20"/>
+                <w:szCs w:val="20"/>
+              </w:rPr>
+              <w:t>alcuni campi</w:t>
+            </w:r>
+            <w:r>
+              <w:rPr>
+                <w:rFonts w:ascii="Arial" w:hAnsi="Arial" w:cs="Arial"/>
+                <w:bCs/>
+                <w:sz w:val="20"/>
+                <w:szCs w:val="20"/>
+              </w:rPr>
+              <w:t xml:space="preserve">, </w:t>
             </w:r>
             <w:r>
               <w:rPr>
@@ -1204,7 +1838,17 @@
                 <w:sz w:val="20"/>
                 <w:szCs w:val="20"/>
               </w:rPr>
-              <w:t xml:space="preserve">Inserisce le proprie credenziali, accede e viene ridiretto nella pagina che elenca tutte le ricette pubbliche con l’aggiunta di un pulsante in alto a destra che gli permette di accedere alla propria area personale composta da due sezioni: </w:t>
+              <w:t xml:space="preserve">Inserisce le proprie credenziali, accede e viene ridiretto nella pagina che elenca tutte le ricette </w:t>
+            </w:r>
+            <w:r>
+              <w:rPr>
+                <w:rFonts w:ascii="Arial" w:hAnsi="Arial" w:cs="Arial"/>
+                <w:bCs/>
+                <w:sz w:val="20"/>
+                <w:szCs w:val="20"/>
+              </w:rPr>
+              <w:lastRenderedPageBreak/>
+              <w:t xml:space="preserve">pubbliche con l’aggiunta di un pulsante in alto a destra che gli permette di accedere alla propria area personale composta da due sezioni: </w:t>
             </w:r>
             <w:r>
               <w:rPr>
@@ -1283,279 +1927,25 @@
                 <w:sz w:val="20"/>
                 <w:szCs w:val="20"/>
               </w:rPr>
-              <w:t xml:space="preserve">Quindi Bob entra nella sua area personale, accede alla sezione aggiungi ricetta e a questo punto gli compare una maschera di inserimento composta da vari campi. </w:t>
-            </w:r>
-          </w:p>
-          <w:p>
-            <w:pPr>
-              <w:pStyle w:val="Paragrafoelenco"/>
-              <w:spacing w:line="360" w:lineRule="auto"/>
-              <w:rPr>
-                <w:rFonts w:ascii="Arial" w:hAnsi="Arial" w:cs="Arial"/>
-                <w:bCs/>
-                <w:sz w:val="20"/>
-                <w:szCs w:val="20"/>
-              </w:rPr>
-            </w:pPr>
-          </w:p>
-          <w:p>
-            <w:pPr>
-              <w:pStyle w:val="Paragrafoelenco"/>
-              <w:spacing w:line="360" w:lineRule="auto"/>
-              <w:rPr>
-                <w:rFonts w:ascii="Arial" w:hAnsi="Arial" w:cs="Arial"/>
-                <w:bCs/>
-                <w:sz w:val="20"/>
-                <w:szCs w:val="20"/>
-              </w:rPr>
-            </w:pPr>
-          </w:p>
-          <w:p>
-            <w:pPr>
-              <w:pStyle w:val="Paragrafoelenco"/>
-              <w:spacing w:line="360" w:lineRule="auto"/>
-              <w:rPr>
-                <w:rFonts w:ascii="Arial" w:hAnsi="Arial" w:cs="Arial"/>
-                <w:bCs/>
-                <w:sz w:val="20"/>
-                <w:szCs w:val="20"/>
-              </w:rPr>
-            </w:pPr>
-          </w:p>
-          <w:p>
-            <w:pPr>
-              <w:pStyle w:val="Paragrafoelenco"/>
-              <w:numPr>
-                <w:ilvl w:val="0"/>
-                <w:numId w:val="4"/>
-              </w:numPr>
-              <w:spacing w:line="360" w:lineRule="auto"/>
-              <w:rPr>
-                <w:rFonts w:ascii="Arial" w:hAnsi="Arial" w:cs="Arial"/>
-                <w:bCs/>
-                <w:sz w:val="20"/>
-                <w:szCs w:val="20"/>
-              </w:rPr>
-            </w:pPr>
-            <w:r>
-              <w:rPr>
-                <w:rFonts w:ascii="Arial" w:hAnsi="Arial" w:cs="Arial"/>
-                <w:bCs/>
-                <w:sz w:val="20"/>
-                <w:szCs w:val="20"/>
-              </w:rPr>
-              <w:t xml:space="preserve">Un campo di testo dove inserire il titolo della ricetta, </w:t>
-            </w:r>
-          </w:p>
-          <w:p>
-            <w:pPr>
-              <w:pStyle w:val="Paragrafoelenco"/>
-              <w:numPr>
-                <w:ilvl w:val="0"/>
-                <w:numId w:val="4"/>
-              </w:numPr>
-              <w:spacing w:line="360" w:lineRule="auto"/>
-              <w:rPr>
-                <w:rFonts w:ascii="Arial" w:hAnsi="Arial" w:cs="Arial"/>
-                <w:bCs/>
-                <w:sz w:val="20"/>
-                <w:szCs w:val="20"/>
-              </w:rPr>
-            </w:pPr>
-            <w:r>
-              <w:rPr>
-                <w:rFonts w:ascii="Arial" w:hAnsi="Arial" w:cs="Arial"/>
-                <w:bCs/>
-                <w:sz w:val="20"/>
-                <w:szCs w:val="20"/>
-              </w:rPr>
-              <w:t>Un testo che identifica la sezione ingredienti della ricetta denominato ingredienti.</w:t>
-            </w:r>
-          </w:p>
-          <w:p>
-            <w:pPr>
-              <w:pStyle w:val="Paragrafoelenco"/>
-              <w:numPr>
-                <w:ilvl w:val="0"/>
-                <w:numId w:val="4"/>
-              </w:numPr>
-              <w:spacing w:line="360" w:lineRule="auto"/>
-              <w:rPr>
-                <w:rFonts w:ascii="Arial" w:hAnsi="Arial" w:cs="Arial"/>
-                <w:bCs/>
-                <w:sz w:val="20"/>
-                <w:szCs w:val="20"/>
-              </w:rPr>
-            </w:pPr>
-            <w:r>
-              <w:rPr>
-                <w:rFonts w:ascii="Arial" w:hAnsi="Arial" w:cs="Arial"/>
-                <w:bCs/>
-                <w:sz w:val="20"/>
-                <w:szCs w:val="20"/>
-              </w:rPr>
-              <w:t>Un pulsante che serve ad aggiungere tanti campi di testo quanti sono gli ingredienti</w:t>
-            </w:r>
-          </w:p>
-          <w:p>
-            <w:pPr>
-              <w:pStyle w:val="Paragrafoelenco"/>
-              <w:numPr>
-                <w:ilvl w:val="0"/>
-                <w:numId w:val="4"/>
-              </w:numPr>
-              <w:spacing w:line="360" w:lineRule="auto"/>
-              <w:rPr>
-                <w:rFonts w:ascii="Arial" w:hAnsi="Arial" w:cs="Arial"/>
-                <w:bCs/>
-                <w:sz w:val="20"/>
-                <w:szCs w:val="20"/>
-              </w:rPr>
-            </w:pPr>
-            <w:r>
-              <w:rPr>
-                <w:rFonts w:ascii="Arial" w:hAnsi="Arial" w:cs="Arial"/>
-                <w:bCs/>
-                <w:sz w:val="20"/>
-                <w:szCs w:val="20"/>
-              </w:rPr>
-              <w:t>Un testo che identifica la sezione procedimento della ricetta denominato Procedimento.</w:t>
-            </w:r>
-          </w:p>
-          <w:p>
-            <w:pPr>
-              <w:pStyle w:val="Paragrafoelenco"/>
-              <w:numPr>
-                <w:ilvl w:val="0"/>
-                <w:numId w:val="4"/>
-              </w:numPr>
-              <w:spacing w:line="360" w:lineRule="auto"/>
-              <w:rPr>
-                <w:rFonts w:ascii="Arial" w:hAnsi="Arial" w:cs="Arial"/>
-                <w:bCs/>
-                <w:sz w:val="20"/>
-                <w:szCs w:val="20"/>
-              </w:rPr>
-            </w:pPr>
-            <w:r>
-              <w:rPr>
-                <w:rFonts w:ascii="Arial" w:hAnsi="Arial" w:cs="Arial"/>
-                <w:bCs/>
-                <w:sz w:val="20"/>
-                <w:szCs w:val="20"/>
-              </w:rPr>
-              <w:t>Una Text area avanzata con funzionalità di formattazione per inserire e formattare il procedimento a proprio piacimento</w:t>
-            </w:r>
-          </w:p>
-          <w:p>
-            <w:pPr>
-              <w:pStyle w:val="Paragrafoelenco"/>
-              <w:numPr>
-                <w:ilvl w:val="0"/>
-                <w:numId w:val="4"/>
-              </w:numPr>
-              <w:spacing w:line="360" w:lineRule="auto"/>
-              <w:rPr>
-                <w:rFonts w:ascii="Arial" w:hAnsi="Arial" w:cs="Arial"/>
-                <w:bCs/>
-                <w:sz w:val="20"/>
-                <w:szCs w:val="20"/>
-              </w:rPr>
-            </w:pPr>
-            <w:r>
-              <w:rPr>
-                <w:rFonts w:ascii="Arial" w:hAnsi="Arial" w:cs="Arial"/>
-                <w:bCs/>
-                <w:sz w:val="20"/>
-                <w:szCs w:val="20"/>
-              </w:rPr>
-              <w:t xml:space="preserve">Un </w:t>
-            </w:r>
-            <w:r>
-              <w:rPr>
-                <w:rFonts w:ascii="Arial" w:hAnsi="Arial" w:cs="Arial"/>
-                <w:b/>
-                <w:i/>
-                <w:iCs/>
-                <w:sz w:val="20"/>
-                <w:szCs w:val="20"/>
-              </w:rPr>
-              <w:t>pulsante Save</w:t>
-            </w:r>
-            <w:r>
-              <w:rPr>
-                <w:rFonts w:ascii="Arial" w:hAnsi="Arial" w:cs="Arial"/>
-                <w:bCs/>
-                <w:sz w:val="20"/>
-                <w:szCs w:val="20"/>
-              </w:rPr>
-              <w:t xml:space="preserve"> che salva/aggiunge la nuova ricetta nel database delle ricette personali.</w:t>
-            </w:r>
-          </w:p>
-          <w:p>
-            <w:pPr>
-              <w:pStyle w:val="Paragrafoelenco"/>
-              <w:numPr>
-                <w:ilvl w:val="0"/>
-                <w:numId w:val="4"/>
-              </w:numPr>
-              <w:spacing w:line="360" w:lineRule="auto"/>
-              <w:rPr>
-                <w:rFonts w:ascii="Arial" w:hAnsi="Arial" w:cs="Arial"/>
-                <w:bCs/>
-                <w:sz w:val="20"/>
-                <w:szCs w:val="20"/>
-              </w:rPr>
-            </w:pPr>
-            <w:r>
-              <w:rPr>
-                <w:rFonts w:ascii="Arial" w:hAnsi="Arial" w:cs="Arial"/>
-                <w:bCs/>
-                <w:sz w:val="20"/>
-                <w:szCs w:val="20"/>
-              </w:rPr>
-              <w:lastRenderedPageBreak/>
-              <w:t xml:space="preserve">Due checkbox denominate </w:t>
-            </w:r>
-            <w:r>
-              <w:rPr>
-                <w:rFonts w:ascii="Arial" w:hAnsi="Arial" w:cs="Arial"/>
-                <w:b/>
-                <w:i/>
-                <w:iCs/>
-                <w:sz w:val="20"/>
-                <w:szCs w:val="20"/>
-              </w:rPr>
-              <w:t>private</w:t>
-            </w:r>
-            <w:r>
-              <w:rPr>
-                <w:rFonts w:ascii="Arial" w:hAnsi="Arial" w:cs="Arial"/>
-                <w:bCs/>
-                <w:sz w:val="20"/>
-                <w:szCs w:val="20"/>
-              </w:rPr>
-              <w:t xml:space="preserve"> e </w:t>
-            </w:r>
-            <w:r>
-              <w:rPr>
-                <w:rFonts w:ascii="Arial" w:hAnsi="Arial" w:cs="Arial"/>
-                <w:b/>
-                <w:i/>
-                <w:iCs/>
-                <w:sz w:val="20"/>
-                <w:szCs w:val="20"/>
-              </w:rPr>
-              <w:t>public</w:t>
-            </w:r>
-            <w:r>
-              <w:rPr>
-                <w:rFonts w:ascii="Arial" w:hAnsi="Arial" w:cs="Arial"/>
-                <w:bCs/>
-                <w:sz w:val="20"/>
-                <w:szCs w:val="20"/>
-              </w:rPr>
-              <w:t xml:space="preserve"> che determinano se la ricetta deve essere condivisa o deve essere visibile soltanto a chi l’ha creata. Di default è checked su private.</w:t>
+              <w:t>Quindi Bob entra nella sua area personale, accede alla sezione aggiungi ricetta e a questo punto gli compare una maschera di inserimento</w:t>
+            </w:r>
+            <w:r>
+              <w:rPr>
+                <w:rFonts w:ascii="Arial" w:hAnsi="Arial" w:cs="Arial"/>
+                <w:bCs/>
+                <w:sz w:val="20"/>
+                <w:szCs w:val="20"/>
+              </w:rPr>
+              <w:t xml:space="preserve"> che gli consentirà di aggiungere la ricetta, (“Ingredienti e descrizione del procedimento”)</w:t>
+            </w:r>
+            <w:r>
+              <w:rPr>
+                <w:rFonts w:ascii="Arial" w:hAnsi="Arial" w:cs="Arial"/>
+                <w:bCs/>
+                <w:sz w:val="20"/>
+                <w:szCs w:val="20"/>
+              </w:rPr>
+              <w:t xml:space="preserve">. </w:t>
             </w:r>
           </w:p>
           <w:p>
@@ -1591,13 +1981,12 @@
                 <w:sz w:val="20"/>
                 <w:szCs w:val="20"/>
               </w:rPr>
-              <w:t>Bob compila la maschera di aggiunta della nuova ricetta, le da un’ultima occhiata per vedere se ha compilato in maniera esaustiva, quindi salva il tutto nel suo raccoglitore di ricette digitale.</w:t>
+              <w:t>Quindi Bob Inserisce il titolo della ricetta, Inserisce gli ingredienti e in fine inserisce il procedimento o i procedimenti delle varie fasi della ricetta suddivisi per tipo.</w:t>
             </w:r>
           </w:p>
           <w:p>
             <w:pPr>
               <w:spacing w:line="360" w:lineRule="auto"/>
-              <w:ind w:left="360"/>
               <w:rPr>
                 <w:rFonts w:ascii="Arial" w:hAnsi="Arial" w:cs="Arial"/>
                 <w:bCs/>
@@ -1605,6 +1994,134 @@
                 <w:szCs w:val="20"/>
               </w:rPr>
             </w:pPr>
+          </w:p>
+          <w:p>
+            <w:pPr>
+              <w:pStyle w:val="Paragrafoelenco"/>
+              <w:numPr>
+                <w:ilvl w:val="0"/>
+                <w:numId w:val="5"/>
+              </w:numPr>
+              <w:spacing w:line="360" w:lineRule="auto"/>
+              <w:rPr>
+                <w:rFonts w:ascii="Arial" w:hAnsi="Arial" w:cs="Arial"/>
+                <w:bCs/>
+                <w:sz w:val="20"/>
+                <w:szCs w:val="20"/>
+              </w:rPr>
+            </w:pPr>
+            <w:r>
+              <w:rPr>
+                <w:rFonts w:ascii="Arial" w:hAnsi="Arial" w:cs="Arial"/>
+                <w:bCs/>
+                <w:sz w:val="20"/>
+                <w:szCs w:val="20"/>
+              </w:rPr>
+              <w:t>Bob</w:t>
+            </w:r>
+            <w:r>
+              <w:rPr>
+                <w:rFonts w:ascii="Arial" w:hAnsi="Arial" w:cs="Arial"/>
+                <w:bCs/>
+                <w:sz w:val="20"/>
+                <w:szCs w:val="20"/>
+              </w:rPr>
+              <w:t>,</w:t>
+            </w:r>
+            <w:r>
+              <w:rPr>
+                <w:rFonts w:ascii="Arial" w:hAnsi="Arial" w:cs="Arial"/>
+                <w:bCs/>
+                <w:sz w:val="20"/>
+                <w:szCs w:val="20"/>
+              </w:rPr>
+              <w:t xml:space="preserve"> compila</w:t>
+            </w:r>
+            <w:r>
+              <w:rPr>
+                <w:rFonts w:ascii="Arial" w:hAnsi="Arial" w:cs="Arial"/>
+                <w:bCs/>
+                <w:sz w:val="20"/>
+                <w:szCs w:val="20"/>
+              </w:rPr>
+              <w:t>ta</w:t>
+            </w:r>
+            <w:r>
+              <w:rPr>
+                <w:rFonts w:ascii="Arial" w:hAnsi="Arial" w:cs="Arial"/>
+                <w:bCs/>
+                <w:sz w:val="20"/>
+                <w:szCs w:val="20"/>
+              </w:rPr>
+              <w:t xml:space="preserve"> la maschera di aggiunta della nuova ricetta, le </w:t>
+            </w:r>
+            <w:proofErr w:type="spellStart"/>
+            <w:r>
+              <w:rPr>
+                <w:rFonts w:ascii="Arial" w:hAnsi="Arial" w:cs="Arial"/>
+                <w:bCs/>
+                <w:sz w:val="20"/>
+                <w:szCs w:val="20"/>
+              </w:rPr>
+              <w:t>da</w:t>
+            </w:r>
+            <w:proofErr w:type="spellEnd"/>
+            <w:r>
+              <w:rPr>
+                <w:rFonts w:ascii="Arial" w:hAnsi="Arial" w:cs="Arial"/>
+                <w:bCs/>
+                <w:sz w:val="20"/>
+                <w:szCs w:val="20"/>
+              </w:rPr>
+              <w:t xml:space="preserve"> un’ultima occhiata per vedere se </w:t>
+            </w:r>
+            <w:r>
+              <w:rPr>
+                <w:rFonts w:ascii="Arial" w:hAnsi="Arial" w:cs="Arial"/>
+                <w:bCs/>
+                <w:sz w:val="20"/>
+                <w:szCs w:val="20"/>
+              </w:rPr>
+              <w:t>ha commesso errori</w:t>
+            </w:r>
+            <w:r>
+              <w:rPr>
+                <w:rFonts w:ascii="Arial" w:hAnsi="Arial" w:cs="Arial"/>
+                <w:bCs/>
+                <w:sz w:val="20"/>
+                <w:szCs w:val="20"/>
+              </w:rPr>
+              <w:t>, quindi salva il tutto nel suo raccoglitore di ricette digitale</w:t>
+            </w:r>
+            <w:r>
+              <w:rPr>
+                <w:rFonts w:ascii="Arial" w:hAnsi="Arial" w:cs="Arial"/>
+                <w:bCs/>
+                <w:sz w:val="20"/>
+                <w:szCs w:val="20"/>
+              </w:rPr>
+              <w:t xml:space="preserve"> </w:t>
+            </w:r>
+            <w:proofErr w:type="spellStart"/>
+            <w:r>
+              <w:rPr>
+                <w:rFonts w:ascii="Arial" w:hAnsi="Arial" w:cs="Arial"/>
+                <w:b/>
+                <w:sz w:val="20"/>
+                <w:szCs w:val="20"/>
+              </w:rPr>
+              <w:t>RecipeManager</w:t>
+            </w:r>
+            <w:proofErr w:type="spellEnd"/>
+            <w:r>
+              <w:rPr>
+                <w:rFonts w:ascii="Arial" w:hAnsi="Arial" w:cs="Arial"/>
+                <w:bCs/>
+                <w:sz w:val="20"/>
+                <w:szCs w:val="20"/>
+              </w:rPr>
+              <w:t>.</w:t>
+            </w:r>
             <w:r>
               <w:rPr>
                 <w:rFonts w:ascii="Arial" w:hAnsi="Arial" w:cs="Arial"/>
@@ -1669,36 +2186,15 @@
             </w:pPr>
             <w:r>
               <w:rPr>
-                <w:rStyle w:val="word"/>
-                <w:rFonts w:ascii="Arial" w:hAnsi="Arial" w:cs="Arial"/>
+                <w:rFonts w:ascii="Arial" w:eastAsia="Times New Roman" w:hAnsi="Arial" w:cs="Arial"/>
                 <w:b/>
                 <w:bCs/>
                 <w:spacing w:val="1"/>
-                <w:shd w:val="clear" w:color="auto" w:fill="FFFFFF"/>
-              </w:rPr>
-              <w:t>Scenario</w:t>
-            </w:r>
-            <w:r>
-              <w:rPr>
-                <w:rStyle w:val="whitespace"/>
-                <w:rFonts w:ascii="Arial" w:hAnsi="Arial" w:cs="Arial"/>
-                <w:b/>
-                <w:bCs/>
-                <w:spacing w:val="-1"/>
-                <w:shd w:val="clear" w:color="auto" w:fill="FFFFFF"/>
-              </w:rPr>
-              <w:t xml:space="preserve"> </w:t>
-            </w:r>
-            <w:r>
-              <w:rPr>
-                <w:rStyle w:val="word"/>
-                <w:rFonts w:ascii="Arial" w:hAnsi="Arial" w:cs="Arial"/>
-                <w:b/>
-                <w:bCs/>
-                <w:spacing w:val="-1"/>
-                <w:shd w:val="clear" w:color="auto" w:fill="FFFFFF"/>
-              </w:rPr>
-              <w:t>name</w:t>
+                <w:sz w:val="20"/>
+                <w:szCs w:val="20"/>
+                <w:lang w:eastAsia="it-IT"/>
+              </w:rPr>
+              <w:t>Nome Scenario</w:t>
             </w:r>
           </w:p>
         </w:tc>
@@ -1721,6 +2217,7 @@
                 <w:lang w:val="en-GB"/>
               </w:rPr>
             </w:pPr>
+            <w:proofErr w:type="spellStart"/>
             <w:r>
               <w:rPr>
                 <w:rFonts w:ascii="Arial" w:hAnsi="Arial" w:cs="Arial"/>
@@ -1732,8 +2229,37 @@
                 <w:u w:val="single"/>
                 <w:lang w:val="en-GB"/>
               </w:rPr>
-              <w:t>Search recipe.</w:t>
-            </w:r>
+              <w:t>Cerca</w:t>
+            </w:r>
+            <w:proofErr w:type="spellEnd"/>
+            <w:r>
+              <w:rPr>
+                <w:rFonts w:ascii="Arial" w:hAnsi="Arial" w:cs="Arial"/>
+                <w:bCs/>
+                <w:i/>
+                <w:iCs/>
+                <w:sz w:val="20"/>
+                <w:szCs w:val="20"/>
+                <w:u w:val="single"/>
+                <w:lang w:val="en-GB"/>
+              </w:rPr>
+              <w:t xml:space="preserve"> </w:t>
+            </w:r>
+            <w:proofErr w:type="spellStart"/>
+            <w:r>
+              <w:rPr>
+                <w:rFonts w:ascii="Arial" w:hAnsi="Arial" w:cs="Arial"/>
+                <w:bCs/>
+                <w:i/>
+                <w:iCs/>
+                <w:sz w:val="20"/>
+                <w:szCs w:val="20"/>
+                <w:u w:val="single"/>
+                <w:lang w:val="en-GB"/>
+              </w:rPr>
+              <w:t>ricetta</w:t>
+            </w:r>
+            <w:proofErr w:type="spellEnd"/>
           </w:p>
         </w:tc>
       </w:tr>
@@ -1761,48 +2287,11 @@
                 <w:rFonts w:ascii="Arial" w:eastAsia="Times New Roman" w:hAnsi="Arial" w:cs="Arial"/>
                 <w:b/>
                 <w:bCs/>
-                <w:spacing w:val="1"/>
                 <w:sz w:val="20"/>
                 <w:szCs w:val="20"/>
                 <w:lang w:eastAsia="it-IT"/>
               </w:rPr>
-              <w:t>Participating</w:t>
-            </w:r>
-            <w:r>
-              <w:rPr>
-                <w:rFonts w:ascii="Arial" w:eastAsia="Times New Roman" w:hAnsi="Arial" w:cs="Arial"/>
-                <w:b/>
-                <w:bCs/>
-                <w:spacing w:val="-25"/>
-                <w:sz w:val="20"/>
-                <w:szCs w:val="20"/>
-                <w:lang w:eastAsia="it-IT"/>
-              </w:rPr>
-              <w:t xml:space="preserve"> </w:t>
-            </w:r>
-            <w:r>
-              <w:rPr>
-                <w:rFonts w:ascii="Arial" w:eastAsia="Times New Roman" w:hAnsi="Arial" w:cs="Arial"/>
-                <w:b/>
-                <w:bCs/>
-                <w:spacing w:val="2"/>
-                <w:sz w:val="20"/>
-                <w:szCs w:val="20"/>
-                <w:lang w:eastAsia="it-IT"/>
-              </w:rPr>
-              <w:t>actor</w:t>
-            </w:r>
-            <w:r>
-              <w:rPr>
-                <w:rFonts w:ascii="Arial" w:eastAsia="Times New Roman" w:hAnsi="Arial" w:cs="Arial"/>
-                <w:b/>
-                <w:bCs/>
-                <w:spacing w:val="-1"/>
-                <w:sz w:val="20"/>
-                <w:szCs w:val="20"/>
-                <w:lang w:eastAsia="it-IT"/>
-              </w:rPr>
-              <w:t xml:space="preserve"> </w:t>
+              <w:t>Attori Partecipanti</w:t>
             </w:r>
           </w:p>
           <w:p>
@@ -1829,19 +2318,7 @@
                 <w:szCs w:val="20"/>
                 <w:lang w:eastAsia="it-IT"/>
               </w:rPr>
-              <w:t>instances</w:t>
-            </w:r>
-            <w:r>
-              <w:rPr>
-                <w:rFonts w:ascii="Arial" w:eastAsia="Times New Roman" w:hAnsi="Arial" w:cs="Arial"/>
-                <w:b/>
-                <w:bCs/>
-                <w:spacing w:val="-67"/>
-                <w:sz w:val="20"/>
-                <w:szCs w:val="20"/>
-                <w:lang w:eastAsia="it-IT"/>
-              </w:rPr>
-              <w:t xml:space="preserve"> </w:t>
+              <w:t>Istanze</w:t>
             </w:r>
           </w:p>
           <w:p>
@@ -1878,6 +2355,7 @@
             <w:r>
               <w:rPr>
                 <w:rFonts w:ascii="Arial" w:hAnsi="Arial" w:cs="Arial"/>
+                <w:b/>
                 <w:bCs/>
                 <w:i/>
                 <w:iCs/>
@@ -1891,6 +2369,7 @@
             <w:r>
               <w:rPr>
                 <w:rFonts w:ascii="Arial" w:hAnsi="Arial" w:cs="Arial"/>
+                <w:b/>
                 <w:bCs/>
                 <w:i/>
                 <w:iCs/>
@@ -1899,7 +2378,74 @@
                 <w:u w:val="single"/>
                 <w:lang w:val="en-GB"/>
               </w:rPr>
-              <w:t>: User of RecipeManager.c</w:t>
+              <w:t>:</w:t>
+            </w:r>
+            <w:r>
+              <w:rPr>
+                <w:rFonts w:ascii="Arial" w:hAnsi="Arial" w:cs="Arial"/>
+                <w:bCs/>
+                <w:i/>
+                <w:iCs/>
+                <w:sz w:val="20"/>
+                <w:szCs w:val="20"/>
+                <w:u w:val="single"/>
+                <w:lang w:val="en-GB"/>
+              </w:rPr>
+              <w:t xml:space="preserve"> </w:t>
+            </w:r>
+            <w:proofErr w:type="spellStart"/>
+            <w:r>
+              <w:rPr>
+                <w:rFonts w:ascii="Arial" w:hAnsi="Arial" w:cs="Arial"/>
+                <w:bCs/>
+                <w:i/>
+                <w:iCs/>
+                <w:sz w:val="20"/>
+                <w:szCs w:val="20"/>
+                <w:u w:val="single"/>
+                <w:lang w:val="en-GB"/>
+              </w:rPr>
+              <w:t>utente</w:t>
+            </w:r>
+            <w:proofErr w:type="spellEnd"/>
+            <w:r>
+              <w:rPr>
+                <w:rFonts w:ascii="Arial" w:hAnsi="Arial" w:cs="Arial"/>
+                <w:bCs/>
+                <w:i/>
+                <w:iCs/>
+                <w:sz w:val="20"/>
+                <w:szCs w:val="20"/>
+                <w:u w:val="single"/>
+                <w:lang w:val="en-GB"/>
+              </w:rPr>
+              <w:t xml:space="preserve"> </w:t>
+            </w:r>
+            <w:r>
+              <w:rPr>
+                <w:rFonts w:ascii="Arial" w:hAnsi="Arial" w:cs="Arial"/>
+                <w:bCs/>
+                <w:i/>
+                <w:iCs/>
+                <w:sz w:val="20"/>
+                <w:szCs w:val="20"/>
+                <w:u w:val="single"/>
+                <w:lang w:val="en-GB"/>
+              </w:rPr>
+              <w:t>di</w:t>
+            </w:r>
+            <w:r>
+              <w:rPr>
+                <w:rFonts w:ascii="Arial" w:hAnsi="Arial" w:cs="Arial"/>
+                <w:bCs/>
+                <w:i/>
+                <w:iCs/>
+                <w:sz w:val="20"/>
+                <w:szCs w:val="20"/>
+                <w:u w:val="single"/>
+                <w:lang w:val="en-GB"/>
+              </w:rPr>
+              <w:t xml:space="preserve"> RecipeManager.c</w:t>
             </w:r>
             <w:r>
               <w:rPr>
@@ -1951,69 +2497,16 @@
             </w:pPr>
             <w:r>
               <w:rPr>
-                <w:rStyle w:val="word"/>
-                <w:rFonts w:ascii="Arial" w:hAnsi="Arial" w:cs="Arial"/>
+                <w:rFonts w:ascii="Arial" w:eastAsia="Times New Roman" w:hAnsi="Arial" w:cs="Arial"/>
                 <w:b/>
                 <w:bCs/>
-                <w:spacing w:val="3"/>
-                <w:sz w:val="20"/>
-                <w:szCs w:val="20"/>
-                <w:shd w:val="clear" w:color="auto" w:fill="FFFFFF"/>
-              </w:rPr>
-              <w:t>Flow</w:t>
-            </w:r>
-            <w:r>
-              <w:rPr>
-                <w:rStyle w:val="whitespace"/>
-                <w:rFonts w:ascii="Arial" w:hAnsi="Arial" w:cs="Arial"/>
-                <w:b/>
-                <w:bCs/>
-                <w:sz w:val="20"/>
-                <w:szCs w:val="20"/>
-                <w:shd w:val="clear" w:color="auto" w:fill="FFFFFF"/>
-              </w:rPr>
-              <w:t xml:space="preserve"> </w:t>
-            </w:r>
-            <w:r>
-              <w:rPr>
-                <w:rStyle w:val="word"/>
-                <w:rFonts w:ascii="Arial" w:hAnsi="Arial" w:cs="Arial"/>
-                <w:b/>
-                <w:bCs/>
-                <w:spacing w:val="-5"/>
-                <w:sz w:val="20"/>
-                <w:szCs w:val="20"/>
-                <w:shd w:val="clear" w:color="auto" w:fill="FFFFFF"/>
-              </w:rPr>
-              <w:t>of</w:t>
-            </w:r>
-            <w:r>
-              <w:rPr>
-                <w:rStyle w:val="whitespace"/>
-                <w:rFonts w:ascii="Arial" w:hAnsi="Arial" w:cs="Arial"/>
-                <w:b/>
-                <w:bCs/>
-                <w:spacing w:val="2"/>
-                <w:sz w:val="20"/>
-                <w:szCs w:val="20"/>
-                <w:shd w:val="clear" w:color="auto" w:fill="FFFFFF"/>
-              </w:rPr>
-              <w:t xml:space="preserve"> </w:t>
-            </w:r>
-            <w:proofErr w:type="spellStart"/>
-            <w:r>
-              <w:rPr>
-                <w:rStyle w:val="word"/>
-                <w:rFonts w:ascii="Arial" w:hAnsi="Arial" w:cs="Arial"/>
-                <w:b/>
-                <w:bCs/>
-                <w:sz w:val="20"/>
-                <w:szCs w:val="20"/>
-                <w:shd w:val="clear" w:color="auto" w:fill="FFFFFF"/>
-              </w:rPr>
-              <w:t>events</w:t>
-            </w:r>
-            <w:proofErr w:type="spellEnd"/>
+                <w:spacing w:val="1"/>
+                <w:sz w:val="20"/>
+                <w:szCs w:val="20"/>
+                <w:lang w:eastAsia="it-IT"/>
+              </w:rPr>
+              <w:t>Flusso degli eventi</w:t>
+            </w:r>
           </w:p>
         </w:tc>
         <w:tc>
@@ -2040,7 +2533,25 @@
                 <w:sz w:val="20"/>
                 <w:szCs w:val="20"/>
               </w:rPr>
-              <w:t>Gino, nel giorno del compleanno di sua moglie, decide di prepararle un dolce. Alla moglie di Gino piacciono le torte alla fragola, ma purtroppo lui non conosce nessuna ricetta del genere. Decide quindi di andare sul sito Recipe Manager e trovare una ricetta per una torta alla fragola.</w:t>
+              <w:t xml:space="preserve">Gino, nel giorno del compleanno di sua moglie, decide di prepararle un dolce. Alla moglie di Gino piacciono le torte alla fragola, ma purtroppo lui non conosce nessuna ricetta del genere. Decide quindi di andare sul sito </w:t>
+            </w:r>
+            <w:proofErr w:type="spellStart"/>
+            <w:r>
+              <w:rPr>
+                <w:rFonts w:ascii="Arial" w:hAnsi="Arial" w:cs="Arial"/>
+                <w:sz w:val="20"/>
+                <w:szCs w:val="20"/>
+              </w:rPr>
+              <w:t>Recipe</w:t>
+            </w:r>
+            <w:proofErr w:type="spellEnd"/>
+            <w:r>
+              <w:rPr>
+                <w:rFonts w:ascii="Arial" w:hAnsi="Arial" w:cs="Arial"/>
+                <w:sz w:val="20"/>
+                <w:szCs w:val="20"/>
+              </w:rPr>
+              <w:t xml:space="preserve"> Manager e trovare una ricetta per una torta alla fragola.</w:t>
             </w:r>
           </w:p>
           <w:p>
@@ -2154,7 +2665,25 @@
                 <w:sz w:val="20"/>
                 <w:szCs w:val="20"/>
               </w:rPr>
-              <w:t xml:space="preserve"> la richiesta. RecipeManager risponde con una lista di ricette di torte alla fragola tra le quali Gino dovrà scegliere quella che gli sembra più appetitosa</w:t>
+              <w:t xml:space="preserve"> la richiesta. </w:t>
+            </w:r>
+            <w:proofErr w:type="spellStart"/>
+            <w:r>
+              <w:rPr>
+                <w:rFonts w:ascii="Arial" w:hAnsi="Arial" w:cs="Arial"/>
+                <w:sz w:val="20"/>
+                <w:szCs w:val="20"/>
+              </w:rPr>
+              <w:t>RecipeManager</w:t>
+            </w:r>
+            <w:proofErr w:type="spellEnd"/>
+            <w:r>
+              <w:rPr>
+                <w:rFonts w:ascii="Arial" w:hAnsi="Arial" w:cs="Arial"/>
+                <w:sz w:val="20"/>
+                <w:szCs w:val="20"/>
+              </w:rPr>
+              <w:t xml:space="preserve"> risponde con una lista di ricette di torte alla fragola tra le quali Gino dovrà scegliere quella che gli sembra più appetitosa</w:t>
             </w:r>
             <w:r>
               <w:rPr>
@@ -2334,36 +2863,15 @@
             </w:pPr>
             <w:r>
               <w:rPr>
-                <w:rStyle w:val="word"/>
-                <w:rFonts w:ascii="Arial" w:hAnsi="Arial" w:cs="Arial"/>
+                <w:rFonts w:ascii="Arial" w:eastAsia="Times New Roman" w:hAnsi="Arial" w:cs="Arial"/>
                 <w:b/>
                 <w:bCs/>
-                <w:spacing w:val="1"/>
-                <w:shd w:val="clear" w:color="auto" w:fill="FFFFFF"/>
-              </w:rPr>
-              <w:t>Scenario</w:t>
-            </w:r>
-            <w:r>
-              <w:rPr>
-                <w:rStyle w:val="whitespace"/>
-                <w:rFonts w:ascii="Arial" w:hAnsi="Arial" w:cs="Arial"/>
-                <w:b/>
-                <w:bCs/>
-                <w:spacing w:val="-1"/>
-                <w:shd w:val="clear" w:color="auto" w:fill="FFFFFF"/>
-              </w:rPr>
-              <w:t xml:space="preserve"> </w:t>
-            </w:r>
-            <w:r>
-              <w:rPr>
-                <w:rStyle w:val="word"/>
-                <w:rFonts w:ascii="Arial" w:hAnsi="Arial" w:cs="Arial"/>
-                <w:b/>
-                <w:bCs/>
-                <w:spacing w:val="-1"/>
-                <w:shd w:val="clear" w:color="auto" w:fill="FFFFFF"/>
-              </w:rPr>
-              <w:t>name</w:t>
+                <w:sz w:val="20"/>
+                <w:szCs w:val="20"/>
+                <w:lang w:eastAsia="it-IT"/>
+              </w:rPr>
+              <w:lastRenderedPageBreak/>
+              <w:t>Nome Scenario</w:t>
             </w:r>
           </w:p>
         </w:tc>
@@ -2393,6 +2901,7 @@
                 <w:lang w:val="en-GB"/>
               </w:rPr>
             </w:pPr>
+            <w:proofErr w:type="spellStart"/>
             <w:r>
               <w:rPr>
                 <w:rFonts w:ascii="Arial" w:hAnsi="Arial" w:cs="Arial"/>
@@ -2404,8 +2913,37 @@
                 <w:u w:val="single"/>
                 <w:lang w:val="en-GB"/>
               </w:rPr>
-              <w:t>Commentare una ricetta</w:t>
-            </w:r>
+              <w:t>Commentare</w:t>
+            </w:r>
+            <w:proofErr w:type="spellEnd"/>
+            <w:r>
+              <w:rPr>
+                <w:rFonts w:ascii="Arial" w:hAnsi="Arial" w:cs="Arial"/>
+                <w:bCs/>
+                <w:i/>
+                <w:iCs/>
+                <w:sz w:val="20"/>
+                <w:szCs w:val="20"/>
+                <w:u w:val="single"/>
+                <w:lang w:val="en-GB"/>
+              </w:rPr>
+              <w:t xml:space="preserve"> una </w:t>
+            </w:r>
+            <w:proofErr w:type="spellStart"/>
+            <w:r>
+              <w:rPr>
+                <w:rFonts w:ascii="Arial" w:hAnsi="Arial" w:cs="Arial"/>
+                <w:bCs/>
+                <w:i/>
+                <w:iCs/>
+                <w:sz w:val="20"/>
+                <w:szCs w:val="20"/>
+                <w:u w:val="single"/>
+                <w:lang w:val="en-GB"/>
+              </w:rPr>
+              <w:t>ricetta</w:t>
+            </w:r>
+            <w:proofErr w:type="spellEnd"/>
           </w:p>
         </w:tc>
       </w:tr>
@@ -2422,14 +2960,14 @@
           </w:tcPr>
           <w:p>
             <w:pPr>
-              <w:shd w:val="clear" w:color="auto" w:fill="FFFFFF"/>
+              <w:pStyle w:val="Paragrafoelenco"/>
               <w:spacing w:line="360" w:lineRule="auto"/>
+              <w:ind w:left="0"/>
               <w:jc w:val="both"/>
               <w:rPr>
                 <w:rFonts w:ascii="Arial" w:eastAsia="Times New Roman" w:hAnsi="Arial" w:cs="Arial"/>
                 <w:b/>
                 <w:bCs/>
-                <w:spacing w:val="-1"/>
                 <w:sz w:val="20"/>
                 <w:szCs w:val="20"/>
                 <w:lang w:eastAsia="it-IT"/>
@@ -2440,54 +2978,18 @@
                 <w:rFonts w:ascii="Arial" w:eastAsia="Times New Roman" w:hAnsi="Arial" w:cs="Arial"/>
                 <w:b/>
                 <w:bCs/>
-                <w:spacing w:val="1"/>
                 <w:sz w:val="20"/>
                 <w:szCs w:val="20"/>
                 <w:lang w:eastAsia="it-IT"/>
               </w:rPr>
-              <w:t>Participating</w:t>
-            </w:r>
-            <w:r>
-              <w:rPr>
-                <w:rFonts w:ascii="Arial" w:eastAsia="Times New Roman" w:hAnsi="Arial" w:cs="Arial"/>
-                <w:b/>
-                <w:bCs/>
-                <w:spacing w:val="-25"/>
-                <w:sz w:val="20"/>
-                <w:szCs w:val="20"/>
-                <w:lang w:eastAsia="it-IT"/>
-              </w:rPr>
-              <w:t xml:space="preserve"> </w:t>
-            </w:r>
-            <w:r>
-              <w:rPr>
-                <w:rFonts w:ascii="Arial" w:eastAsia="Times New Roman" w:hAnsi="Arial" w:cs="Arial"/>
-                <w:b/>
-                <w:bCs/>
-                <w:spacing w:val="2"/>
-                <w:sz w:val="20"/>
-                <w:szCs w:val="20"/>
-                <w:lang w:eastAsia="it-IT"/>
-              </w:rPr>
-              <w:t>actor</w:t>
-            </w:r>
-            <w:r>
-              <w:rPr>
-                <w:rFonts w:ascii="Arial" w:eastAsia="Times New Roman" w:hAnsi="Arial" w:cs="Arial"/>
-                <w:b/>
-                <w:bCs/>
-                <w:spacing w:val="-1"/>
-                <w:sz w:val="20"/>
-                <w:szCs w:val="20"/>
-                <w:lang w:eastAsia="it-IT"/>
-              </w:rPr>
-              <w:t xml:space="preserve"> </w:t>
+              <w:t>Attori Partecipanti</w:t>
             </w:r>
           </w:p>
           <w:p>
             <w:pPr>
-              <w:shd w:val="clear" w:color="auto" w:fill="FFFFFF"/>
+              <w:pStyle w:val="Paragrafoelenco"/>
               <w:spacing w:line="360" w:lineRule="auto"/>
+              <w:ind w:left="0"/>
               <w:jc w:val="both"/>
               <w:rPr>
                 <w:rFonts w:ascii="Arial" w:eastAsia="Times New Roman" w:hAnsi="Arial" w:cs="Arial"/>
@@ -2503,19 +3005,17 @@
                 <w:rFonts w:ascii="Arial" w:eastAsia="Times New Roman" w:hAnsi="Arial" w:cs="Arial"/>
                 <w:b/>
                 <w:bCs/>
-                <w:spacing w:val="7"/>
                 <w:sz w:val="20"/>
                 <w:szCs w:val="20"/>
                 <w:lang w:eastAsia="it-IT"/>
               </w:rPr>
-              <w:t>instances</w:t>
+              <w:t>Istanze</w:t>
             </w:r>
             <w:r>
               <w:rPr>
                 <w:rFonts w:ascii="Arial" w:eastAsia="Times New Roman" w:hAnsi="Arial" w:cs="Arial"/>
                 <w:b/>
                 <w:bCs/>
-                <w:spacing w:val="-67"/>
                 <w:sz w:val="20"/>
                 <w:szCs w:val="20"/>
                 <w:lang w:eastAsia="it-IT"/>
@@ -2567,6 +3067,7 @@
             <w:r>
               <w:rPr>
                 <w:rFonts w:ascii="Arial" w:hAnsi="Arial" w:cs="Arial"/>
+                <w:b/>
                 <w:bCs/>
                 <w:i/>
                 <w:iCs/>
@@ -2575,7 +3076,7 @@
                 <w:u w:val="single"/>
                 <w:lang w:val="en-GB"/>
               </w:rPr>
-              <w:t xml:space="preserve">Pino: </w:t>
+              <w:t>Pino:</w:t>
             </w:r>
             <w:r>
               <w:rPr>
@@ -2588,7 +3089,74 @@
                 <w:u w:val="single"/>
                 <w:lang w:val="en-GB"/>
               </w:rPr>
-              <w:t xml:space="preserve"> User of RecipeManager.com</w:t>
+              <w:t xml:space="preserve"> </w:t>
+            </w:r>
+            <w:r>
+              <w:rPr>
+                <w:rFonts w:ascii="Arial" w:hAnsi="Arial" w:cs="Arial"/>
+                <w:bCs/>
+                <w:i/>
+                <w:iCs/>
+                <w:sz w:val="20"/>
+                <w:szCs w:val="20"/>
+                <w:u w:val="single"/>
+                <w:lang w:val="en-GB"/>
+              </w:rPr>
+              <w:t xml:space="preserve"> </w:t>
+            </w:r>
+            <w:proofErr w:type="spellStart"/>
+            <w:r>
+              <w:rPr>
+                <w:rFonts w:ascii="Arial" w:hAnsi="Arial" w:cs="Arial"/>
+                <w:bCs/>
+                <w:i/>
+                <w:iCs/>
+                <w:sz w:val="20"/>
+                <w:szCs w:val="20"/>
+                <w:u w:val="single"/>
+                <w:lang w:val="en-GB"/>
+              </w:rPr>
+              <w:t>utente</w:t>
+            </w:r>
+            <w:proofErr w:type="spellEnd"/>
+            <w:r>
+              <w:rPr>
+                <w:rFonts w:ascii="Arial" w:hAnsi="Arial" w:cs="Arial"/>
+                <w:bCs/>
+                <w:i/>
+                <w:iCs/>
+                <w:sz w:val="20"/>
+                <w:szCs w:val="20"/>
+                <w:u w:val="single"/>
+                <w:lang w:val="en-GB"/>
+              </w:rPr>
+              <w:t xml:space="preserve"> </w:t>
+            </w:r>
+            <w:r>
+              <w:rPr>
+                <w:rFonts w:ascii="Arial" w:hAnsi="Arial" w:cs="Arial"/>
+                <w:bCs/>
+                <w:i/>
+                <w:iCs/>
+                <w:sz w:val="20"/>
+                <w:szCs w:val="20"/>
+                <w:u w:val="single"/>
+                <w:lang w:val="en-GB"/>
+              </w:rPr>
+              <w:t>di</w:t>
+            </w:r>
+            <w:r>
+              <w:rPr>
+                <w:rFonts w:ascii="Arial" w:hAnsi="Arial" w:cs="Arial"/>
+                <w:bCs/>
+                <w:i/>
+                <w:iCs/>
+                <w:sz w:val="20"/>
+                <w:szCs w:val="20"/>
+                <w:u w:val="single"/>
+                <w:lang w:val="en-GB"/>
+              </w:rPr>
+              <w:t xml:space="preserve"> RecipeManager.com</w:t>
             </w:r>
           </w:p>
           <w:p>
@@ -2609,6 +3177,7 @@
             <w:r>
               <w:rPr>
                 <w:rFonts w:ascii="Arial" w:hAnsi="Arial" w:cs="Arial"/>
+                <w:b/>
                 <w:bCs/>
                 <w:i/>
                 <w:iCs/>
@@ -2617,7 +3186,7 @@
                 <w:u w:val="single"/>
                 <w:lang w:val="en-GB"/>
               </w:rPr>
-              <w:t xml:space="preserve">Gino: </w:t>
+              <w:t>Gino:</w:t>
             </w:r>
             <w:r>
               <w:rPr>
@@ -2630,7 +3199,76 @@
                 <w:u w:val="single"/>
                 <w:lang w:val="en-GB"/>
               </w:rPr>
-              <w:t xml:space="preserve"> User of RecipeManager.com</w:t>
+              <w:t xml:space="preserve"> </w:t>
+            </w:r>
+            <w:r>
+              <w:rPr>
+                <w:rFonts w:ascii="Arial" w:hAnsi="Arial" w:cs="Arial"/>
+                <w:bCs/>
+                <w:i/>
+                <w:iCs/>
+                <w:sz w:val="20"/>
+                <w:szCs w:val="20"/>
+                <w:u w:val="single"/>
+                <w:lang w:val="en-GB"/>
+              </w:rPr>
+              <w:t xml:space="preserve"> </w:t>
+            </w:r>
+            <w:proofErr w:type="spellStart"/>
+            <w:r>
+              <w:rPr>
+                <w:rFonts w:ascii="Arial" w:hAnsi="Arial" w:cs="Arial"/>
+                <w:bCs/>
+                <w:i/>
+                <w:iCs/>
+                <w:sz w:val="20"/>
+                <w:szCs w:val="20"/>
+                <w:u w:val="single"/>
+                <w:lang w:val="en-GB"/>
+              </w:rPr>
+              <w:t>utente</w:t>
+            </w:r>
+            <w:proofErr w:type="spellEnd"/>
+            <w:r>
+              <w:rPr>
+                <w:rFonts w:ascii="Arial" w:hAnsi="Arial" w:cs="Arial"/>
+                <w:bCs/>
+                <w:i/>
+                <w:iCs/>
+                <w:sz w:val="20"/>
+                <w:szCs w:val="20"/>
+                <w:u w:val="single"/>
+                <w:lang w:val="en-GB"/>
+              </w:rPr>
+              <w:t xml:space="preserve"> di</w:t>
+            </w:r>
+            <w:r>
+              <w:rPr>
+                <w:rFonts w:ascii="Arial" w:hAnsi="Arial" w:cs="Arial"/>
+                <w:bCs/>
+                <w:i/>
+                <w:iCs/>
+                <w:sz w:val="20"/>
+                <w:szCs w:val="20"/>
+                <w:u w:val="single"/>
+                <w:lang w:val="en-GB"/>
+              </w:rPr>
+              <w:t xml:space="preserve"> RecipeManage</w:t>
+            </w:r>
+            <w:bookmarkStart w:id="0" w:name="_GoBack"/>
+            <w:bookmarkEnd w:id="0"/>
+            <w:r>
+              <w:rPr>
+                <w:rFonts w:ascii="Arial" w:hAnsi="Arial" w:cs="Arial"/>
+                <w:bCs/>
+                <w:i/>
+                <w:iCs/>
+                <w:sz w:val="20"/>
+                <w:szCs w:val="20"/>
+                <w:u w:val="single"/>
+                <w:lang w:val="en-GB"/>
+              </w:rPr>
+              <w:t>r.com</w:t>
             </w:r>
           </w:p>
         </w:tc>
@@ -2663,70 +3301,15 @@
             </w:pPr>
             <w:r>
               <w:rPr>
-                <w:rStyle w:val="word"/>
-                <w:rFonts w:ascii="Arial" w:hAnsi="Arial" w:cs="Arial"/>
+                <w:rFonts w:ascii="Arial" w:eastAsia="Times New Roman" w:hAnsi="Arial" w:cs="Arial"/>
                 <w:b/>
                 <w:bCs/>
-                <w:spacing w:val="3"/>
-                <w:sz w:val="20"/>
-                <w:szCs w:val="20"/>
-                <w:shd w:val="clear" w:color="auto" w:fill="FFFFFF"/>
-              </w:rPr>
-              <w:lastRenderedPageBreak/>
-              <w:t>Flow</w:t>
-            </w:r>
-            <w:r>
-              <w:rPr>
-                <w:rStyle w:val="whitespace"/>
-                <w:rFonts w:ascii="Arial" w:hAnsi="Arial" w:cs="Arial"/>
-                <w:b/>
-                <w:bCs/>
-                <w:sz w:val="20"/>
-                <w:szCs w:val="20"/>
-                <w:shd w:val="clear" w:color="auto" w:fill="FFFFFF"/>
-              </w:rPr>
-              <w:t xml:space="preserve"> </w:t>
-            </w:r>
-            <w:r>
-              <w:rPr>
-                <w:rStyle w:val="word"/>
-                <w:rFonts w:ascii="Arial" w:hAnsi="Arial" w:cs="Arial"/>
-                <w:b/>
-                <w:bCs/>
-                <w:spacing w:val="-5"/>
-                <w:sz w:val="20"/>
-                <w:szCs w:val="20"/>
-                <w:shd w:val="clear" w:color="auto" w:fill="FFFFFF"/>
-              </w:rPr>
-              <w:t>of</w:t>
-            </w:r>
-            <w:r>
-              <w:rPr>
-                <w:rStyle w:val="whitespace"/>
-                <w:rFonts w:ascii="Arial" w:hAnsi="Arial" w:cs="Arial"/>
-                <w:b/>
-                <w:bCs/>
-                <w:spacing w:val="2"/>
-                <w:sz w:val="20"/>
-                <w:szCs w:val="20"/>
-                <w:shd w:val="clear" w:color="auto" w:fill="FFFFFF"/>
-              </w:rPr>
-              <w:t xml:space="preserve"> </w:t>
-            </w:r>
-            <w:proofErr w:type="spellStart"/>
-            <w:r>
-              <w:rPr>
-                <w:rStyle w:val="word"/>
-                <w:rFonts w:ascii="Arial" w:hAnsi="Arial" w:cs="Arial"/>
-                <w:b/>
-                <w:bCs/>
-                <w:sz w:val="20"/>
-                <w:szCs w:val="20"/>
-                <w:shd w:val="clear" w:color="auto" w:fill="FFFFFF"/>
-              </w:rPr>
-              <w:t>events</w:t>
-            </w:r>
-            <w:proofErr w:type="spellEnd"/>
+                <w:sz w:val="20"/>
+                <w:szCs w:val="20"/>
+                <w:lang w:eastAsia="it-IT"/>
+              </w:rPr>
+              <w:t>Flusso degli eventi</w:t>
+            </w:r>
           </w:p>
         </w:tc>
         <w:tc>
@@ -2768,7 +3351,25 @@
                 <w:sz w:val="20"/>
                 <w:szCs w:val="20"/>
               </w:rPr>
-              <w:t>ino, chef professionista e fratello di Gino, sente parlare di Recipe Manager proprio da quest’ultimo. Gino, in particolare, vuole che suo fratello dia un parere professionale sulla ricetta che ha deciso di rendere pubblica qualche giorno prima, per vedere cosa ne pensa.</w:t>
+              <w:t xml:space="preserve">ino, chef professionista e fratello di Gino, sente parlare di </w:t>
+            </w:r>
+            <w:proofErr w:type="spellStart"/>
+            <w:r>
+              <w:rPr>
+                <w:rFonts w:ascii="Arial" w:hAnsi="Arial" w:cs="Arial"/>
+                <w:sz w:val="20"/>
+                <w:szCs w:val="20"/>
+              </w:rPr>
+              <w:t>Recipe</w:t>
+            </w:r>
+            <w:proofErr w:type="spellEnd"/>
+            <w:r>
+              <w:rPr>
+                <w:rFonts w:ascii="Arial" w:hAnsi="Arial" w:cs="Arial"/>
+                <w:sz w:val="20"/>
+                <w:szCs w:val="20"/>
+              </w:rPr>
+              <w:t xml:space="preserve"> Manager proprio da quest’ultimo. Gino, in particolare, vuole che suo fratello dia un parere professionale sulla ricetta che ha deciso di rendere pubblica qualche giorno prima, per vedere cosa ne pensa.</w:t>
             </w:r>
           </w:p>
           <w:p>
@@ -3038,6 +3639,7 @@
           <w:szCs w:val="36"/>
           <w:lang w:val="en-US"/>
         </w:rPr>
+        <w:lastRenderedPageBreak/>
         <w:t xml:space="preserve">3.4.5 </w:t>
       </w:r>
       <w:r>
@@ -3202,6 +3804,95 @@
     </w:lvl>
   </w:abstractNum>
   <w:abstractNum w:abstractNumId="1" w15:restartNumberingAfterBreak="0">
+    <w:nsid w:val="087E0BA5"/>
+    <w:multiLevelType w:val="hybridMultilevel"/>
+    <w:tmpl w:val="A2FC49C4"/>
+    <w:lvl w:ilvl="0" w:tplc="0410000F">
+      <w:start w:val="1"/>
+      <w:numFmt w:val="decimal"/>
+      <w:lvlText w:val="%1."/>
+      <w:lvlJc w:val="left"/>
+      <w:pPr>
+        <w:ind w:left="720" w:hanging="360"/>
+      </w:pPr>
+      <w:rPr>
+        <w:rFonts w:hint="default"/>
+      </w:rPr>
+    </w:lvl>
+    <w:lvl w:ilvl="1" w:tplc="04100019">
+      <w:start w:val="1"/>
+      <w:numFmt w:val="lowerLetter"/>
+      <w:lvlText w:val="%2."/>
+      <w:lvlJc w:val="left"/>
+      <w:pPr>
+        <w:ind w:left="1440" w:hanging="360"/>
+      </w:pPr>
+    </w:lvl>
+    <w:lvl w:ilvl="2" w:tplc="0410001B" w:tentative="1">
+      <w:start w:val="1"/>
+      <w:numFmt w:val="lowerRoman"/>
+      <w:lvlText w:val="%3."/>
+      <w:lvlJc w:val="right"/>
+      <w:pPr>
+        <w:ind w:left="2160" w:hanging="180"/>
+      </w:pPr>
+    </w:lvl>
+    <w:lvl w:ilvl="3" w:tplc="0410000F" w:tentative="1">
+      <w:start w:val="1"/>
+      <w:numFmt w:val="decimal"/>
+      <w:lvlText w:val="%4."/>
+      <w:lvlJc w:val="left"/>
+      <w:pPr>
+        <w:ind w:left="2880" w:hanging="360"/>
+      </w:pPr>
+    </w:lvl>
+    <w:lvl w:ilvl="4" w:tplc="04100019" w:tentative="1">
+      <w:start w:val="1"/>
+      <w:numFmt w:val="lowerLetter"/>
+      <w:lvlText w:val="%5."/>
+      <w:lvlJc w:val="left"/>
+      <w:pPr>
+        <w:ind w:left="3600" w:hanging="360"/>
+      </w:pPr>
+    </w:lvl>
+    <w:lvl w:ilvl="5" w:tplc="0410001B" w:tentative="1">
+      <w:start w:val="1"/>
+      <w:numFmt w:val="lowerRoman"/>
+      <w:lvlText w:val="%6."/>
+      <w:lvlJc w:val="right"/>
+      <w:pPr>
+        <w:ind w:left="4320" w:hanging="180"/>
+      </w:pPr>
+    </w:lvl>
+    <w:lvl w:ilvl="6" w:tplc="0410000F" w:tentative="1">
+      <w:start w:val="1"/>
+      <w:numFmt w:val="decimal"/>
+      <w:lvlText w:val="%7."/>
+      <w:lvlJc w:val="left"/>
+      <w:pPr>
+        <w:ind w:left="5040" w:hanging="360"/>
+      </w:pPr>
+    </w:lvl>
+    <w:lvl w:ilvl="7" w:tplc="04100019" w:tentative="1">
+      <w:start w:val="1"/>
+      <w:numFmt w:val="lowerLetter"/>
+      <w:lvlText w:val="%8."/>
+      <w:lvlJc w:val="left"/>
+      <w:pPr>
+        <w:ind w:left="5760" w:hanging="360"/>
+      </w:pPr>
+    </w:lvl>
+    <w:lvl w:ilvl="8" w:tplc="0410001B" w:tentative="1">
+      <w:start w:val="1"/>
+      <w:numFmt w:val="lowerRoman"/>
+      <w:lvlText w:val="%9."/>
+      <w:lvlJc w:val="right"/>
+      <w:pPr>
+        <w:ind w:left="6480" w:hanging="180"/>
+      </w:pPr>
+    </w:lvl>
+  </w:abstractNum>
+  <w:abstractNum w:abstractNumId="2" w15:restartNumberingAfterBreak="0">
     <w:nsid w:val="1A7352F5"/>
     <w:multiLevelType w:val="hybridMultilevel"/>
     <w:tmpl w:val="92286B3A"/>
@@ -3290,7 +3981,7 @@
       </w:pPr>
     </w:lvl>
   </w:abstractNum>
-  <w:abstractNum w:abstractNumId="2" w15:restartNumberingAfterBreak="0">
+  <w:abstractNum w:abstractNumId="3" w15:restartNumberingAfterBreak="0">
     <w:nsid w:val="1A77090A"/>
     <w:multiLevelType w:val="hybridMultilevel"/>
     <w:tmpl w:val="D6D4FCF8"/>
@@ -3403,7 +4094,7 @@
       </w:rPr>
     </w:lvl>
   </w:abstractNum>
-  <w:abstractNum w:abstractNumId="3" w15:restartNumberingAfterBreak="0">
+  <w:abstractNum w:abstractNumId="4" w15:restartNumberingAfterBreak="0">
     <w:nsid w:val="2E7448F4"/>
     <w:multiLevelType w:val="hybridMultilevel"/>
     <w:tmpl w:val="715EA584"/>
@@ -3489,7 +4180,120 @@
       </w:pPr>
     </w:lvl>
   </w:abstractNum>
-  <w:abstractNum w:abstractNumId="4" w15:restartNumberingAfterBreak="0">
+  <w:abstractNum w:abstractNumId="5" w15:restartNumberingAfterBreak="0">
+    <w:nsid w:val="330F73EB"/>
+    <w:multiLevelType w:val="hybridMultilevel"/>
+    <w:tmpl w:val="8604D79A"/>
+    <w:lvl w:ilvl="0" w:tplc="04100001">
+      <w:start w:val="1"/>
+      <w:numFmt w:val="bullet"/>
+      <w:lvlText w:val=""/>
+      <w:lvlJc w:val="left"/>
+      <w:pPr>
+        <w:ind w:left="1428" w:hanging="360"/>
+      </w:pPr>
+      <w:rPr>
+        <w:rFonts w:ascii="Symbol" w:hAnsi="Symbol" w:hint="default"/>
+      </w:rPr>
+    </w:lvl>
+    <w:lvl w:ilvl="1" w:tplc="04100003" w:tentative="1">
+      <w:start w:val="1"/>
+      <w:numFmt w:val="bullet"/>
+      <w:lvlText w:val="o"/>
+      <w:lvlJc w:val="left"/>
+      <w:pPr>
+        <w:ind w:left="2148" w:hanging="360"/>
+      </w:pPr>
+      <w:rPr>
+        <w:rFonts w:ascii="Courier New" w:hAnsi="Courier New" w:cs="Courier New" w:hint="default"/>
+      </w:rPr>
+    </w:lvl>
+    <w:lvl w:ilvl="2" w:tplc="04100005" w:tentative="1">
+      <w:start w:val="1"/>
+      <w:numFmt w:val="bullet"/>
+      <w:lvlText w:val=""/>
+      <w:lvlJc w:val="left"/>
+      <w:pPr>
+        <w:ind w:left="2868" w:hanging="360"/>
+      </w:pPr>
+      <w:rPr>
+        <w:rFonts w:ascii="Wingdings" w:hAnsi="Wingdings" w:hint="default"/>
+      </w:rPr>
+    </w:lvl>
+    <w:lvl w:ilvl="3" w:tplc="04100001" w:tentative="1">
+      <w:start w:val="1"/>
+      <w:numFmt w:val="bullet"/>
+      <w:lvlText w:val=""/>
+      <w:lvlJc w:val="left"/>
+      <w:pPr>
+        <w:ind w:left="3588" w:hanging="360"/>
+      </w:pPr>
+      <w:rPr>
+        <w:rFonts w:ascii="Symbol" w:hAnsi="Symbol" w:hint="default"/>
+      </w:rPr>
+    </w:lvl>
+    <w:lvl w:ilvl="4" w:tplc="04100003" w:tentative="1">
+      <w:start w:val="1"/>
+      <w:numFmt w:val="bullet"/>
+      <w:lvlText w:val="o"/>
+      <w:lvlJc w:val="left"/>
+      <w:pPr>
+        <w:ind w:left="4308" w:hanging="360"/>
+      </w:pPr>
+      <w:rPr>
+        <w:rFonts w:ascii="Courier New" w:hAnsi="Courier New" w:cs="Courier New" w:hint="default"/>
+      </w:rPr>
+    </w:lvl>
+    <w:lvl w:ilvl="5" w:tplc="04100005" w:tentative="1">
+      <w:start w:val="1"/>
+      <w:numFmt w:val="bullet"/>
+      <w:lvlText w:val=""/>
+      <w:lvlJc w:val="left"/>
+      <w:pPr>
+        <w:ind w:left="5028" w:hanging="360"/>
+      </w:pPr>
+      <w:rPr>
+        <w:rFonts w:ascii="Wingdings" w:hAnsi="Wingdings" w:hint="default"/>
+      </w:rPr>
+    </w:lvl>
+    <w:lvl w:ilvl="6" w:tplc="04100001" w:tentative="1">
+      <w:start w:val="1"/>
+      <w:numFmt w:val="bullet"/>
+      <w:lvlText w:val=""/>
+      <w:lvlJc w:val="left"/>
+      <w:pPr>
+        <w:ind w:left="5748" w:hanging="360"/>
+      </w:pPr>
+      <w:rPr>
+        <w:rFonts w:ascii="Symbol" w:hAnsi="Symbol" w:hint="default"/>
+      </w:rPr>
+    </w:lvl>
+    <w:lvl w:ilvl="7" w:tplc="04100003" w:tentative="1">
+      <w:start w:val="1"/>
+      <w:numFmt w:val="bullet"/>
+      <w:lvlText w:val="o"/>
+      <w:lvlJc w:val="left"/>
+      <w:pPr>
+        <w:ind w:left="6468" w:hanging="360"/>
+      </w:pPr>
+      <w:rPr>
+        <w:rFonts w:ascii="Courier New" w:hAnsi="Courier New" w:cs="Courier New" w:hint="default"/>
+      </w:rPr>
+    </w:lvl>
+    <w:lvl w:ilvl="8" w:tplc="04100005" w:tentative="1">
+      <w:start w:val="1"/>
+      <w:numFmt w:val="bullet"/>
+      <w:lvlText w:val=""/>
+      <w:lvlJc w:val="left"/>
+      <w:pPr>
+        <w:ind w:left="7188" w:hanging="360"/>
+      </w:pPr>
+      <w:rPr>
+        <w:rFonts w:ascii="Wingdings" w:hAnsi="Wingdings" w:hint="default"/>
+      </w:rPr>
+    </w:lvl>
+  </w:abstractNum>
+  <w:abstractNum w:abstractNumId="6" w15:restartNumberingAfterBreak="0">
     <w:nsid w:val="38A97369"/>
     <w:multiLevelType w:val="hybridMultilevel"/>
     <w:tmpl w:val="EEACBE08"/>
@@ -3578,7 +4382,7 @@
       </w:pPr>
     </w:lvl>
   </w:abstractNum>
-  <w:abstractNum w:abstractNumId="5" w15:restartNumberingAfterBreak="0">
+  <w:abstractNum w:abstractNumId="7" w15:restartNumberingAfterBreak="0">
     <w:nsid w:val="430A0C18"/>
     <w:multiLevelType w:val="hybridMultilevel"/>
     <w:tmpl w:val="5B649DE4"/>
@@ -3667,7 +4471,120 @@
       </w:pPr>
     </w:lvl>
   </w:abstractNum>
-  <w:abstractNum w:abstractNumId="6" w15:restartNumberingAfterBreak="0">
+  <w:abstractNum w:abstractNumId="8" w15:restartNumberingAfterBreak="0">
+    <w:nsid w:val="436418FC"/>
+    <w:multiLevelType w:val="multilevel"/>
+    <w:tmpl w:val="5EA2D840"/>
+    <w:lvl w:ilvl="0">
+      <w:start w:val="3"/>
+      <w:numFmt w:val="decimal"/>
+      <w:lvlText w:val="%1"/>
+      <w:lvlJc w:val="left"/>
+      <w:pPr>
+        <w:ind w:left="495" w:hanging="495"/>
+      </w:pPr>
+      <w:rPr>
+        <w:rFonts w:ascii="Arial" w:hAnsi="Arial" w:cs="Arial" w:hint="default"/>
+      </w:rPr>
+    </w:lvl>
+    <w:lvl w:ilvl="1">
+      <w:start w:val="1"/>
+      <w:numFmt w:val="decimal"/>
+      <w:lvlText w:val="%1.%2"/>
+      <w:lvlJc w:val="left"/>
+      <w:pPr>
+        <w:ind w:left="1788" w:hanging="720"/>
+      </w:pPr>
+      <w:rPr>
+        <w:rFonts w:ascii="Arial" w:hAnsi="Arial" w:cs="Arial" w:hint="default"/>
+      </w:rPr>
+    </w:lvl>
+    <w:lvl w:ilvl="2">
+      <w:start w:val="1"/>
+      <w:numFmt w:val="decimal"/>
+      <w:lvlText w:val="%1.%2.%3"/>
+      <w:lvlJc w:val="left"/>
+      <w:pPr>
+        <w:ind w:left="3216" w:hanging="1080"/>
+      </w:pPr>
+      <w:rPr>
+        <w:rFonts w:ascii="Arial" w:hAnsi="Arial" w:cs="Arial" w:hint="default"/>
+      </w:rPr>
+    </w:lvl>
+    <w:lvl w:ilvl="3">
+      <w:start w:val="1"/>
+      <w:numFmt w:val="decimal"/>
+      <w:lvlText w:val="%1.%2.%3.%4"/>
+      <w:lvlJc w:val="left"/>
+      <w:pPr>
+        <w:ind w:left="4284" w:hanging="1080"/>
+      </w:pPr>
+      <w:rPr>
+        <w:rFonts w:ascii="Arial" w:hAnsi="Arial" w:cs="Arial" w:hint="default"/>
+      </w:rPr>
+    </w:lvl>
+    <w:lvl w:ilvl="4">
+      <w:start w:val="1"/>
+      <w:numFmt w:val="decimal"/>
+      <w:lvlText w:val="%1.%2.%3.%4.%5"/>
+      <w:lvlJc w:val="left"/>
+      <w:pPr>
+        <w:ind w:left="5712" w:hanging="1440"/>
+      </w:pPr>
+      <w:rPr>
+        <w:rFonts w:ascii="Arial" w:hAnsi="Arial" w:cs="Arial" w:hint="default"/>
+      </w:rPr>
+    </w:lvl>
+    <w:lvl w:ilvl="5">
+      <w:start w:val="1"/>
+      <w:numFmt w:val="decimal"/>
+      <w:lvlText w:val="%1.%2.%3.%4.%5.%6"/>
+      <w:lvlJc w:val="left"/>
+      <w:pPr>
+        <w:ind w:left="7140" w:hanging="1800"/>
+      </w:pPr>
+      <w:rPr>
+        <w:rFonts w:ascii="Arial" w:hAnsi="Arial" w:cs="Arial" w:hint="default"/>
+      </w:rPr>
+    </w:lvl>
+    <w:lvl w:ilvl="6">
+      <w:start w:val="1"/>
+      <w:numFmt w:val="decimal"/>
+      <w:lvlText w:val="%1.%2.%3.%4.%5.%6.%7"/>
+      <w:lvlJc w:val="left"/>
+      <w:pPr>
+        <w:ind w:left="8568" w:hanging="2160"/>
+      </w:pPr>
+      <w:rPr>
+        <w:rFonts w:ascii="Arial" w:hAnsi="Arial" w:cs="Arial" w:hint="default"/>
+      </w:rPr>
+    </w:lvl>
+    <w:lvl w:ilvl="7">
+      <w:start w:val="1"/>
+      <w:numFmt w:val="decimal"/>
+      <w:lvlText w:val="%1.%2.%3.%4.%5.%6.%7.%8"/>
+      <w:lvlJc w:val="left"/>
+      <w:pPr>
+        <w:ind w:left="9636" w:hanging="2160"/>
+      </w:pPr>
+      <w:rPr>
+        <w:rFonts w:ascii="Arial" w:hAnsi="Arial" w:cs="Arial" w:hint="default"/>
+      </w:rPr>
+    </w:lvl>
+    <w:lvl w:ilvl="8">
+      <w:start w:val="1"/>
+      <w:numFmt w:val="decimal"/>
+      <w:lvlText w:val="%1.%2.%3.%4.%5.%6.%7.%8.%9"/>
+      <w:lvlJc w:val="left"/>
+      <w:pPr>
+        <w:ind w:left="11064" w:hanging="2520"/>
+      </w:pPr>
+      <w:rPr>
+        <w:rFonts w:ascii="Arial" w:hAnsi="Arial" w:cs="Arial" w:hint="default"/>
+      </w:rPr>
+    </w:lvl>
+  </w:abstractNum>
+  <w:abstractNum w:abstractNumId="9" w15:restartNumberingAfterBreak="0">
     <w:nsid w:val="483A1556"/>
     <w:multiLevelType w:val="hybridMultilevel"/>
     <w:tmpl w:val="E0A8366A"/>
@@ -3756,7 +4673,209 @@
       </w:pPr>
     </w:lvl>
   </w:abstractNum>
-  <w:abstractNum w:abstractNumId="7" w15:restartNumberingAfterBreak="0">
+  <w:abstractNum w:abstractNumId="10" w15:restartNumberingAfterBreak="0">
+    <w:nsid w:val="4ECC2855"/>
+    <w:multiLevelType w:val="hybridMultilevel"/>
+    <w:tmpl w:val="F094DC64"/>
+    <w:lvl w:ilvl="0" w:tplc="04100001">
+      <w:start w:val="1"/>
+      <w:numFmt w:val="bullet"/>
+      <w:lvlText w:val=""/>
+      <w:lvlJc w:val="left"/>
+      <w:pPr>
+        <w:ind w:left="1440" w:hanging="360"/>
+      </w:pPr>
+      <w:rPr>
+        <w:rFonts w:ascii="Symbol" w:hAnsi="Symbol" w:hint="default"/>
+      </w:rPr>
+    </w:lvl>
+    <w:lvl w:ilvl="1" w:tplc="04100003" w:tentative="1">
+      <w:start w:val="1"/>
+      <w:numFmt w:val="bullet"/>
+      <w:lvlText w:val="o"/>
+      <w:lvlJc w:val="left"/>
+      <w:pPr>
+        <w:ind w:left="2160" w:hanging="360"/>
+      </w:pPr>
+      <w:rPr>
+        <w:rFonts w:ascii="Courier New" w:hAnsi="Courier New" w:cs="Courier New" w:hint="default"/>
+      </w:rPr>
+    </w:lvl>
+    <w:lvl w:ilvl="2" w:tplc="04100005" w:tentative="1">
+      <w:start w:val="1"/>
+      <w:numFmt w:val="bullet"/>
+      <w:lvlText w:val=""/>
+      <w:lvlJc w:val="left"/>
+      <w:pPr>
+        <w:ind w:left="2880" w:hanging="360"/>
+      </w:pPr>
+      <w:rPr>
+        <w:rFonts w:ascii="Wingdings" w:hAnsi="Wingdings" w:hint="default"/>
+      </w:rPr>
+    </w:lvl>
+    <w:lvl w:ilvl="3" w:tplc="04100001" w:tentative="1">
+      <w:start w:val="1"/>
+      <w:numFmt w:val="bullet"/>
+      <w:lvlText w:val=""/>
+      <w:lvlJc w:val="left"/>
+      <w:pPr>
+        <w:ind w:left="3600" w:hanging="360"/>
+      </w:pPr>
+      <w:rPr>
+        <w:rFonts w:ascii="Symbol" w:hAnsi="Symbol" w:hint="default"/>
+      </w:rPr>
+    </w:lvl>
+    <w:lvl w:ilvl="4" w:tplc="04100003" w:tentative="1">
+      <w:start w:val="1"/>
+      <w:numFmt w:val="bullet"/>
+      <w:lvlText w:val="o"/>
+      <w:lvlJc w:val="left"/>
+      <w:pPr>
+        <w:ind w:left="4320" w:hanging="360"/>
+      </w:pPr>
+      <w:rPr>
+        <w:rFonts w:ascii="Courier New" w:hAnsi="Courier New" w:cs="Courier New" w:hint="default"/>
+      </w:rPr>
+    </w:lvl>
+    <w:lvl w:ilvl="5" w:tplc="04100005" w:tentative="1">
+      <w:start w:val="1"/>
+      <w:numFmt w:val="bullet"/>
+      <w:lvlText w:val=""/>
+      <w:lvlJc w:val="left"/>
+      <w:pPr>
+        <w:ind w:left="5040" w:hanging="360"/>
+      </w:pPr>
+      <w:rPr>
+        <w:rFonts w:ascii="Wingdings" w:hAnsi="Wingdings" w:hint="default"/>
+      </w:rPr>
+    </w:lvl>
+    <w:lvl w:ilvl="6" w:tplc="04100001" w:tentative="1">
+      <w:start w:val="1"/>
+      <w:numFmt w:val="bullet"/>
+      <w:lvlText w:val=""/>
+      <w:lvlJc w:val="left"/>
+      <w:pPr>
+        <w:ind w:left="5760" w:hanging="360"/>
+      </w:pPr>
+      <w:rPr>
+        <w:rFonts w:ascii="Symbol" w:hAnsi="Symbol" w:hint="default"/>
+      </w:rPr>
+    </w:lvl>
+    <w:lvl w:ilvl="7" w:tplc="04100003" w:tentative="1">
+      <w:start w:val="1"/>
+      <w:numFmt w:val="bullet"/>
+      <w:lvlText w:val="o"/>
+      <w:lvlJc w:val="left"/>
+      <w:pPr>
+        <w:ind w:left="6480" w:hanging="360"/>
+      </w:pPr>
+      <w:rPr>
+        <w:rFonts w:ascii="Courier New" w:hAnsi="Courier New" w:cs="Courier New" w:hint="default"/>
+      </w:rPr>
+    </w:lvl>
+    <w:lvl w:ilvl="8" w:tplc="04100005" w:tentative="1">
+      <w:start w:val="1"/>
+      <w:numFmt w:val="bullet"/>
+      <w:lvlText w:val=""/>
+      <w:lvlJc w:val="left"/>
+      <w:pPr>
+        <w:ind w:left="7200" w:hanging="360"/>
+      </w:pPr>
+      <w:rPr>
+        <w:rFonts w:ascii="Wingdings" w:hAnsi="Wingdings" w:hint="default"/>
+      </w:rPr>
+    </w:lvl>
+  </w:abstractNum>
+  <w:abstractNum w:abstractNumId="11" w15:restartNumberingAfterBreak="0">
+    <w:nsid w:val="5BA93901"/>
+    <w:multiLevelType w:val="hybridMultilevel"/>
+    <w:tmpl w:val="CC5EC376"/>
+    <w:lvl w:ilvl="0" w:tplc="0410000F">
+      <w:start w:val="1"/>
+      <w:numFmt w:val="decimal"/>
+      <w:lvlText w:val="%1."/>
+      <w:lvlJc w:val="left"/>
+      <w:pPr>
+        <w:ind w:left="720" w:hanging="360"/>
+      </w:pPr>
+      <w:rPr>
+        <w:rFonts w:hint="default"/>
+      </w:rPr>
+    </w:lvl>
+    <w:lvl w:ilvl="1" w:tplc="04100019">
+      <w:start w:val="1"/>
+      <w:numFmt w:val="lowerLetter"/>
+      <w:lvlText w:val="%2."/>
+      <w:lvlJc w:val="left"/>
+      <w:pPr>
+        <w:ind w:left="1440" w:hanging="360"/>
+      </w:pPr>
+    </w:lvl>
+    <w:lvl w:ilvl="2" w:tplc="0410001B" w:tentative="1">
+      <w:start w:val="1"/>
+      <w:numFmt w:val="lowerRoman"/>
+      <w:lvlText w:val="%3."/>
+      <w:lvlJc w:val="right"/>
+      <w:pPr>
+        <w:ind w:left="2160" w:hanging="180"/>
+      </w:pPr>
+    </w:lvl>
+    <w:lvl w:ilvl="3" w:tplc="0410000F" w:tentative="1">
+      <w:start w:val="1"/>
+      <w:numFmt w:val="decimal"/>
+      <w:lvlText w:val="%4."/>
+      <w:lvlJc w:val="left"/>
+      <w:pPr>
+        <w:ind w:left="2880" w:hanging="360"/>
+      </w:pPr>
+    </w:lvl>
+    <w:lvl w:ilvl="4" w:tplc="04100019" w:tentative="1">
+      <w:start w:val="1"/>
+      <w:numFmt w:val="lowerLetter"/>
+      <w:lvlText w:val="%5."/>
+      <w:lvlJc w:val="left"/>
+      <w:pPr>
+        <w:ind w:left="3600" w:hanging="360"/>
+      </w:pPr>
+    </w:lvl>
+    <w:lvl w:ilvl="5" w:tplc="0410001B" w:tentative="1">
+      <w:start w:val="1"/>
+      <w:numFmt w:val="lowerRoman"/>
+      <w:lvlText w:val="%6."/>
+      <w:lvlJc w:val="right"/>
+      <w:pPr>
+        <w:ind w:left="4320" w:hanging="180"/>
+      </w:pPr>
+    </w:lvl>
+    <w:lvl w:ilvl="6" w:tplc="0410000F" w:tentative="1">
+      <w:start w:val="1"/>
+      <w:numFmt w:val="decimal"/>
+      <w:lvlText w:val="%7."/>
+      <w:lvlJc w:val="left"/>
+      <w:pPr>
+        <w:ind w:left="5040" w:hanging="360"/>
+      </w:pPr>
+    </w:lvl>
+    <w:lvl w:ilvl="7" w:tplc="04100019" w:tentative="1">
+      <w:start w:val="1"/>
+      <w:numFmt w:val="lowerLetter"/>
+      <w:lvlText w:val="%8."/>
+      <w:lvlJc w:val="left"/>
+      <w:pPr>
+        <w:ind w:left="5760" w:hanging="360"/>
+      </w:pPr>
+    </w:lvl>
+    <w:lvl w:ilvl="8" w:tplc="0410001B" w:tentative="1">
+      <w:start w:val="1"/>
+      <w:numFmt w:val="lowerRoman"/>
+      <w:lvlText w:val="%9."/>
+      <w:lvlJc w:val="right"/>
+      <w:pPr>
+        <w:ind w:left="6480" w:hanging="180"/>
+      </w:pPr>
+    </w:lvl>
+  </w:abstractNum>
+  <w:abstractNum w:abstractNumId="12" w15:restartNumberingAfterBreak="0">
     <w:nsid w:val="66E76937"/>
     <w:multiLevelType w:val="hybridMultilevel"/>
     <w:tmpl w:val="F140D6E4"/>
@@ -3869,7 +4988,7 @@
       </w:rPr>
     </w:lvl>
   </w:abstractNum>
-  <w:abstractNum w:abstractNumId="8" w15:restartNumberingAfterBreak="0">
+  <w:abstractNum w:abstractNumId="13" w15:restartNumberingAfterBreak="0">
     <w:nsid w:val="6E337553"/>
     <w:multiLevelType w:val="multilevel"/>
     <w:tmpl w:val="FA764C7A"/>
@@ -3879,7 +4998,7 @@
       <w:lvlText w:val="%1."/>
       <w:lvlJc w:val="left"/>
       <w:pPr>
-        <w:ind w:left="720" w:hanging="360"/>
+        <w:ind w:left="1068" w:hanging="360"/>
       </w:pPr>
       <w:rPr>
         <w:rFonts w:hint="default"/>
@@ -3892,7 +5011,7 @@
       <w:lvlText w:val="%1.%2"/>
       <w:lvlJc w:val="left"/>
       <w:pPr>
-        <w:ind w:left="1260" w:hanging="540"/>
+        <w:ind w:left="1608" w:hanging="540"/>
       </w:pPr>
       <w:rPr>
         <w:rFonts w:hint="default"/>
@@ -3905,7 +5024,7 @@
       <w:lvlText w:val="%1.%2.%3"/>
       <w:lvlJc w:val="left"/>
       <w:pPr>
-        <w:ind w:left="1800" w:hanging="720"/>
+        <w:ind w:left="2148" w:hanging="720"/>
       </w:pPr>
       <w:rPr>
         <w:rFonts w:hint="default"/>
@@ -3918,7 +5037,7 @@
       <w:lvlText w:val="%1.%2.%3.%4"/>
       <w:lvlJc w:val="left"/>
       <w:pPr>
-        <w:ind w:left="2160" w:hanging="720"/>
+        <w:ind w:left="2508" w:hanging="720"/>
       </w:pPr>
       <w:rPr>
         <w:rFonts w:hint="default"/>
@@ -3931,7 +5050,7 @@
       <w:lvlText w:val="%1.%2.%3.%4.%5"/>
       <w:lvlJc w:val="left"/>
       <w:pPr>
-        <w:ind w:left="2880" w:hanging="1080"/>
+        <w:ind w:left="3228" w:hanging="1080"/>
       </w:pPr>
       <w:rPr>
         <w:rFonts w:hint="default"/>
@@ -3944,7 +5063,7 @@
       <w:lvlText w:val="%1.%2.%3.%4.%5.%6"/>
       <w:lvlJc w:val="left"/>
       <w:pPr>
-        <w:ind w:left="3240" w:hanging="1080"/>
+        <w:ind w:left="3588" w:hanging="1080"/>
       </w:pPr>
       <w:rPr>
         <w:rFonts w:hint="default"/>
@@ -3957,7 +5076,7 @@
       <w:lvlText w:val="%1.%2.%3.%4.%5.%6.%7"/>
       <w:lvlJc w:val="left"/>
       <w:pPr>
-        <w:ind w:left="3960" w:hanging="1440"/>
+        <w:ind w:left="4308" w:hanging="1440"/>
       </w:pPr>
       <w:rPr>
         <w:rFonts w:hint="default"/>
@@ -3970,7 +5089,7 @@
       <w:lvlText w:val="%1.%2.%3.%4.%5.%6.%7.%8"/>
       <w:lvlJc w:val="left"/>
       <w:pPr>
-        <w:ind w:left="4320" w:hanging="1440"/>
+        <w:ind w:left="4668" w:hanging="1440"/>
       </w:pPr>
       <w:rPr>
         <w:rFonts w:hint="default"/>
@@ -3983,7 +5102,7 @@
       <w:lvlText w:val="%1.%2.%3.%4.%5.%6.%7.%8.%9"/>
       <w:lvlJc w:val="left"/>
       <w:pPr>
-        <w:ind w:left="5040" w:hanging="1800"/>
+        <w:ind w:left="5388" w:hanging="1800"/>
       </w:pPr>
       <w:rPr>
         <w:rFonts w:hint="default"/>
@@ -3991,28 +5110,28 @@
     </w:lvl>
   </w:abstractNum>
   <w:num w:numId="1">
+    <w:abstractNumId w:val="9"/>
+  </w:num>
+  <w:num w:numId="2">
     <w:abstractNumId w:val="6"/>
   </w:num>
-  <w:num w:numId="2">
-    <w:abstractNumId w:val="4"/>
+  <w:num w:numId="3">
+    <w:abstractNumId w:val="12"/>
   </w:num>
-  <w:num w:numId="3">
+  <w:num w:numId="4">
+    <w:abstractNumId w:val="3"/>
+  </w:num>
+  <w:num w:numId="5">
     <w:abstractNumId w:val="7"/>
   </w:num>
-  <w:num w:numId="4">
+  <w:num w:numId="6">
     <w:abstractNumId w:val="2"/>
-  </w:num>
-  <w:num w:numId="5">
-    <w:abstractNumId w:val="5"/>
-  </w:num>
-  <w:num w:numId="6">
-    <w:abstractNumId w:val="1"/>
   </w:num>
   <w:num w:numId="7">
     <w:abstractNumId w:val="0"/>
   </w:num>
   <w:num w:numId="8">
-    <w:abstractNumId w:val="3"/>
+    <w:abstractNumId w:val="4"/>
     <w:lvlOverride w:ilvl="0">
       <w:startOverride w:val="1"/>
     </w:lvlOverride>
@@ -4042,6 +5161,21 @@
     </w:lvlOverride>
   </w:num>
   <w:num w:numId="9">
+    <w:abstractNumId w:val="13"/>
+  </w:num>
+  <w:num w:numId="10">
+    <w:abstractNumId w:val="1"/>
+  </w:num>
+  <w:num w:numId="11">
+    <w:abstractNumId w:val="11"/>
+  </w:num>
+  <w:num w:numId="12">
+    <w:abstractNumId w:val="10"/>
+  </w:num>
+  <w:num w:numId="13">
+    <w:abstractNumId w:val="5"/>
+  </w:num>
+  <w:num w:numId="14">
     <w:abstractNumId w:val="8"/>
   </w:num>
 </w:numbering>
@@ -4716,6 +5850,16 @@
       <w:u w:val="single"/>
     </w:rPr>
   </w:style>
+  <w:style w:type="paragraph" w:styleId="Revisione">
+    <w:name w:val="Revision"/>
+    <w:hidden/>
+    <w:uiPriority w:val="99"/>
+    <w:semiHidden/>
+    <w:rsid w:val="00E054F1"/>
+    <w:pPr>
+      <w:spacing w:after="0" w:line="240" w:lineRule="auto"/>
+    </w:pPr>
+  </w:style>
 </w:styles>
 </file>
 
@@ -4985,7 +6129,7 @@
 </file>
 
 <file path=customXml/itemProps1.xml><?xml version="1.0" encoding="utf-8"?>
-<ds:datastoreItem xmlns:ds="http://schemas.openxmlformats.org/officeDocument/2006/customXml" ds:itemID="{F0B4E5CE-984B-4ED5-9AB7-DBB340D83D2F}">
+<ds:datastoreItem xmlns:ds="http://schemas.openxmlformats.org/officeDocument/2006/customXml" ds:itemID="{51C0E4AA-ECB1-4896-BB08-EFD68912EF70}">
   <ds:schemaRefs>
     <ds:schemaRef ds:uri="http://schemas.openxmlformats.org/officeDocument/2006/bibliography"/>
   </ds:schemaRefs>

</xml_diff>

<commit_message>
Aggiornamento Requirements Analysis Document: modificati alcuni flussi degli eventi ed aggiunti alcuni mancanti
</commit_message>
<xml_diff>
--- a/DocumentiDiProgettazione/Requirements Analysis Document.docx
+++ b/DocumentiDiProgettazione/Requirements Analysis Document.docx
@@ -6523,10 +6523,7 @@
           </w:p>
           <w:p>
             <w:r>
-              <w:t xml:space="preserve">         </w:t>
-            </w:r>
-            <w:r>
-              <w:t xml:space="preserve">2: </w:t>
+              <w:t xml:space="preserve">         2: </w:t>
             </w:r>
             <w:proofErr w:type="spellStart"/>
             <w:r>
@@ -6815,14 +6812,7 @@
                 <w:b/>
                 <w:bCs/>
               </w:rPr>
-              <w:t xml:space="preserve"> </w:t>
-            </w:r>
-            <w:r>
-              <w:rPr>
-                <w:b/>
-                <w:bCs/>
-              </w:rPr>
-              <w:t>Conferma</w:t>
+              <w:t xml:space="preserve"> Conferma</w:t>
             </w:r>
           </w:p>
         </w:tc>
@@ -6948,10 +6938,7 @@
             </w:r>
             <w:proofErr w:type="spellEnd"/>
             <w:r>
-              <w:t xml:space="preserve"> </w:t>
-            </w:r>
-            <w:r>
-              <w:t>controlla che non siano passate più di 48 ore</w:t>
+              <w:t xml:space="preserve"> controlla che non siano passate più di 48 ore</w:t>
             </w:r>
             <w:r>
               <w:t xml:space="preserve"> dalla richiesta di registrazione</w:t>
@@ -6959,10 +6946,7 @@
           </w:p>
           <w:p>
             <w:r>
-              <w:t xml:space="preserve">         3</w:t>
-            </w:r>
-            <w:r>
-              <w:t xml:space="preserve">: </w:t>
+              <w:t xml:space="preserve">         3: </w:t>
             </w:r>
             <w:proofErr w:type="spellStart"/>
             <w:r>
@@ -6974,10 +6958,7 @@
             </w:r>
             <w:proofErr w:type="spellEnd"/>
             <w:r>
-              <w:t xml:space="preserve"> </w:t>
-            </w:r>
-            <w:r>
-              <w:t xml:space="preserve">notifica un errore di </w:t>
+              <w:t xml:space="preserve"> notifica un errore di </w:t>
             </w:r>
             <w:proofErr w:type="spellStart"/>
             <w:r>
@@ -7039,8 +7020,6 @@
             <w:r>
               <w:t>effettua la richiesta di registrazione</w:t>
             </w:r>
-            <w:bookmarkStart w:id="1" w:name="_GoBack"/>
-            <w:bookmarkEnd w:id="1"/>
           </w:p>
         </w:tc>
       </w:tr>
@@ -7269,6 +7248,24 @@
             </w:tcBorders>
           </w:tcPr>
           <w:p>
+            <w:r>
+              <w:t xml:space="preserve">1: </w:t>
+            </w:r>
+            <w:r>
+              <w:rPr>
+                <w:b/>
+                <w:bCs/>
+              </w:rPr>
+              <w:t>L’Utente Amministratore</w:t>
+            </w:r>
+            <w:r>
+              <w:t xml:space="preserve"> </w:t>
+            </w:r>
+            <w:r>
+              <w:t>clicca su “aggiungi ruolo”</w:t>
+            </w:r>
+          </w:p>
+          <w:p>
             <w:pPr>
               <w:rPr>
                 <w:i/>
@@ -7276,7 +7273,7 @@
               </w:rPr>
             </w:pPr>
             <w:r>
-              <w:t xml:space="preserve">1: </w:t>
+              <w:t xml:space="preserve">2: </w:t>
             </w:r>
             <w:r>
               <w:rPr>
@@ -7286,15 +7283,12 @@
               <w:t>L’Utente Amministratore</w:t>
             </w:r>
             <w:r>
-              <w:t xml:space="preserve"> effettua l’accesso</w:t>
-            </w:r>
-            <w:r>
-              <w:t xml:space="preserve"> al database</w:t>
-            </w:r>
-          </w:p>
-          <w:p>
-            <w:r>
-              <w:t>2</w:t>
+              <w:t xml:space="preserve"> inserisce il nome dell’utente ed un ruolo da assegnargli</w:t>
+            </w:r>
+          </w:p>
+          <w:p>
+            <w:r>
+              <w:t>3</w:t>
             </w:r>
             <w:r>
               <w:t xml:space="preserve">: </w:t>
@@ -7317,15 +7311,29 @@
               <w:t xml:space="preserve"> </w:t>
             </w:r>
             <w:r>
-              <w:t xml:space="preserve">esegue una </w:t>
+              <w:t>sottomette la richiesta al sistema</w:t>
+            </w:r>
+          </w:p>
+          <w:p>
+            <w:r>
+              <w:t>4:</w:t>
+            </w:r>
+            <w:r>
+              <w:rPr>
+                <w:b/>
+              </w:rPr>
+              <w:t xml:space="preserve"> </w:t>
             </w:r>
             <w:proofErr w:type="spellStart"/>
             <w:r>
-              <w:t>query</w:t>
+              <w:rPr>
+                <w:b/>
+              </w:rPr>
+              <w:t>RecipeManager</w:t>
             </w:r>
             <w:proofErr w:type="spellEnd"/>
             <w:r>
-              <w:t xml:space="preserve"> che modifica il campo “ruolo” di un utente del sito</w:t>
+              <w:t xml:space="preserve"> modifica il campo “ruolo” dell’utente indicato</w:t>
             </w:r>
           </w:p>
           <w:p/>
@@ -7374,10 +7382,19 @@
                 <w:b/>
                 <w:bCs/>
               </w:rPr>
-              <w:t>L’utente Visitatore</w:t>
-            </w:r>
-            <w:r>
-              <w:t xml:space="preserve"> effettua la richiesta di registrazione</w:t>
+              <w:t xml:space="preserve">L’utente Amministratore </w:t>
+            </w:r>
+            <w:r>
+              <w:rPr>
+                <w:bCs/>
+              </w:rPr>
+              <w:t>visualizza la</w:t>
+            </w:r>
+            <w:r>
+              <w:rPr>
+                <w:bCs/>
+              </w:rPr>
+              <w:t xml:space="preserve"> pagina amministrativa del sito</w:t>
             </w:r>
             <w:r>
               <w:rPr>
@@ -7422,15 +7439,13 @@
           </w:tcPr>
           <w:p>
             <w:r>
-              <w:t xml:space="preserve">L’utente Visitatore viene reindirizzato alla homepage di </w:t>
-            </w:r>
-            <w:proofErr w:type="spellStart"/>
-            <w:r>
-              <w:t>RecipeManager</w:t>
-            </w:r>
-            <w:proofErr w:type="spellEnd"/>
-            <w:r>
-              <w:t xml:space="preserve"> come utente Registrato</w:t>
+              <w:rPr>
+                <w:b/>
+              </w:rPr>
+              <w:t>L’utente Amministratore</w:t>
+            </w:r>
+            <w:r>
+              <w:t xml:space="preserve"> riceve messaggio di avvenuta modifica dal sistema</w:t>
             </w:r>
           </w:p>
         </w:tc>
@@ -7523,7 +7538,7 @@
                 <w:b/>
                 <w:bCs/>
               </w:rPr>
-              <w:t>Completa Profilo</w:t>
+              <w:t>Errore Creazione Utente</w:t>
             </w:r>
           </w:p>
         </w:tc>
@@ -7572,7 +7587,7 @@
                 <w:b/>
                 <w:bCs/>
               </w:rPr>
-              <w:t>utente registrato</w:t>
+              <w:t>utente amministratore</w:t>
             </w:r>
           </w:p>
         </w:tc>
@@ -7595,6 +7610,408 @@
           <w:p>
             <w:r>
               <w:lastRenderedPageBreak/>
+              <w:t>Flusso Degli Eventi</w:t>
+            </w:r>
+          </w:p>
+        </w:tc>
+        <w:tc>
+          <w:tcPr>
+            <w:tcW w:w="7223" w:type="dxa"/>
+            <w:tcBorders>
+              <w:top w:val="single" w:sz="4" w:space="0" w:color="auto"/>
+              <w:left w:val="single" w:sz="4" w:space="0" w:color="auto"/>
+              <w:bottom w:val="single" w:sz="4" w:space="0" w:color="auto"/>
+              <w:right w:val="single" w:sz="4" w:space="0" w:color="auto"/>
+            </w:tcBorders>
+          </w:tcPr>
+          <w:p>
+            <w:r>
+              <w:t xml:space="preserve">1: </w:t>
+            </w:r>
+            <w:r>
+              <w:rPr>
+                <w:b/>
+                <w:bCs/>
+              </w:rPr>
+              <w:t>L’Utente Amministratore</w:t>
+            </w:r>
+            <w:r>
+              <w:t xml:space="preserve"> clicca su “aggiungi ruolo”</w:t>
+            </w:r>
+          </w:p>
+          <w:p>
+            <w:pPr>
+              <w:rPr>
+                <w:i/>
+                <w:iCs/>
+              </w:rPr>
+            </w:pPr>
+            <w:r>
+              <w:t xml:space="preserve">2: </w:t>
+            </w:r>
+            <w:r>
+              <w:rPr>
+                <w:b/>
+                <w:bCs/>
+              </w:rPr>
+              <w:t>L’Utente Amministratore</w:t>
+            </w:r>
+            <w:r>
+              <w:t xml:space="preserve"> inserisce il nome dell’utente ed un ruolo da assegnargli</w:t>
+            </w:r>
+          </w:p>
+          <w:p>
+            <w:r>
+              <w:t xml:space="preserve">3: </w:t>
+            </w:r>
+            <w:r>
+              <w:rPr>
+                <w:b/>
+                <w:bCs/>
+              </w:rPr>
+              <w:t>L’utente Amministratore</w:t>
+            </w:r>
+            <w:r>
+              <w:t xml:space="preserve"> sottomette la richiesta al sistema</w:t>
+            </w:r>
+          </w:p>
+          <w:p>
+            <w:r>
+              <w:t>4:</w:t>
+            </w:r>
+            <w:r>
+              <w:rPr>
+                <w:b/>
+              </w:rPr>
+              <w:t xml:space="preserve"> </w:t>
+            </w:r>
+            <w:proofErr w:type="spellStart"/>
+            <w:r>
+              <w:rPr>
+                <w:b/>
+              </w:rPr>
+              <w:t>RecipeManager</w:t>
+            </w:r>
+            <w:proofErr w:type="spellEnd"/>
+            <w:r>
+              <w:t xml:space="preserve"> controlla l’esistenza dell’utente</w:t>
+            </w:r>
+          </w:p>
+          <w:p>
+            <w:r>
+              <w:t xml:space="preserve">5: </w:t>
+            </w:r>
+            <w:proofErr w:type="spellStart"/>
+            <w:r>
+              <w:rPr>
+                <w:b/>
+              </w:rPr>
+              <w:t>RecipeManager</w:t>
+            </w:r>
+            <w:proofErr w:type="spellEnd"/>
+            <w:r>
+              <w:t xml:space="preserve"> restituisce un messaggio di errore se l’utente non esiste</w:t>
+            </w:r>
+          </w:p>
+          <w:p/>
+          <w:p>
+            <w:r>
+              <w:t xml:space="preserve">         </w:t>
+            </w:r>
+          </w:p>
+        </w:tc>
+      </w:tr>
+      <w:tr>
+        <w:trPr>
+          <w:trHeight w:val="847"/>
+        </w:trPr>
+        <w:tc>
+          <w:tcPr>
+            <w:tcW w:w="2405" w:type="dxa"/>
+            <w:tcBorders>
+              <w:top w:val="single" w:sz="4" w:space="0" w:color="auto"/>
+              <w:left w:val="single" w:sz="4" w:space="0" w:color="auto"/>
+              <w:bottom w:val="single" w:sz="4" w:space="0" w:color="auto"/>
+              <w:right w:val="single" w:sz="4" w:space="0" w:color="auto"/>
+            </w:tcBorders>
+            <w:hideMark/>
+          </w:tcPr>
+          <w:p>
+            <w:r>
+              <w:t>Condizione D’Ingresso</w:t>
+            </w:r>
+          </w:p>
+        </w:tc>
+        <w:tc>
+          <w:tcPr>
+            <w:tcW w:w="7223" w:type="dxa"/>
+            <w:tcBorders>
+              <w:top w:val="single" w:sz="4" w:space="0" w:color="auto"/>
+              <w:left w:val="single" w:sz="4" w:space="0" w:color="auto"/>
+              <w:bottom w:val="single" w:sz="4" w:space="0" w:color="auto"/>
+              <w:right w:val="single" w:sz="4" w:space="0" w:color="auto"/>
+            </w:tcBorders>
+            <w:hideMark/>
+          </w:tcPr>
+          <w:p>
+            <w:r>
+              <w:rPr>
+                <w:b/>
+                <w:bCs/>
+              </w:rPr>
+              <w:t xml:space="preserve">L’utente </w:t>
+            </w:r>
+            <w:r>
+              <w:rPr>
+                <w:b/>
+                <w:bCs/>
+              </w:rPr>
+              <w:t xml:space="preserve">Amministratore </w:t>
+            </w:r>
+            <w:r>
+              <w:rPr>
+                <w:bCs/>
+              </w:rPr>
+              <w:t>inserisce un nome utente non presente nel sistema</w:t>
+            </w:r>
+            <w:bookmarkStart w:id="1" w:name="_GoBack"/>
+            <w:bookmarkEnd w:id="1"/>
+            <w:r>
+              <w:rPr>
+                <w:rStyle w:val="Collegamentoipertestuale"/>
+              </w:rPr>
+              <w:t xml:space="preserve"> </w:t>
+            </w:r>
+          </w:p>
+        </w:tc>
+      </w:tr>
+      <w:tr>
+        <w:trPr>
+          <w:trHeight w:val="1114"/>
+        </w:trPr>
+        <w:tc>
+          <w:tcPr>
+            <w:tcW w:w="2405" w:type="dxa"/>
+            <w:tcBorders>
+              <w:top w:val="single" w:sz="4" w:space="0" w:color="auto"/>
+              <w:left w:val="single" w:sz="4" w:space="0" w:color="auto"/>
+              <w:bottom w:val="single" w:sz="4" w:space="0" w:color="auto"/>
+              <w:right w:val="single" w:sz="4" w:space="0" w:color="auto"/>
+            </w:tcBorders>
+            <w:hideMark/>
+          </w:tcPr>
+          <w:p>
+            <w:r>
+              <w:t>Condizione D’Uscita</w:t>
+            </w:r>
+          </w:p>
+        </w:tc>
+        <w:tc>
+          <w:tcPr>
+            <w:tcW w:w="7223" w:type="dxa"/>
+            <w:tcBorders>
+              <w:top w:val="single" w:sz="4" w:space="0" w:color="auto"/>
+              <w:left w:val="single" w:sz="4" w:space="0" w:color="auto"/>
+              <w:bottom w:val="single" w:sz="4" w:space="0" w:color="auto"/>
+              <w:right w:val="single" w:sz="4" w:space="0" w:color="auto"/>
+            </w:tcBorders>
+            <w:hideMark/>
+          </w:tcPr>
+          <w:p>
+            <w:r>
+              <w:rPr>
+                <w:b/>
+                <w:bCs/>
+              </w:rPr>
+              <w:t xml:space="preserve">L’utente Amministratore </w:t>
+            </w:r>
+            <w:r>
+              <w:rPr>
+                <w:bCs/>
+              </w:rPr>
+              <w:t>visualizza la</w:t>
+            </w:r>
+            <w:r>
+              <w:rPr>
+                <w:bCs/>
+              </w:rPr>
+              <w:t xml:space="preserve"> pagina amministrativa del sito</w:t>
+            </w:r>
+            <w:r>
+              <w:rPr>
+                <w:rStyle w:val="Collegamentoipertestuale"/>
+              </w:rPr>
+              <w:t xml:space="preserve"> </w:t>
+            </w:r>
+            <w:r>
+              <w:rPr>
+                <w:bCs/>
+              </w:rPr>
+              <w:t>con il messaggio di errore</w:t>
+            </w:r>
+          </w:p>
+        </w:tc>
+      </w:tr>
+      <w:tr>
+        <w:trPr>
+          <w:trHeight w:val="989"/>
+        </w:trPr>
+        <w:tc>
+          <w:tcPr>
+            <w:tcW w:w="2405" w:type="dxa"/>
+            <w:tcBorders>
+              <w:top w:val="single" w:sz="4" w:space="0" w:color="auto"/>
+              <w:left w:val="single" w:sz="4" w:space="0" w:color="auto"/>
+              <w:bottom w:val="single" w:sz="4" w:space="0" w:color="auto"/>
+              <w:right w:val="single" w:sz="4" w:space="0" w:color="auto"/>
+            </w:tcBorders>
+            <w:hideMark/>
+          </w:tcPr>
+          <w:p>
+            <w:r>
+              <w:t>Requisisti di Qualità</w:t>
+            </w:r>
+          </w:p>
+        </w:tc>
+        <w:tc>
+          <w:tcPr>
+            <w:tcW w:w="7223" w:type="dxa"/>
+            <w:tcBorders>
+              <w:top w:val="single" w:sz="4" w:space="0" w:color="auto"/>
+              <w:left w:val="single" w:sz="4" w:space="0" w:color="auto"/>
+              <w:bottom w:val="single" w:sz="4" w:space="0" w:color="auto"/>
+              <w:right w:val="single" w:sz="4" w:space="0" w:color="auto"/>
+            </w:tcBorders>
+          </w:tcPr>
+          <w:p/>
+          <w:p/>
+        </w:tc>
+      </w:tr>
+    </w:tbl>
+    <w:p/>
+    <w:p/>
+    <w:tbl>
+      <w:tblPr>
+        <w:tblStyle w:val="Grigliatabella"/>
+        <w:tblW w:w="0" w:type="auto"/>
+        <w:tblLook w:val="04A0" w:firstRow="1" w:lastRow="0" w:firstColumn="1" w:lastColumn="0" w:noHBand="0" w:noVBand="1"/>
+      </w:tblPr>
+      <w:tblGrid>
+        <w:gridCol w:w="2405"/>
+        <w:gridCol w:w="7223"/>
+      </w:tblGrid>
+      <w:tr>
+        <w:tc>
+          <w:tcPr>
+            <w:tcW w:w="2405" w:type="dxa"/>
+            <w:tcBorders>
+              <w:top w:val="single" w:sz="4" w:space="0" w:color="auto"/>
+              <w:left w:val="single" w:sz="4" w:space="0" w:color="auto"/>
+              <w:bottom w:val="single" w:sz="4" w:space="0" w:color="auto"/>
+              <w:right w:val="single" w:sz="4" w:space="0" w:color="auto"/>
+            </w:tcBorders>
+            <w:hideMark/>
+          </w:tcPr>
+          <w:p>
+            <w:r>
+              <w:t>Nome</w:t>
+            </w:r>
+          </w:p>
+        </w:tc>
+        <w:tc>
+          <w:tcPr>
+            <w:tcW w:w="7223" w:type="dxa"/>
+            <w:tcBorders>
+              <w:top w:val="single" w:sz="4" w:space="0" w:color="auto"/>
+              <w:left w:val="single" w:sz="4" w:space="0" w:color="auto"/>
+              <w:bottom w:val="single" w:sz="4" w:space="0" w:color="auto"/>
+              <w:right w:val="single" w:sz="4" w:space="0" w:color="auto"/>
+            </w:tcBorders>
+            <w:hideMark/>
+          </w:tcPr>
+          <w:p>
+            <w:pPr>
+              <w:rPr>
+                <w:b/>
+                <w:bCs/>
+              </w:rPr>
+            </w:pPr>
+            <w:r>
+              <w:rPr>
+                <w:b/>
+                <w:bCs/>
+              </w:rPr>
+              <w:t>Completa Profilo</w:t>
+            </w:r>
+          </w:p>
+        </w:tc>
+      </w:tr>
+      <w:tr>
+        <w:tc>
+          <w:tcPr>
+            <w:tcW w:w="2405" w:type="dxa"/>
+            <w:tcBorders>
+              <w:top w:val="single" w:sz="4" w:space="0" w:color="auto"/>
+              <w:left w:val="single" w:sz="4" w:space="0" w:color="auto"/>
+              <w:bottom w:val="single" w:sz="4" w:space="0" w:color="auto"/>
+              <w:right w:val="single" w:sz="4" w:space="0" w:color="auto"/>
+            </w:tcBorders>
+            <w:hideMark/>
+          </w:tcPr>
+          <w:p>
+            <w:r>
+              <w:t>Attori Partecipanti</w:t>
+            </w:r>
+          </w:p>
+        </w:tc>
+        <w:tc>
+          <w:tcPr>
+            <w:tcW w:w="7223" w:type="dxa"/>
+            <w:tcBorders>
+              <w:top w:val="single" w:sz="4" w:space="0" w:color="auto"/>
+              <w:left w:val="single" w:sz="4" w:space="0" w:color="auto"/>
+              <w:bottom w:val="single" w:sz="4" w:space="0" w:color="auto"/>
+              <w:right w:val="single" w:sz="4" w:space="0" w:color="auto"/>
+            </w:tcBorders>
+            <w:hideMark/>
+          </w:tcPr>
+          <w:p>
+            <w:pPr>
+              <w:rPr>
+                <w:b/>
+                <w:bCs/>
+              </w:rPr>
+            </w:pPr>
+            <w:r>
+              <w:t>Iniziato dall’</w:t>
+            </w:r>
+            <w:r>
+              <w:rPr>
+                <w:b/>
+                <w:bCs/>
+              </w:rPr>
+              <w:t>utente registrato</w:t>
+            </w:r>
+          </w:p>
+        </w:tc>
+      </w:tr>
+      <w:tr>
+        <w:trPr>
+          <w:trHeight w:val="1956"/>
+        </w:trPr>
+        <w:tc>
+          <w:tcPr>
+            <w:tcW w:w="2405" w:type="dxa"/>
+            <w:tcBorders>
+              <w:top w:val="single" w:sz="4" w:space="0" w:color="auto"/>
+              <w:left w:val="single" w:sz="4" w:space="0" w:color="auto"/>
+              <w:bottom w:val="single" w:sz="4" w:space="0" w:color="auto"/>
+              <w:right w:val="single" w:sz="4" w:space="0" w:color="auto"/>
+            </w:tcBorders>
+            <w:hideMark/>
+          </w:tcPr>
+          <w:p>
+            <w:r>
               <w:t>Flusso Degli Eventi</w:t>
             </w:r>
           </w:p>
@@ -7943,6 +8360,7 @@
           </w:tcPr>
           <w:p>
             <w:r>
+              <w:lastRenderedPageBreak/>
               <w:t>Flusso Degli Eventi</w:t>
             </w:r>
           </w:p>
@@ -8385,7 +8803,6 @@
           </w:tcPr>
           <w:p>
             <w:r>
-              <w:lastRenderedPageBreak/>
               <w:t>Condizione D’Ingresso</w:t>
             </w:r>
           </w:p>
@@ -8710,6 +9127,7 @@
           </w:tcPr>
           <w:p>
             <w:r>
+              <w:lastRenderedPageBreak/>
               <w:t>Condizione D’Ingresso</w:t>
             </w:r>
           </w:p>
@@ -9154,7 +9572,6 @@
           </w:tcPr>
           <w:p>
             <w:r>
-              <w:lastRenderedPageBreak/>
               <w:t>Requisisti di Qualità</w:t>
             </w:r>
           </w:p>
@@ -9511,6 +9928,7 @@
           </w:tcPr>
           <w:p>
             <w:r>
+              <w:lastRenderedPageBreak/>
               <w:t>Requisisti di Qualità</w:t>
             </w:r>
           </w:p>
@@ -9964,7 +10382,6 @@
           </w:tcPr>
           <w:p>
             <w:r>
-              <w:lastRenderedPageBreak/>
               <w:t>Flusso Degli Eventi</w:t>
             </w:r>
           </w:p>
@@ -10245,14 +10662,7 @@
                 <w:b/>
                 <w:bCs/>
               </w:rPr>
-              <w:t>Elimina</w:t>
-            </w:r>
-            <w:r>
-              <w:rPr>
-                <w:b/>
-                <w:bCs/>
-              </w:rPr>
-              <w:t xml:space="preserve"> Commento</w:t>
+              <w:t>Elimina Commento</w:t>
             </w:r>
           </w:p>
         </w:tc>
@@ -10323,6 +10733,7 @@
           </w:tcPr>
           <w:p>
             <w:r>
+              <w:lastRenderedPageBreak/>
               <w:t>Flusso Degli Eventi</w:t>
             </w:r>
           </w:p>
@@ -10349,10 +10760,7 @@
               <w:t>L’utente amministratore</w:t>
             </w:r>
             <w:r>
-              <w:t xml:space="preserve"> </w:t>
-            </w:r>
-            <w:r>
-              <w:t>conferma l’eliminazione del commento</w:t>
+              <w:t xml:space="preserve"> conferma l’eliminazione del commento</w:t>
             </w:r>
           </w:p>
           <w:p>
@@ -10434,19 +10842,7 @@
               <w:rPr>
                 <w:bCs/>
               </w:rPr>
-              <w:t xml:space="preserve">clicca sul pulsante di </w:t>
-            </w:r>
-            <w:r>
-              <w:rPr>
-                <w:bCs/>
-              </w:rPr>
-              <w:t>eliminazione</w:t>
-            </w:r>
-            <w:r>
-              <w:rPr>
-                <w:bCs/>
-              </w:rPr>
-              <w:t xml:space="preserve"> del commento</w:t>
+              <w:t>clicca sul pulsante di eliminazione del commento</w:t>
             </w:r>
           </w:p>
           <w:p/>
@@ -10508,13 +10904,7 @@
               <w:rPr>
                 <w:iCs/>
               </w:rPr>
-              <w:t xml:space="preserve">visualizza </w:t>
-            </w:r>
-            <w:r>
-              <w:rPr>
-                <w:iCs/>
-              </w:rPr>
-              <w:t>la pagina della ricetta senza il commento</w:t>
+              <w:t>visualizza la pagina della ricetta senza il commento</w:t>
             </w:r>
           </w:p>
           <w:p/>
@@ -13115,7 +13505,7 @@
 </file>
 
 <file path=customXml/itemProps1.xml><?xml version="1.0" encoding="utf-8"?>
-<ds:datastoreItem xmlns:ds="http://schemas.openxmlformats.org/officeDocument/2006/customXml" ds:itemID="{01D6B99A-396D-468E-B987-FF3733C32475}">
+<ds:datastoreItem xmlns:ds="http://schemas.openxmlformats.org/officeDocument/2006/customXml" ds:itemID="{98625839-1E55-416F-B5BB-DFA5A3D1E019}">
   <ds:schemaRefs>
     <ds:schemaRef ds:uri="http://schemas.openxmlformats.org/officeDocument/2006/bibliography"/>
   </ds:schemaRefs>

</xml_diff>

<commit_message>
Modifica al Requirements Analysis Document: aggiunto il caso d'uso "Errore Conferma Registrazione"
</commit_message>
<xml_diff>
--- a/DocumentiDiProgettazione/Requirements Analysis Document.docx
+++ b/DocumentiDiProgettazione/Requirements Analysis Document.docx
@@ -2100,10 +2100,10 @@
         <w:jc w:val="both"/>
       </w:pPr>
       <w:r>
-        <w:t xml:space="preserve">Il sistema dovrà, secondo il nuovo regolamento europeo n. 2016/679 sulla protezione dei dati (GDPR), </w:t>
-      </w:r>
-      <w:r>
-        <w:t>NON SO COME CONTINUAREEEEEEE!!!</w:t>
+        <w:t>Il sistema dovrà, secondo il nuovo regolamento europeo n. 2016/679 sulla protezione dei dati (GDPR)</w:t>
+      </w:r>
+      <w:r>
+        <w:t xml:space="preserve">, garantire all’utente del sistema di poter controllare i suoi dati personali </w:t>
       </w:r>
     </w:p>
     <w:p>
@@ -2290,6 +2290,7 @@
               </w:rPr>
               <w:t xml:space="preserve"> </w:t>
             </w:r>
+            <w:proofErr w:type="spellStart"/>
             <w:r>
               <w:rPr>
                 <w:rFonts w:ascii="Arial" w:hAnsi="Arial" w:cs="Arial"/>
@@ -2301,8 +2302,35 @@
                 <w:u w:val="single"/>
                 <w:lang w:val="en-GB"/>
               </w:rPr>
-              <w:t>ricotta</w:t>
-            </w:r>
+              <w:t>ric</w:t>
+            </w:r>
+            <w:r>
+              <w:rPr>
+                <w:rFonts w:ascii="Arial" w:hAnsi="Arial" w:cs="Arial"/>
+                <w:bCs/>
+                <w:i/>
+                <w:iCs/>
+                <w:sz w:val="20"/>
+                <w:szCs w:val="20"/>
+                <w:u w:val="single"/>
+                <w:lang w:val="en-GB"/>
+              </w:rPr>
+              <w:t>e</w:t>
+            </w:r>
+            <w:r>
+              <w:rPr>
+                <w:rFonts w:ascii="Arial" w:hAnsi="Arial" w:cs="Arial"/>
+                <w:bCs/>
+                <w:i/>
+                <w:iCs/>
+                <w:sz w:val="20"/>
+                <w:szCs w:val="20"/>
+                <w:u w:val="single"/>
+                <w:lang w:val="en-GB"/>
+              </w:rPr>
+              <w:t>tta</w:t>
+            </w:r>
+            <w:proofErr w:type="spellEnd"/>
           </w:p>
         </w:tc>
       </w:tr>
@@ -4780,7 +4808,21 @@
                 <w:b/>
                 <w:bCs/>
               </w:rPr>
-              <w:t>Eseguire-Il-Login</w:t>
+              <w:t>Eseguire</w:t>
+            </w:r>
+            <w:r>
+              <w:rPr>
+                <w:b/>
+                <w:bCs/>
+              </w:rPr>
+              <w:t xml:space="preserve"> il </w:t>
+            </w:r>
+            <w:r>
+              <w:rPr>
+                <w:b/>
+                <w:bCs/>
+              </w:rPr>
+              <w:t>Login</w:t>
             </w:r>
           </w:p>
         </w:tc>
@@ -5567,7 +5609,488 @@
             </w:r>
             <w:proofErr w:type="spellEnd"/>
             <w:r>
-              <w:t xml:space="preserve"> garantisce all’utente registrato una login sicura tramite protocollo </w:t>
+              <w:t xml:space="preserve"> garantisce all’utente registrato uno scambio di dati sicuro tramite protocollo </w:t>
+            </w:r>
+            <w:proofErr w:type="spellStart"/>
+            <w:r>
+              <w:t>https</w:t>
+            </w:r>
+            <w:proofErr w:type="spellEnd"/>
+            <w:r>
+              <w:t>.</w:t>
+            </w:r>
+            <w:bookmarkStart w:id="1" w:name="_GoBack"/>
+            <w:bookmarkEnd w:id="1"/>
+          </w:p>
+          <w:p/>
+          <w:p/>
+        </w:tc>
+      </w:tr>
+    </w:tbl>
+    <w:p/>
+    <w:tbl>
+      <w:tblPr>
+        <w:tblStyle w:val="Grigliatabella"/>
+        <w:tblW w:w="0" w:type="auto"/>
+        <w:tblLook w:val="04A0" w:firstRow="1" w:lastRow="0" w:firstColumn="1" w:lastColumn="0" w:noHBand="0" w:noVBand="1"/>
+      </w:tblPr>
+      <w:tblGrid>
+        <w:gridCol w:w="2405"/>
+        <w:gridCol w:w="7223"/>
+      </w:tblGrid>
+      <w:tr>
+        <w:tc>
+          <w:tcPr>
+            <w:tcW w:w="2405" w:type="dxa"/>
+            <w:tcBorders>
+              <w:top w:val="single" w:sz="4" w:space="0" w:color="auto"/>
+              <w:left w:val="single" w:sz="4" w:space="0" w:color="auto"/>
+              <w:bottom w:val="single" w:sz="4" w:space="0" w:color="auto"/>
+              <w:right w:val="single" w:sz="4" w:space="0" w:color="auto"/>
+            </w:tcBorders>
+            <w:hideMark/>
+          </w:tcPr>
+          <w:p>
+            <w:r>
+              <w:t>Nome</w:t>
+            </w:r>
+          </w:p>
+        </w:tc>
+        <w:tc>
+          <w:tcPr>
+            <w:tcW w:w="7223" w:type="dxa"/>
+            <w:tcBorders>
+              <w:top w:val="single" w:sz="4" w:space="0" w:color="auto"/>
+              <w:left w:val="single" w:sz="4" w:space="0" w:color="auto"/>
+              <w:bottom w:val="single" w:sz="4" w:space="0" w:color="auto"/>
+              <w:right w:val="single" w:sz="4" w:space="0" w:color="auto"/>
+            </w:tcBorders>
+            <w:hideMark/>
+          </w:tcPr>
+          <w:p>
+            <w:pPr>
+              <w:rPr>
+                <w:b/>
+                <w:bCs/>
+              </w:rPr>
+            </w:pPr>
+            <w:r>
+              <w:rPr>
+                <w:b/>
+                <w:bCs/>
+              </w:rPr>
+              <w:t xml:space="preserve">Errore </w:t>
+            </w:r>
+            <w:r>
+              <w:rPr>
+                <w:b/>
+                <w:bCs/>
+              </w:rPr>
+              <w:t>Conferma Registrazione</w:t>
+            </w:r>
+          </w:p>
+        </w:tc>
+      </w:tr>
+      <w:tr>
+        <w:tc>
+          <w:tcPr>
+            <w:tcW w:w="2405" w:type="dxa"/>
+            <w:tcBorders>
+              <w:top w:val="single" w:sz="4" w:space="0" w:color="auto"/>
+              <w:left w:val="single" w:sz="4" w:space="0" w:color="auto"/>
+              <w:bottom w:val="single" w:sz="4" w:space="0" w:color="auto"/>
+              <w:right w:val="single" w:sz="4" w:space="0" w:color="auto"/>
+            </w:tcBorders>
+            <w:hideMark/>
+          </w:tcPr>
+          <w:p>
+            <w:r>
+              <w:t>Attori Partecipanti</w:t>
+            </w:r>
+          </w:p>
+        </w:tc>
+        <w:tc>
+          <w:tcPr>
+            <w:tcW w:w="7223" w:type="dxa"/>
+            <w:tcBorders>
+              <w:top w:val="single" w:sz="4" w:space="0" w:color="auto"/>
+              <w:left w:val="single" w:sz="4" w:space="0" w:color="auto"/>
+              <w:bottom w:val="single" w:sz="4" w:space="0" w:color="auto"/>
+              <w:right w:val="single" w:sz="4" w:space="0" w:color="auto"/>
+            </w:tcBorders>
+            <w:hideMark/>
+          </w:tcPr>
+          <w:p>
+            <w:r>
+              <w:t>Iniziato dall’</w:t>
+            </w:r>
+            <w:r>
+              <w:rPr>
+                <w:b/>
+                <w:bCs/>
+              </w:rPr>
+              <w:t>utente registrato</w:t>
+            </w:r>
+          </w:p>
+        </w:tc>
+      </w:tr>
+      <w:tr>
+        <w:trPr>
+          <w:trHeight w:val="1956"/>
+        </w:trPr>
+        <w:tc>
+          <w:tcPr>
+            <w:tcW w:w="2405" w:type="dxa"/>
+            <w:tcBorders>
+              <w:top w:val="single" w:sz="4" w:space="0" w:color="auto"/>
+              <w:left w:val="single" w:sz="4" w:space="0" w:color="auto"/>
+              <w:bottom w:val="single" w:sz="4" w:space="0" w:color="auto"/>
+              <w:right w:val="single" w:sz="4" w:space="0" w:color="auto"/>
+            </w:tcBorders>
+            <w:hideMark/>
+          </w:tcPr>
+          <w:p>
+            <w:r>
+              <w:t>Flusso Degli Eventi</w:t>
+            </w:r>
+          </w:p>
+        </w:tc>
+        <w:tc>
+          <w:tcPr>
+            <w:tcW w:w="7223" w:type="dxa"/>
+            <w:tcBorders>
+              <w:top w:val="single" w:sz="4" w:space="0" w:color="auto"/>
+              <w:left w:val="single" w:sz="4" w:space="0" w:color="auto"/>
+              <w:bottom w:val="single" w:sz="4" w:space="0" w:color="auto"/>
+              <w:right w:val="single" w:sz="4" w:space="0" w:color="auto"/>
+            </w:tcBorders>
+          </w:tcPr>
+          <w:p>
+            <w:pPr>
+              <w:rPr>
+                <w:i/>
+                <w:iCs/>
+              </w:rPr>
+            </w:pPr>
+            <w:r>
+              <w:t xml:space="preserve">1: </w:t>
+            </w:r>
+            <w:r>
+              <w:rPr>
+                <w:b/>
+                <w:bCs/>
+              </w:rPr>
+              <w:t>L’Utente Registrato</w:t>
+            </w:r>
+            <w:r>
+              <w:t xml:space="preserve"> compila il </w:t>
+            </w:r>
+            <w:proofErr w:type="spellStart"/>
+            <w:r>
+              <w:t>form</w:t>
+            </w:r>
+            <w:proofErr w:type="spellEnd"/>
+            <w:r>
+              <w:t xml:space="preserve"> di login fornendo le credenziali </w:t>
+            </w:r>
+            <w:r>
+              <w:rPr>
+                <w:i/>
+                <w:iCs/>
+              </w:rPr>
+              <w:t xml:space="preserve">nome  </w:t>
+            </w:r>
+          </w:p>
+          <w:p>
+            <w:r>
+              <w:rPr>
+                <w:i/>
+                <w:iCs/>
+              </w:rPr>
+              <w:t xml:space="preserve">     utente</w:t>
+            </w:r>
+            <w:r>
+              <w:t xml:space="preserve"> e </w:t>
+            </w:r>
+            <w:r>
+              <w:rPr>
+                <w:i/>
+                <w:iCs/>
+              </w:rPr>
+              <w:t xml:space="preserve">password </w:t>
+            </w:r>
+            <w:r>
+              <w:t>quindi sottomette la richiesta di accesso.</w:t>
+            </w:r>
+          </w:p>
+          <w:p>
+            <w:r>
+              <w:t xml:space="preserve">         2: </w:t>
+            </w:r>
+            <w:proofErr w:type="spellStart"/>
+            <w:r>
+              <w:rPr>
+                <w:b/>
+                <w:bCs/>
+              </w:rPr>
+              <w:t>RecipeManager</w:t>
+            </w:r>
+            <w:proofErr w:type="spellEnd"/>
+            <w:r>
+              <w:t xml:space="preserve"> controlla che le credenziali sottomesse corrispondano</w:t>
+            </w:r>
+          </w:p>
+          <w:p>
+            <w:r>
+              <w:t xml:space="preserve">         effettivamente a quelle di un utente registrato. </w:t>
+            </w:r>
+          </w:p>
+          <w:p>
+            <w:r>
+              <w:t xml:space="preserve">         3</w:t>
+            </w:r>
+            <w:r>
+              <w:t xml:space="preserve">: </w:t>
+            </w:r>
+            <w:proofErr w:type="spellStart"/>
+            <w:r>
+              <w:rPr>
+                <w:b/>
+                <w:bCs/>
+              </w:rPr>
+              <w:t>RecipeManager</w:t>
+            </w:r>
+            <w:proofErr w:type="spellEnd"/>
+            <w:r>
+              <w:t xml:space="preserve"> controlla </w:t>
+            </w:r>
+            <w:r>
+              <w:t>che il tempo di conferma registrazione dell’utente non sia scaduto</w:t>
+            </w:r>
+          </w:p>
+          <w:p>
+            <w:r>
+              <w:t xml:space="preserve">         </w:t>
+            </w:r>
+            <w:r>
+              <w:t>4</w:t>
+            </w:r>
+            <w:r>
+              <w:t xml:space="preserve">: </w:t>
+            </w:r>
+            <w:proofErr w:type="spellStart"/>
+            <w:r>
+              <w:rPr>
+                <w:b/>
+                <w:bCs/>
+              </w:rPr>
+              <w:t>RecipeManager</w:t>
+            </w:r>
+            <w:proofErr w:type="spellEnd"/>
+            <w:r>
+              <w:rPr>
+                <w:b/>
+                <w:bCs/>
+              </w:rPr>
+              <w:t xml:space="preserve"> </w:t>
+            </w:r>
+            <w:r>
+              <w:t xml:space="preserve">genera un messaggio di errore se </w:t>
+            </w:r>
+            <w:r>
+              <w:t xml:space="preserve">il tempo è scaduto </w:t>
+            </w:r>
+          </w:p>
+          <w:p>
+            <w:r>
+              <w:t xml:space="preserve">4: </w:t>
+            </w:r>
+            <w:r>
+              <w:rPr>
+                <w:b/>
+                <w:bCs/>
+              </w:rPr>
+              <w:t>L’utente Registrato</w:t>
+            </w:r>
+            <w:r>
+              <w:t xml:space="preserve"> visualizza la home page di recipemanager.com con un popup di errore</w:t>
+            </w:r>
+          </w:p>
+          <w:p>
+            <w:pPr>
+              <w:ind w:left="360"/>
+            </w:pPr>
+          </w:p>
+        </w:tc>
+      </w:tr>
+      <w:tr>
+        <w:trPr>
+          <w:trHeight w:val="847"/>
+        </w:trPr>
+        <w:tc>
+          <w:tcPr>
+            <w:tcW w:w="2405" w:type="dxa"/>
+            <w:tcBorders>
+              <w:top w:val="single" w:sz="4" w:space="0" w:color="auto"/>
+              <w:left w:val="single" w:sz="4" w:space="0" w:color="auto"/>
+              <w:bottom w:val="single" w:sz="4" w:space="0" w:color="auto"/>
+              <w:right w:val="single" w:sz="4" w:space="0" w:color="auto"/>
+            </w:tcBorders>
+            <w:hideMark/>
+          </w:tcPr>
+          <w:p>
+            <w:r>
+              <w:t>Condizione D’Ingresso</w:t>
+            </w:r>
+          </w:p>
+        </w:tc>
+        <w:tc>
+          <w:tcPr>
+            <w:tcW w:w="7223" w:type="dxa"/>
+            <w:tcBorders>
+              <w:top w:val="single" w:sz="4" w:space="0" w:color="auto"/>
+              <w:left w:val="single" w:sz="4" w:space="0" w:color="auto"/>
+              <w:bottom w:val="single" w:sz="4" w:space="0" w:color="auto"/>
+              <w:right w:val="single" w:sz="4" w:space="0" w:color="auto"/>
+            </w:tcBorders>
+            <w:hideMark/>
+          </w:tcPr>
+          <w:p>
+            <w:r>
+              <w:rPr>
+                <w:b/>
+                <w:bCs/>
+              </w:rPr>
+              <w:t>L’utente Registrato</w:t>
+            </w:r>
+            <w:r>
+              <w:t xml:space="preserve"> inserisce dati di autenticazione </w:t>
+            </w:r>
+            <w:r>
+              <w:t>di un profilo a cui è scaduta la conferma di registrazione</w:t>
+            </w:r>
+          </w:p>
+        </w:tc>
+      </w:tr>
+      <w:tr>
+        <w:trPr>
+          <w:trHeight w:val="1114"/>
+        </w:trPr>
+        <w:tc>
+          <w:tcPr>
+            <w:tcW w:w="2405" w:type="dxa"/>
+            <w:tcBorders>
+              <w:top w:val="single" w:sz="4" w:space="0" w:color="auto"/>
+              <w:left w:val="single" w:sz="4" w:space="0" w:color="auto"/>
+              <w:bottom w:val="single" w:sz="4" w:space="0" w:color="auto"/>
+              <w:right w:val="single" w:sz="4" w:space="0" w:color="auto"/>
+            </w:tcBorders>
+            <w:hideMark/>
+          </w:tcPr>
+          <w:p>
+            <w:r>
+              <w:t>Condizione D’Uscita</w:t>
+            </w:r>
+          </w:p>
+        </w:tc>
+        <w:tc>
+          <w:tcPr>
+            <w:tcW w:w="7223" w:type="dxa"/>
+            <w:tcBorders>
+              <w:top w:val="single" w:sz="4" w:space="0" w:color="auto"/>
+              <w:left w:val="single" w:sz="4" w:space="0" w:color="auto"/>
+              <w:bottom w:val="single" w:sz="4" w:space="0" w:color="auto"/>
+              <w:right w:val="single" w:sz="4" w:space="0" w:color="auto"/>
+            </w:tcBorders>
+            <w:hideMark/>
+          </w:tcPr>
+          <w:p>
+            <w:r>
+              <w:rPr>
+                <w:b/>
+                <w:bCs/>
+              </w:rPr>
+              <w:t>L’utente Registrato</w:t>
+            </w:r>
+            <w:r>
+              <w:t xml:space="preserve"> accede alla home page di </w:t>
+            </w:r>
+            <w:proofErr w:type="spellStart"/>
+            <w:r>
+              <w:t>RecipeManager</w:t>
+            </w:r>
+            <w:proofErr w:type="spellEnd"/>
+            <w:r>
+              <w:t xml:space="preserve"> all’indirizzo </w:t>
+            </w:r>
+            <w:hyperlink r:id="rId11" w:history="1">
+              <w:r>
+                <w:rPr>
+                  <w:rStyle w:val="Collegamentoipertestuale"/>
+                </w:rPr>
+                <w:t>https://www.recipemanager.com</w:t>
+              </w:r>
+            </w:hyperlink>
+            <w:r>
+              <w:t xml:space="preserve"> </w:t>
+            </w:r>
+            <w:r>
+              <w:t>in cui viene mostrato il relativo messaggio di errore</w:t>
+            </w:r>
+          </w:p>
+        </w:tc>
+      </w:tr>
+      <w:tr>
+        <w:trPr>
+          <w:trHeight w:val="989"/>
+        </w:trPr>
+        <w:tc>
+          <w:tcPr>
+            <w:tcW w:w="2405" w:type="dxa"/>
+            <w:tcBorders>
+              <w:top w:val="single" w:sz="4" w:space="0" w:color="auto"/>
+              <w:left w:val="single" w:sz="4" w:space="0" w:color="auto"/>
+              <w:bottom w:val="single" w:sz="4" w:space="0" w:color="auto"/>
+              <w:right w:val="single" w:sz="4" w:space="0" w:color="auto"/>
+            </w:tcBorders>
+            <w:hideMark/>
+          </w:tcPr>
+          <w:p>
+            <w:r>
+              <w:t>Requisisti di Qualità</w:t>
+            </w:r>
+          </w:p>
+        </w:tc>
+        <w:tc>
+          <w:tcPr>
+            <w:tcW w:w="7223" w:type="dxa"/>
+            <w:tcBorders>
+              <w:top w:val="single" w:sz="4" w:space="0" w:color="auto"/>
+              <w:left w:val="single" w:sz="4" w:space="0" w:color="auto"/>
+              <w:bottom w:val="single" w:sz="4" w:space="0" w:color="auto"/>
+              <w:right w:val="single" w:sz="4" w:space="0" w:color="auto"/>
+            </w:tcBorders>
+          </w:tcPr>
+          <w:p>
+            <w:proofErr w:type="spellStart"/>
+            <w:r>
+              <w:t>RecipeManager</w:t>
+            </w:r>
+            <w:proofErr w:type="spellEnd"/>
+            <w:r>
+              <w:t xml:space="preserve"> garantisce all’utente registrato </w:t>
+            </w:r>
+            <w:r>
+              <w:t>uno scambio di dati</w:t>
+            </w:r>
+            <w:r>
+              <w:t xml:space="preserve"> sicur</w:t>
+            </w:r>
+            <w:r>
+              <w:t>o</w:t>
+            </w:r>
+            <w:r>
+              <w:t xml:space="preserve"> tramite protocollo </w:t>
             </w:r>
             <w:proofErr w:type="spellStart"/>
             <w:r>
@@ -5701,6 +6224,7 @@
           </w:tcPr>
           <w:p>
             <w:r>
+              <w:lastRenderedPageBreak/>
               <w:t>Flusso Degli Eventi</w:t>
             </w:r>
           </w:p>
@@ -5889,7 +6413,7 @@
             <w:r>
               <w:t xml:space="preserve"> all’indirizzo: </w:t>
             </w:r>
-            <w:hyperlink r:id="rId11" w:history="1">
+            <w:hyperlink r:id="rId12" w:history="1">
               <w:r>
                 <w:rPr>
                   <w:rStyle w:val="Collegamentoipertestuale"/>
@@ -6023,15 +6547,21 @@
             </w:r>
             <w:proofErr w:type="spellEnd"/>
             <w:r>
-              <w:t xml:space="preserve"> conserva la password dell’utente in formato criptato, tramite utilizzo di funzione </w:t>
+              <w:t xml:space="preserve"> conserva la password dell’utente tramite utilizzo di funzione </w:t>
+            </w:r>
+            <w:r>
+              <w:t xml:space="preserve">di </w:t>
             </w:r>
             <w:proofErr w:type="spellStart"/>
             <w:r>
               <w:t>hash</w:t>
             </w:r>
+            <w:r>
+              <w:t>ing</w:t>
+            </w:r>
             <w:proofErr w:type="spellEnd"/>
             <w:r>
-              <w:t xml:space="preserve"> ad una via.</w:t>
+              <w:t>.</w:t>
             </w:r>
           </w:p>
           <w:p/>
@@ -6125,7 +6655,6 @@
           </w:tcPr>
           <w:p>
             <w:r>
-              <w:lastRenderedPageBreak/>
               <w:t>Flusso Degli Eventi</w:t>
             </w:r>
           </w:p>
@@ -6314,7 +6843,7 @@
             <w:r>
               <w:t xml:space="preserve"> all’indirizzo: </w:t>
             </w:r>
-            <w:hyperlink r:id="rId12" w:history="1">
+            <w:hyperlink r:id="rId13" w:history="1">
               <w:r>
                 <w:rPr>
                   <w:rStyle w:val="Collegamentoipertestuale"/>
@@ -6347,7 +6876,19 @@
           <w:tcPr>
             <w:tcW w:w="7223" w:type="dxa"/>
           </w:tcPr>
-          <w:p/>
+          <w:p>
+            <w:proofErr w:type="spellStart"/>
+            <w:r>
+              <w:t>RecipeManager</w:t>
+            </w:r>
+            <w:proofErr w:type="spellEnd"/>
+            <w:r>
+              <w:t xml:space="preserve"> non c</w:t>
+            </w:r>
+            <w:r>
+              <w:t>onserverà i dati dell’utente se la registrazione non avviene con successo</w:t>
+            </w:r>
+          </w:p>
         </w:tc>
       </w:tr>
     </w:tbl>
@@ -6487,6 +7028,7 @@
           </w:tcPr>
           <w:p>
             <w:r>
+              <w:lastRenderedPageBreak/>
               <w:t>Flusso Degli Eventi</w:t>
             </w:r>
           </w:p>
@@ -6883,7 +7425,6 @@
           </w:tcPr>
           <w:p>
             <w:r>
-              <w:lastRenderedPageBreak/>
               <w:t>Flusso Degli Eventi</w:t>
             </w:r>
           </w:p>
@@ -7233,6 +7774,7 @@
           </w:tcPr>
           <w:p>
             <w:r>
+              <w:lastRenderedPageBreak/>
               <w:t>Flusso Degli Eventi</w:t>
             </w:r>
           </w:p>
@@ -7609,7 +8151,6 @@
           </w:tcPr>
           <w:p>
             <w:r>
-              <w:lastRenderedPageBreak/>
               <w:t>Flusso Degli Eventi</w:t>
             </w:r>
           </w:p>
@@ -7774,8 +8315,6 @@
               </w:rPr>
               <w:t>inserisce un nome utente non presente nel sistema</w:t>
             </w:r>
-            <w:bookmarkStart w:id="1" w:name="_GoBack"/>
-            <w:bookmarkEnd w:id="1"/>
             <w:r>
               <w:rPr>
                 <w:rStyle w:val="Collegamentoipertestuale"/>
@@ -8012,6 +8551,7 @@
           </w:tcPr>
           <w:p>
             <w:r>
+              <w:lastRenderedPageBreak/>
               <w:t>Flusso Degli Eventi</w:t>
             </w:r>
           </w:p>
@@ -8360,7 +8900,6 @@
           </w:tcPr>
           <w:p>
             <w:r>
-              <w:lastRenderedPageBreak/>
               <w:t>Flusso Degli Eventi</w:t>
             </w:r>
           </w:p>
@@ -8803,6 +9342,7 @@
           </w:tcPr>
           <w:p>
             <w:r>
+              <w:lastRenderedPageBreak/>
               <w:t>Condizione D’Ingresso</w:t>
             </w:r>
           </w:p>
@@ -9127,7 +9667,6 @@
           </w:tcPr>
           <w:p>
             <w:r>
-              <w:lastRenderedPageBreak/>
               <w:t>Condizione D’Ingresso</w:t>
             </w:r>
           </w:p>
@@ -9572,6 +10111,7 @@
           </w:tcPr>
           <w:p>
             <w:r>
+              <w:lastRenderedPageBreak/>
               <w:t>Requisisti di Qualità</w:t>
             </w:r>
           </w:p>
@@ -9928,7 +10468,6 @@
           </w:tcPr>
           <w:p>
             <w:r>
-              <w:lastRenderedPageBreak/>
               <w:t>Requisisti di Qualità</w:t>
             </w:r>
           </w:p>
@@ -10382,6 +10921,7 @@
           </w:tcPr>
           <w:p>
             <w:r>
+              <w:lastRenderedPageBreak/>
               <w:t>Flusso Degli Eventi</w:t>
             </w:r>
           </w:p>
@@ -10733,7 +11273,6 @@
           </w:tcPr>
           <w:p>
             <w:r>
-              <w:lastRenderedPageBreak/>
               <w:t>Flusso Degli Eventi</w:t>
             </w:r>
           </w:p>
@@ -13505,7 +14044,7 @@
 </file>
 
 <file path=customXml/itemProps1.xml><?xml version="1.0" encoding="utf-8"?>
-<ds:datastoreItem xmlns:ds="http://schemas.openxmlformats.org/officeDocument/2006/customXml" ds:itemID="{98625839-1E55-416F-B5BB-DFA5A3D1E019}">
+<ds:datastoreItem xmlns:ds="http://schemas.openxmlformats.org/officeDocument/2006/customXml" ds:itemID="{442F5FE6-9EA9-4890-AD8C-0504885F5248}">
   <ds:schemaRefs>
     <ds:schemaRef ds:uri="http://schemas.openxmlformats.org/officeDocument/2006/bibliography"/>
   </ds:schemaRefs>

</xml_diff>